<commit_message>
ERD and report changed:)
</commit_message>
<xml_diff>
--- a/report.docx
+++ b/report.docx
@@ -475,17 +475,13 @@
       </w:pPr>
       <w:r>
         <w:rPr>
-          <w:rFonts w:asciiTheme="majorBidi" w:hAnsiTheme="majorBidi" w:cs="B Nazanin"/>
           <w:noProof/>
-          <w:sz w:val="26"/>
-          <w:szCs w:val="26"/>
-          <w:rtl/>
         </w:rPr>
         <w:drawing>
-          <wp:inline distT="0" distB="0" distL="0" distR="0">
-            <wp:extent cx="5781675" cy="6115050"/>
-            <wp:effectExtent l="0" t="0" r="9525" b="0"/>
-            <wp:docPr id="2" name="Picture 2" descr="C:\Users\parisa\Desktop\erd.JPG"/>
+          <wp:inline distT="0" distB="0" distL="0" distR="0" wp14:anchorId="46E61230" wp14:editId="607964BF">
+            <wp:extent cx="5638800" cy="5619750"/>
+            <wp:effectExtent l="0" t="0" r="0" b="0"/>
+            <wp:docPr id="1" name="Picture 1"/>
             <wp:cNvGraphicFramePr>
               <a:graphicFrameLocks xmlns:a="http://schemas.openxmlformats.org/drawingml/2006/main" noChangeAspect="1"/>
             </wp:cNvGraphicFramePr>
@@ -493,36 +489,23 @@
               <a:graphicData uri="http://schemas.openxmlformats.org/drawingml/2006/picture">
                 <pic:pic xmlns:pic="http://schemas.openxmlformats.org/drawingml/2006/picture">
                   <pic:nvPicPr>
-                    <pic:cNvPr id="0" name="Picture 1" descr="C:\Users\parisa\Desktop\erd.JPG"/>
-                    <pic:cNvPicPr>
-                      <a:picLocks noChangeAspect="1" noChangeArrowheads="1"/>
-                    </pic:cNvPicPr>
+                    <pic:cNvPr id="1" name=""/>
+                    <pic:cNvPicPr/>
                   </pic:nvPicPr>
                   <pic:blipFill>
-                    <a:blip r:embed="rId7">
-                      <a:extLst>
-                        <a:ext uri="{28A0092B-C50C-407E-A947-70E740481C1C}">
-                          <a14:useLocalDpi xmlns:a14="http://schemas.microsoft.com/office/drawing/2010/main" val="0"/>
-                        </a:ext>
-                      </a:extLst>
-                    </a:blip>
-                    <a:srcRect/>
+                    <a:blip r:embed="rId7"/>
                     <a:stretch>
                       <a:fillRect/>
                     </a:stretch>
                   </pic:blipFill>
-                  <pic:spPr bwMode="auto">
+                  <pic:spPr>
                     <a:xfrm>
                       <a:off x="0" y="0"/>
-                      <a:ext cx="5781675" cy="6115050"/>
+                      <a:ext cx="5638800" cy="5619750"/>
                     </a:xfrm>
                     <a:prstGeom prst="rect">
                       <a:avLst/>
                     </a:prstGeom>
-                    <a:noFill/>
-                    <a:ln>
-                      <a:noFill/>
-                    </a:ln>
                   </pic:spPr>
                 </pic:pic>
               </a:graphicData>
@@ -536,7 +519,7 @@
         <w:bidi/>
         <w:jc w:val="center"/>
         <w:rPr>
-          <w:rFonts w:asciiTheme="majorBidi" w:hAnsiTheme="majorBidi" w:cs="B Nazanin" w:hint="cs"/>
+          <w:rFonts w:asciiTheme="majorBidi" w:hAnsiTheme="majorBidi" w:cs="B Nazanin"/>
           <w:rtl/>
           <w:lang w:bidi="fa-IR"/>
         </w:rPr>
@@ -622,17 +605,46 @@
           <w:szCs w:val="24"/>
           <w:lang w:bidi="fa-IR"/>
         </w:rPr>
-        <w:t>user</w:t>
-      </w:r>
-      <w:r>
-        <w:rPr>
-          <w:rFonts w:asciiTheme="majorBidi" w:hAnsiTheme="majorBidi" w:cs="B Nazanin" w:hint="cs"/>
-          <w:sz w:val="28"/>
-          <w:szCs w:val="28"/>
-          <w:rtl/>
-          <w:lang w:bidi="fa-IR"/>
-        </w:rPr>
-        <w:t xml:space="preserve"> : این موجودیت معرف یک کاربر در پروژه شبکه اجتماعی می باشد. ویژگی هایی که این موجودیت دارد به شرح زیر است:</w:t>
+        <w:t>Profile</w:t>
+      </w:r>
+      <w:r>
+        <w:rPr>
+          <w:rFonts w:asciiTheme="majorBidi" w:hAnsiTheme="majorBidi" w:cs="B Nazanin" w:hint="cs"/>
+          <w:sz w:val="28"/>
+          <w:szCs w:val="28"/>
+          <w:rtl/>
+          <w:lang w:bidi="fa-IR"/>
+        </w:rPr>
+        <w:t xml:space="preserve"> : این موجودیت معرف</w:t>
+      </w:r>
+      <w:r>
+        <w:rPr>
+          <w:rFonts w:asciiTheme="majorBidi" w:hAnsiTheme="majorBidi" w:cs="B Nazanin"/>
+          <w:sz w:val="28"/>
+          <w:szCs w:val="28"/>
+          <w:lang w:bidi="fa-IR"/>
+        </w:rPr>
+        <w:t xml:space="preserve"> </w:t>
+      </w:r>
+      <w:r>
+        <w:rPr>
+          <w:rFonts w:asciiTheme="majorBidi" w:hAnsiTheme="majorBidi" w:cs="B Nazanin" w:hint="cs"/>
+          <w:sz w:val="28"/>
+          <w:szCs w:val="28"/>
+          <w:rtl/>
+          <w:lang w:bidi="fa-IR"/>
+        </w:rPr>
+        <w:t>پروفایل یک کاربر</w:t>
+      </w:r>
+      <w:r>
+        <w:rPr>
+          <w:rFonts w:asciiTheme="majorBidi" w:hAnsiTheme="majorBidi" w:cs="B Nazanin" w:hint="cs"/>
+          <w:sz w:val="28"/>
+          <w:szCs w:val="28"/>
+          <w:rtl/>
+          <w:lang w:bidi="fa-IR"/>
+        </w:rPr>
+        <w:t xml:space="preserve"> در پروژه شبکه اجتماعی می باشد. ویژگی هایی که این موجودیت دارد به شرح زیر است:</w:t>
       </w:r>
     </w:p>
     <w:p>
@@ -722,8 +734,8 @@
         <w:jc w:val="both"/>
         <w:rPr>
           <w:rFonts w:asciiTheme="majorBidi" w:hAnsiTheme="majorBidi" w:cs="B Nazanin"/>
-          <w:sz w:val="28"/>
-          <w:szCs w:val="28"/>
+          <w:sz w:val="24"/>
+          <w:szCs w:val="24"/>
           <w:lang w:bidi="fa-IR"/>
         </w:rPr>
       </w:pPr>
@@ -761,30 +773,50 @@
           <w:szCs w:val="24"/>
           <w:lang w:bidi="fa-IR"/>
         </w:rPr>
-        <w:t>Email</w:t>
-      </w:r>
-    </w:p>
-    <w:p>
-      <w:pPr>
-        <w:pStyle w:val="ListParagraph"/>
-        <w:bidi/>
-        <w:jc w:val="both"/>
-        <w:rPr>
-          <w:rFonts w:asciiTheme="majorBidi" w:hAnsiTheme="majorBidi" w:cs="B Nazanin"/>
-          <w:sz w:val="28"/>
-          <w:szCs w:val="28"/>
-          <w:lang w:bidi="fa-IR"/>
-        </w:rPr>
-      </w:pPr>
-      <w:r>
-        <w:rPr>
-          <w:rFonts w:asciiTheme="majorBidi" w:hAnsiTheme="majorBidi" w:cs="B Nazanin" w:hint="cs"/>
-          <w:sz w:val="28"/>
-          <w:szCs w:val="28"/>
-          <w:rtl/>
-          <w:lang w:bidi="fa-IR"/>
-        </w:rPr>
-        <w:t>ایمیل هر کاربر را بیان می کند</w:t>
+        <w:t>User</w:t>
+      </w:r>
+    </w:p>
+    <w:p>
+      <w:pPr>
+        <w:pStyle w:val="ListParagraph"/>
+        <w:bidi/>
+        <w:jc w:val="both"/>
+        <w:rPr>
+          <w:rFonts w:asciiTheme="majorBidi" w:hAnsiTheme="majorBidi" w:cs="B Nazanin" w:hint="cs"/>
+          <w:sz w:val="24"/>
+          <w:szCs w:val="24"/>
+          <w:rtl/>
+          <w:lang w:bidi="fa-IR"/>
+        </w:rPr>
+      </w:pPr>
+      <w:r>
+        <w:rPr>
+          <w:rFonts w:asciiTheme="majorBidi" w:hAnsiTheme="majorBidi" w:cs="B Nazanin" w:hint="cs"/>
+          <w:sz w:val="24"/>
+          <w:szCs w:val="24"/>
+          <w:rtl/>
+          <w:lang w:bidi="fa-IR"/>
+        </w:rPr>
+        <w:t xml:space="preserve">این ویژگی رابطه یک به یک با کاربر </w:t>
+      </w:r>
+      <w:r>
+        <w:rPr>
+          <w:rFonts w:asciiTheme="majorBidi" w:hAnsiTheme="majorBidi" w:cs="B Nazanin"/>
+          <w:sz w:val="24"/>
+          <w:szCs w:val="24"/>
+          <w:lang w:bidi="fa-IR"/>
+        </w:rPr>
+        <w:t>User</w:t>
+      </w:r>
+      <w:r>
+        <w:rPr>
+          <w:rFonts w:asciiTheme="majorBidi" w:hAnsiTheme="majorBidi" w:cs="B Nazanin" w:hint="cs"/>
+          <w:sz w:val="24"/>
+          <w:szCs w:val="24"/>
+          <w:rtl/>
+          <w:lang w:bidi="fa-IR"/>
+        </w:rPr>
+        <w:t xml:space="preserve"> جنگو دارد</w:t>
       </w:r>
     </w:p>
     <w:p>
@@ -810,30 +842,110 @@
           <w:szCs w:val="24"/>
           <w:lang w:bidi="fa-IR"/>
         </w:rPr>
-        <w:t>Password</w:t>
-      </w:r>
-    </w:p>
-    <w:p>
-      <w:pPr>
-        <w:pStyle w:val="ListParagraph"/>
-        <w:bidi/>
-        <w:jc w:val="both"/>
-        <w:rPr>
-          <w:rFonts w:asciiTheme="majorBidi" w:hAnsiTheme="majorBidi" w:cs="B Nazanin"/>
-          <w:sz w:val="28"/>
-          <w:szCs w:val="28"/>
-          <w:lang w:bidi="fa-IR"/>
-        </w:rPr>
-      </w:pPr>
-      <w:r>
-        <w:rPr>
-          <w:rFonts w:asciiTheme="majorBidi" w:hAnsiTheme="majorBidi" w:cs="B Nazanin" w:hint="cs"/>
-          <w:sz w:val="28"/>
-          <w:szCs w:val="28"/>
-          <w:rtl/>
-          <w:lang w:bidi="fa-IR"/>
-        </w:rPr>
-        <w:t xml:space="preserve">رمز عبور هر کاربر را بیان می کند </w:t>
+        <w:t>Bio</w:t>
+      </w:r>
+      <w:r>
+        <w:rPr>
+          <w:rFonts w:asciiTheme="majorBidi" w:hAnsiTheme="majorBidi" w:cs="B Nazanin"/>
+          <w:sz w:val="28"/>
+          <w:szCs w:val="28"/>
+          <w:rtl/>
+          <w:lang w:bidi="fa-IR"/>
+        </w:rPr>
+        <w:tab/>
+      </w:r>
+    </w:p>
+    <w:p>
+      <w:pPr>
+        <w:pStyle w:val="ListParagraph"/>
+        <w:bidi/>
+        <w:jc w:val="both"/>
+        <w:rPr>
+          <w:rFonts w:asciiTheme="majorBidi" w:hAnsiTheme="majorBidi" w:cs="B Nazanin"/>
+          <w:sz w:val="28"/>
+          <w:szCs w:val="28"/>
+          <w:lang w:bidi="fa-IR"/>
+        </w:rPr>
+      </w:pPr>
+      <w:r>
+        <w:rPr>
+          <w:rFonts w:asciiTheme="majorBidi" w:hAnsiTheme="majorBidi" w:cs="B Nazanin" w:hint="cs"/>
+          <w:sz w:val="28"/>
+          <w:szCs w:val="28"/>
+          <w:rtl/>
+          <w:lang w:bidi="fa-IR"/>
+        </w:rPr>
+        <w:t>بیوگرافی کاربر</w:t>
+      </w:r>
+      <w:r>
+        <w:rPr>
+          <w:rFonts w:asciiTheme="majorBidi" w:hAnsiTheme="majorBidi" w:cs="B Nazanin"/>
+          <w:sz w:val="28"/>
+          <w:szCs w:val="28"/>
+          <w:rtl/>
+          <w:lang w:bidi="fa-IR"/>
+        </w:rPr>
+        <w:tab/>
+      </w:r>
+      <w:r>
+        <w:rPr>
+          <w:rFonts w:asciiTheme="majorBidi" w:hAnsiTheme="majorBidi" w:cs="B Nazanin"/>
+          <w:sz w:val="28"/>
+          <w:szCs w:val="28"/>
+          <w:rtl/>
+          <w:lang w:bidi="fa-IR"/>
+        </w:rPr>
+        <w:tab/>
+      </w:r>
+      <w:r>
+        <w:rPr>
+          <w:rFonts w:asciiTheme="majorBidi" w:hAnsiTheme="majorBidi" w:cs="B Nazanin"/>
+          <w:sz w:val="28"/>
+          <w:szCs w:val="28"/>
+          <w:rtl/>
+          <w:lang w:bidi="fa-IR"/>
+        </w:rPr>
+        <w:tab/>
+      </w:r>
+      <w:r>
+        <w:rPr>
+          <w:rFonts w:asciiTheme="majorBidi" w:hAnsiTheme="majorBidi" w:cs="B Nazanin"/>
+          <w:sz w:val="28"/>
+          <w:szCs w:val="28"/>
+          <w:rtl/>
+          <w:lang w:bidi="fa-IR"/>
+        </w:rPr>
+        <w:tab/>
+      </w:r>
+      <w:r>
+        <w:rPr>
+          <w:rFonts w:asciiTheme="majorBidi" w:hAnsiTheme="majorBidi" w:cs="B Nazanin"/>
+          <w:sz w:val="28"/>
+          <w:szCs w:val="28"/>
+          <w:rtl/>
+          <w:lang w:bidi="fa-IR"/>
+        </w:rPr>
+        <w:tab/>
+      </w:r>
+      <w:r>
+        <w:rPr>
+          <w:rFonts w:asciiTheme="majorBidi" w:hAnsiTheme="majorBidi" w:cs="B Nazanin"/>
+          <w:sz w:val="28"/>
+          <w:szCs w:val="28"/>
+          <w:rtl/>
+          <w:lang w:bidi="fa-IR"/>
+        </w:rPr>
+        <w:tab/>
+      </w:r>
+      <w:r>
+        <w:rPr>
+          <w:rFonts w:asciiTheme="majorBidi" w:hAnsiTheme="majorBidi" w:cs="B Nazanin"/>
+          <w:sz w:val="28"/>
+          <w:szCs w:val="28"/>
+          <w:rtl/>
+          <w:lang w:bidi="fa-IR"/>
+        </w:rPr>
+        <w:tab/>
       </w:r>
     </w:p>
     <w:p>
@@ -852,135 +964,37 @@
           <w:lang w:bidi="fa-IR"/>
         </w:rPr>
       </w:pPr>
-      <w:proofErr w:type="spellStart"/>
-      <w:r>
-        <w:rPr>
-          <w:rFonts w:asciiTheme="majorBidi" w:hAnsiTheme="majorBidi" w:cs="B Nazanin"/>
-          <w:sz w:val="24"/>
-          <w:szCs w:val="24"/>
-          <w:lang w:bidi="fa-IR"/>
-        </w:rPr>
-        <w:t>Is_staff</w:t>
-      </w:r>
-      <w:proofErr w:type="spellEnd"/>
-    </w:p>
-    <w:p>
-      <w:pPr>
-        <w:pStyle w:val="ListParagraph"/>
-        <w:bidi/>
-        <w:jc w:val="both"/>
-        <w:rPr>
-          <w:rFonts w:asciiTheme="majorBidi" w:hAnsiTheme="majorBidi" w:cs="B Nazanin"/>
-          <w:sz w:val="28"/>
-          <w:szCs w:val="28"/>
-          <w:rtl/>
-          <w:lang w:bidi="fa-IR"/>
-        </w:rPr>
-      </w:pPr>
-      <w:r>
-        <w:rPr>
-          <w:rFonts w:asciiTheme="majorBidi" w:hAnsiTheme="majorBidi" w:cs="B Nazanin" w:hint="cs"/>
-          <w:sz w:val="28"/>
-          <w:szCs w:val="28"/>
-          <w:rtl/>
-          <w:lang w:bidi="fa-IR"/>
-        </w:rPr>
-        <w:t xml:space="preserve">هر کاربر می تواند دو وضعیت </w:t>
-      </w:r>
-      <w:r>
-        <w:rPr>
-          <w:rFonts w:asciiTheme="majorBidi" w:hAnsiTheme="majorBidi" w:cs="B Nazanin"/>
-          <w:sz w:val="28"/>
-          <w:szCs w:val="28"/>
-          <w:lang w:bidi="fa-IR"/>
-        </w:rPr>
-        <w:t>staff</w:t>
-      </w:r>
-      <w:r>
-        <w:rPr>
-          <w:rFonts w:asciiTheme="majorBidi" w:hAnsiTheme="majorBidi" w:cs="B Nazanin" w:hint="cs"/>
-          <w:sz w:val="28"/>
-          <w:szCs w:val="28"/>
-          <w:rtl/>
-          <w:lang w:bidi="fa-IR"/>
-        </w:rPr>
-        <w:t xml:space="preserve"> و </w:t>
-      </w:r>
-      <w:r>
-        <w:rPr>
-          <w:rFonts w:asciiTheme="majorBidi" w:hAnsiTheme="majorBidi" w:cs="B Nazanin"/>
-          <w:sz w:val="28"/>
-          <w:szCs w:val="28"/>
-          <w:lang w:bidi="fa-IR"/>
-        </w:rPr>
-        <w:t>consumer</w:t>
-      </w:r>
-      <w:r>
-        <w:rPr>
-          <w:rFonts w:asciiTheme="majorBidi" w:hAnsiTheme="majorBidi" w:cs="B Nazanin" w:hint="cs"/>
-          <w:sz w:val="28"/>
-          <w:szCs w:val="28"/>
-          <w:rtl/>
-          <w:lang w:bidi="fa-IR"/>
-        </w:rPr>
-        <w:t xml:space="preserve"> را داشته باشد که </w:t>
-      </w:r>
-      <w:r>
-        <w:rPr>
-          <w:rFonts w:asciiTheme="majorBidi" w:hAnsiTheme="majorBidi" w:cs="B Nazanin"/>
-          <w:sz w:val="28"/>
-          <w:szCs w:val="28"/>
-          <w:lang w:bidi="fa-IR"/>
-        </w:rPr>
-        <w:t>staff</w:t>
-      </w:r>
-      <w:r>
-        <w:rPr>
-          <w:rFonts w:asciiTheme="majorBidi" w:hAnsiTheme="majorBidi" w:cs="B Nazanin" w:hint="cs"/>
-          <w:sz w:val="28"/>
-          <w:szCs w:val="28"/>
-          <w:rtl/>
-          <w:lang w:bidi="fa-IR"/>
-        </w:rPr>
-        <w:t xml:space="preserve"> به معنی</w:t>
-      </w:r>
-      <w:r>
-        <w:rPr>
-          <w:rFonts w:asciiTheme="majorBidi" w:hAnsiTheme="majorBidi" w:cs="B Nazanin"/>
-          <w:sz w:val="28"/>
-          <w:szCs w:val="28"/>
-          <w:lang w:bidi="fa-IR"/>
-        </w:rPr>
-        <w:t xml:space="preserve">  </w:t>
-      </w:r>
-      <w:r>
-        <w:rPr>
-          <w:rFonts w:asciiTheme="majorBidi" w:hAnsiTheme="majorBidi" w:cs="B Nazanin" w:hint="cs"/>
-          <w:sz w:val="28"/>
-          <w:szCs w:val="28"/>
-          <w:rtl/>
-          <w:lang w:bidi="fa-IR"/>
-        </w:rPr>
-        <w:t xml:space="preserve"> کاربران اصلی سایت که دسترسی های خاصی دارند و </w:t>
-      </w:r>
-      <w:r>
-        <w:rPr>
-          <w:rFonts w:asciiTheme="majorBidi" w:hAnsiTheme="majorBidi" w:cs="B Nazanin"/>
-          <w:sz w:val="28"/>
-          <w:szCs w:val="28"/>
-          <w:lang w:bidi="fa-IR"/>
-        </w:rPr>
-        <w:t>consumer</w:t>
-      </w:r>
-      <w:r>
-        <w:rPr>
-          <w:rFonts w:asciiTheme="majorBidi" w:hAnsiTheme="majorBidi" w:cs="B Nazanin" w:hint="cs"/>
-          <w:sz w:val="28"/>
-          <w:szCs w:val="28"/>
-          <w:rtl/>
-          <w:lang w:bidi="fa-IR"/>
-        </w:rPr>
-        <w:t xml:space="preserve"> به معنی استفاده کنندگان از برنامه است</w:t>
+      <w:r>
+        <w:rPr>
+          <w:rFonts w:asciiTheme="majorBidi" w:hAnsiTheme="majorBidi" w:cs="B Nazanin"/>
+          <w:sz w:val="24"/>
+          <w:szCs w:val="24"/>
+          <w:lang w:bidi="fa-IR"/>
+        </w:rPr>
+        <w:t>Email</w:t>
+      </w:r>
+    </w:p>
+    <w:p>
+      <w:pPr>
+        <w:pStyle w:val="ListParagraph"/>
+        <w:bidi/>
+        <w:jc w:val="both"/>
+        <w:rPr>
+          <w:rFonts w:asciiTheme="majorBidi" w:hAnsiTheme="majorBidi" w:cs="B Nazanin"/>
+          <w:sz w:val="24"/>
+          <w:szCs w:val="24"/>
+          <w:lang w:bidi="fa-IR"/>
+        </w:rPr>
+      </w:pPr>
+      <w:r>
+        <w:rPr>
+          <w:rFonts w:asciiTheme="majorBidi" w:hAnsiTheme="majorBidi" w:cs="B Nazanin" w:hint="cs"/>
+          <w:sz w:val="24"/>
+          <w:szCs w:val="24"/>
+          <w:rtl/>
+          <w:lang w:bidi="fa-IR"/>
+        </w:rPr>
+        <w:t>ایمیل کاربر</w:t>
       </w:r>
     </w:p>
     <w:p>
@@ -999,48 +1013,37 @@
           <w:lang w:bidi="fa-IR"/>
         </w:rPr>
       </w:pPr>
-      <w:proofErr w:type="spellStart"/>
-      <w:r>
-        <w:rPr>
-          <w:rFonts w:asciiTheme="majorBidi" w:hAnsiTheme="majorBidi" w:cs="B Nazanin"/>
-          <w:sz w:val="24"/>
-          <w:szCs w:val="24"/>
-          <w:lang w:bidi="fa-IR"/>
-        </w:rPr>
-        <w:t>Is_activ</w:t>
-      </w:r>
-      <w:r>
-        <w:rPr>
-          <w:rFonts w:asciiTheme="majorBidi" w:hAnsiTheme="majorBidi" w:cs="B Nazanin"/>
-          <w:sz w:val="24"/>
-          <w:szCs w:val="24"/>
-          <w:lang w:bidi="fa-IR"/>
-        </w:rPr>
-        <w:t>e</w:t>
-      </w:r>
-      <w:proofErr w:type="spellEnd"/>
-    </w:p>
-    <w:p>
-      <w:pPr>
-        <w:pStyle w:val="ListParagraph"/>
-        <w:bidi/>
-        <w:jc w:val="both"/>
-        <w:rPr>
-          <w:rFonts w:asciiTheme="majorBidi" w:hAnsiTheme="majorBidi" w:cs="B Nazanin"/>
-          <w:sz w:val="28"/>
-          <w:szCs w:val="28"/>
-          <w:lang w:bidi="fa-IR"/>
-        </w:rPr>
-      </w:pPr>
-      <w:r>
-        <w:rPr>
-          <w:rFonts w:asciiTheme="majorBidi" w:hAnsiTheme="majorBidi" w:cs="B Nazanin" w:hint="cs"/>
-          <w:sz w:val="28"/>
-          <w:szCs w:val="28"/>
-          <w:rtl/>
-          <w:lang w:bidi="fa-IR"/>
-        </w:rPr>
-        <w:t>فعال یا غیر فعال بودن کاربر را بیان می کند</w:t>
+      <w:r>
+        <w:rPr>
+          <w:rFonts w:asciiTheme="majorBidi" w:hAnsiTheme="majorBidi" w:cs="B Nazanin"/>
+          <w:sz w:val="24"/>
+          <w:szCs w:val="24"/>
+          <w:lang w:bidi="fa-IR"/>
+        </w:rPr>
+        <w:t>Country</w:t>
+      </w:r>
+    </w:p>
+    <w:p>
+      <w:pPr>
+        <w:pStyle w:val="ListParagraph"/>
+        <w:bidi/>
+        <w:jc w:val="both"/>
+        <w:rPr>
+          <w:rFonts w:asciiTheme="majorBidi" w:hAnsiTheme="majorBidi" w:cs="B Nazanin"/>
+          <w:sz w:val="24"/>
+          <w:szCs w:val="24"/>
+          <w:lang w:bidi="fa-IR"/>
+        </w:rPr>
+      </w:pPr>
+      <w:r>
+        <w:rPr>
+          <w:rFonts w:asciiTheme="majorBidi" w:hAnsiTheme="majorBidi" w:cs="B Nazanin" w:hint="cs"/>
+          <w:sz w:val="24"/>
+          <w:szCs w:val="24"/>
+          <w:rtl/>
+          <w:lang w:bidi="fa-IR"/>
+        </w:rPr>
+        <w:t>کشور کاربر</w:t>
       </w:r>
     </w:p>
     <w:p>
@@ -1059,61 +1062,37 @@
           <w:lang w:bidi="fa-IR"/>
         </w:rPr>
       </w:pPr>
-      <w:proofErr w:type="spellStart"/>
-      <w:r>
-        <w:rPr>
-          <w:rFonts w:asciiTheme="majorBidi" w:hAnsiTheme="majorBidi" w:cs="B Nazanin"/>
-          <w:sz w:val="24"/>
-          <w:szCs w:val="24"/>
-          <w:lang w:bidi="fa-IR"/>
-        </w:rPr>
-        <w:t>Is_superuser</w:t>
-      </w:r>
-      <w:proofErr w:type="spellEnd"/>
-    </w:p>
-    <w:p>
-      <w:pPr>
-        <w:pStyle w:val="ListParagraph"/>
-        <w:bidi/>
-        <w:jc w:val="both"/>
-        <w:rPr>
-          <w:rFonts w:asciiTheme="majorBidi" w:hAnsiTheme="majorBidi" w:cs="B Nazanin"/>
-          <w:sz w:val="28"/>
-          <w:szCs w:val="28"/>
-          <w:rtl/>
-          <w:lang w:bidi="fa-IR"/>
-        </w:rPr>
-      </w:pPr>
-      <w:r>
-        <w:rPr>
-          <w:rFonts w:asciiTheme="majorBidi" w:hAnsiTheme="majorBidi" w:cs="B Nazanin" w:hint="cs"/>
-          <w:sz w:val="28"/>
-          <w:szCs w:val="28"/>
-          <w:rtl/>
-          <w:lang w:bidi="fa-IR"/>
-        </w:rPr>
-        <w:t xml:space="preserve">اینکه کاربر یک </w:t>
-      </w:r>
-      <w:proofErr w:type="spellStart"/>
-      <w:r>
-        <w:rPr>
-          <w:rFonts w:asciiTheme="majorBidi" w:hAnsiTheme="majorBidi" w:cs="B Nazanin"/>
-          <w:sz w:val="28"/>
-          <w:szCs w:val="28"/>
-          <w:lang w:bidi="fa-IR"/>
-        </w:rPr>
-        <w:t>superuser</w:t>
-      </w:r>
-      <w:proofErr w:type="spellEnd"/>
-      <w:r>
-        <w:rPr>
-          <w:rFonts w:asciiTheme="majorBidi" w:hAnsiTheme="majorBidi" w:cs="B Nazanin" w:hint="cs"/>
-          <w:sz w:val="28"/>
-          <w:szCs w:val="28"/>
-          <w:rtl/>
-          <w:lang w:bidi="fa-IR"/>
-        </w:rPr>
-        <w:t xml:space="preserve"> است یا خیر</w:t>
+      <w:r>
+        <w:rPr>
+          <w:rFonts w:asciiTheme="majorBidi" w:hAnsiTheme="majorBidi" w:cs="B Nazanin"/>
+          <w:sz w:val="24"/>
+          <w:szCs w:val="24"/>
+          <w:lang w:bidi="fa-IR"/>
+        </w:rPr>
+        <w:t>Avatar</w:t>
+      </w:r>
+    </w:p>
+    <w:p>
+      <w:pPr>
+        <w:pStyle w:val="ListParagraph"/>
+        <w:bidi/>
+        <w:jc w:val="both"/>
+        <w:rPr>
+          <w:rFonts w:asciiTheme="majorBidi" w:hAnsiTheme="majorBidi" w:cs="B Nazanin"/>
+          <w:sz w:val="24"/>
+          <w:szCs w:val="24"/>
+          <w:lang w:bidi="fa-IR"/>
+        </w:rPr>
+      </w:pPr>
+      <w:r>
+        <w:rPr>
+          <w:rFonts w:asciiTheme="majorBidi" w:hAnsiTheme="majorBidi" w:cs="B Nazanin" w:hint="cs"/>
+          <w:sz w:val="24"/>
+          <w:szCs w:val="24"/>
+          <w:rtl/>
+          <w:lang w:bidi="fa-IR"/>
+        </w:rPr>
+        <w:t>عکس پروفایل کاربر</w:t>
       </w:r>
     </w:p>
     <w:p>
@@ -1132,39 +1111,38 @@
           <w:lang w:bidi="fa-IR"/>
         </w:rPr>
       </w:pPr>
-      <w:proofErr w:type="spellStart"/>
-      <w:r>
-        <w:rPr>
-          <w:rFonts w:asciiTheme="majorBidi" w:hAnsiTheme="majorBidi" w:cs="B Nazanin"/>
-          <w:sz w:val="24"/>
-          <w:szCs w:val="24"/>
-          <w:lang w:bidi="fa-IR"/>
-        </w:rPr>
-        <w:t>Date_joined</w:t>
-      </w:r>
-      <w:proofErr w:type="spellEnd"/>
-    </w:p>
-    <w:p>
-      <w:pPr>
-        <w:pStyle w:val="ListParagraph"/>
-        <w:bidi/>
-        <w:jc w:val="both"/>
-        <w:rPr>
-          <w:rFonts w:asciiTheme="majorBidi" w:hAnsiTheme="majorBidi" w:cs="B Nazanin"/>
-          <w:sz w:val="28"/>
-          <w:szCs w:val="28"/>
-          <w:lang w:bidi="fa-IR"/>
-        </w:rPr>
-      </w:pPr>
-      <w:r>
-        <w:rPr>
-          <w:rFonts w:asciiTheme="majorBidi" w:hAnsiTheme="majorBidi" w:cs="B Nazanin" w:hint="cs"/>
-          <w:sz w:val="28"/>
-          <w:szCs w:val="28"/>
-          <w:rtl/>
-          <w:lang w:bidi="fa-IR"/>
-        </w:rPr>
-        <w:t xml:space="preserve">تاریخ عضویت </w:t>
+      <w:r>
+        <w:rPr>
+          <w:rFonts w:asciiTheme="majorBidi" w:hAnsiTheme="majorBidi" w:cs="B Nazanin"/>
+          <w:sz w:val="24"/>
+          <w:szCs w:val="24"/>
+          <w:lang w:bidi="fa-IR"/>
+        </w:rPr>
+        <w:t>Friends</w:t>
+      </w:r>
+    </w:p>
+    <w:p>
+      <w:pPr>
+        <w:pStyle w:val="ListParagraph"/>
+        <w:bidi/>
+        <w:jc w:val="both"/>
+        <w:rPr>
+          <w:rFonts w:asciiTheme="majorBidi" w:hAnsiTheme="majorBidi" w:cs="B Nazanin"/>
+          <w:sz w:val="24"/>
+          <w:szCs w:val="24"/>
+          <w:rtl/>
+          <w:lang w:bidi="fa-IR"/>
+        </w:rPr>
+      </w:pPr>
+      <w:r>
+        <w:rPr>
+          <w:rFonts w:asciiTheme="majorBidi" w:hAnsiTheme="majorBidi" w:cs="B Nazanin" w:hint="cs"/>
+          <w:sz w:val="24"/>
+          <w:szCs w:val="24"/>
+          <w:rtl/>
+          <w:lang w:bidi="fa-IR"/>
+        </w:rPr>
+        <w:t>کسانی که کاربر با آنها دوست است</w:t>
       </w:r>
     </w:p>
     <w:p>
@@ -1183,124 +1161,37 @@
           <w:lang w:bidi="fa-IR"/>
         </w:rPr>
       </w:pPr>
-      <w:proofErr w:type="spellStart"/>
-      <w:r>
-        <w:rPr>
-          <w:rFonts w:asciiTheme="majorBidi" w:hAnsiTheme="majorBidi" w:cs="B Nazanin"/>
-          <w:sz w:val="24"/>
-          <w:szCs w:val="24"/>
-          <w:lang w:bidi="fa-IR"/>
-        </w:rPr>
-        <w:t>Last_login</w:t>
-      </w:r>
-      <w:proofErr w:type="spellEnd"/>
-    </w:p>
-    <w:p>
-      <w:pPr>
-        <w:pStyle w:val="ListParagraph"/>
-        <w:bidi/>
-        <w:jc w:val="both"/>
-        <w:rPr>
-          <w:rFonts w:asciiTheme="majorBidi" w:hAnsiTheme="majorBidi" w:cs="B Nazanin"/>
-          <w:sz w:val="28"/>
-          <w:szCs w:val="28"/>
-          <w:rtl/>
-          <w:lang w:bidi="fa-IR"/>
-        </w:rPr>
-      </w:pPr>
-      <w:r>
-        <w:rPr>
-          <w:rFonts w:asciiTheme="majorBidi" w:hAnsiTheme="majorBidi" w:cs="B Nazanin" w:hint="cs"/>
-          <w:sz w:val="28"/>
-          <w:szCs w:val="28"/>
-          <w:rtl/>
-          <w:lang w:bidi="fa-IR"/>
-        </w:rPr>
-        <w:t xml:space="preserve">تاریخ آخرین ورود به برنامه </w:t>
-      </w:r>
-    </w:p>
-    <w:p>
-      <w:pPr>
-        <w:bidi/>
-        <w:jc w:val="both"/>
-        <w:rPr>
-          <w:rFonts w:asciiTheme="majorBidi" w:hAnsiTheme="majorBidi" w:cs="B Nazanin"/>
-          <w:sz w:val="28"/>
-          <w:szCs w:val="28"/>
-          <w:rtl/>
-          <w:lang w:bidi="fa-IR"/>
-        </w:rPr>
-      </w:pPr>
-      <w:r>
-        <w:rPr>
-          <w:rFonts w:asciiTheme="majorBidi" w:hAnsiTheme="majorBidi" w:cs="B Nazanin" w:hint="cs"/>
-          <w:sz w:val="28"/>
-          <w:szCs w:val="28"/>
-          <w:rtl/>
-          <w:lang w:bidi="fa-IR"/>
-        </w:rPr>
-        <w:t xml:space="preserve">موجودیت </w:t>
-      </w:r>
-      <w:r>
-        <w:rPr>
-          <w:rFonts w:asciiTheme="majorBidi" w:hAnsiTheme="majorBidi" w:cs="B Nazanin"/>
-          <w:sz w:val="24"/>
-          <w:szCs w:val="24"/>
-          <w:lang w:bidi="fa-IR"/>
-        </w:rPr>
-        <w:t>profile</w:t>
-      </w:r>
-      <w:r>
-        <w:rPr>
-          <w:rFonts w:asciiTheme="majorBidi" w:hAnsiTheme="majorBidi" w:cs="B Nazanin" w:hint="cs"/>
-          <w:sz w:val="28"/>
-          <w:szCs w:val="28"/>
-          <w:rtl/>
-          <w:lang w:bidi="fa-IR"/>
-        </w:rPr>
-        <w:t xml:space="preserve"> : </w:t>
-      </w:r>
-    </w:p>
-    <w:p>
-      <w:pPr>
-        <w:bidi/>
-        <w:jc w:val="both"/>
-        <w:rPr>
-          <w:rFonts w:asciiTheme="majorBidi" w:hAnsiTheme="majorBidi" w:cs="B Nazanin"/>
-          <w:sz w:val="28"/>
-          <w:szCs w:val="28"/>
-          <w:rtl/>
-          <w:lang w:bidi="fa-IR"/>
-        </w:rPr>
-      </w:pPr>
-      <w:r>
-        <w:rPr>
-          <w:rFonts w:asciiTheme="majorBidi" w:hAnsiTheme="majorBidi" w:cs="B Nazanin" w:hint="cs"/>
-          <w:sz w:val="28"/>
-          <w:szCs w:val="28"/>
-          <w:rtl/>
-          <w:lang w:bidi="fa-IR"/>
-        </w:rPr>
-        <w:t xml:space="preserve">این موجودیت یک سری اطلاعات اضافه نسبت یه اطلاعات اولیه کاربر را ذخیره می کند و یک رابطه یک به یک با موجودیت </w:t>
-      </w:r>
-      <w:r>
-        <w:rPr>
-          <w:rFonts w:asciiTheme="majorBidi" w:hAnsiTheme="majorBidi" w:cs="B Nazanin"/>
-          <w:sz w:val="24"/>
-          <w:szCs w:val="24"/>
-          <w:lang w:bidi="fa-IR"/>
-        </w:rPr>
-        <w:t>user</w:t>
-      </w:r>
-      <w:r>
-        <w:rPr>
-          <w:rFonts w:asciiTheme="majorBidi" w:hAnsiTheme="majorBidi" w:cs="B Nazanin" w:hint="cs"/>
-          <w:sz w:val="28"/>
-          <w:szCs w:val="28"/>
-          <w:rtl/>
-          <w:lang w:bidi="fa-IR"/>
-        </w:rPr>
-        <w:t xml:space="preserve"> دارد. ویژگی های این موجودت شامل موارد زیر است :</w:t>
+      <w:r>
+        <w:rPr>
+          <w:rFonts w:asciiTheme="majorBidi" w:hAnsiTheme="majorBidi" w:cs="B Nazanin"/>
+          <w:sz w:val="24"/>
+          <w:szCs w:val="24"/>
+          <w:lang w:bidi="fa-IR"/>
+        </w:rPr>
+        <w:t>Updated</w:t>
+      </w:r>
+    </w:p>
+    <w:p>
+      <w:pPr>
+        <w:pStyle w:val="ListParagraph"/>
+        <w:bidi/>
+        <w:jc w:val="both"/>
+        <w:rPr>
+          <w:rFonts w:asciiTheme="majorBidi" w:hAnsiTheme="majorBidi" w:cs="B Nazanin"/>
+          <w:sz w:val="24"/>
+          <w:szCs w:val="24"/>
+          <w:lang w:bidi="fa-IR"/>
+        </w:rPr>
+      </w:pPr>
+      <w:r>
+        <w:rPr>
+          <w:rFonts w:asciiTheme="majorBidi" w:hAnsiTheme="majorBidi" w:cs="B Nazanin" w:hint="cs"/>
+          <w:sz w:val="24"/>
+          <w:szCs w:val="24"/>
+          <w:rtl/>
+          <w:lang w:bidi="fa-IR"/>
+        </w:rPr>
+        <w:t>زمان آخرین بروزرسانی پروفایل</w:t>
       </w:r>
     </w:p>
     <w:p>
@@ -1308,7 +1199,7 @@
         <w:pStyle w:val="ListParagraph"/>
         <w:numPr>
           <w:ilvl w:val="0"/>
-          <w:numId w:val="3"/>
+          <w:numId w:val="1"/>
         </w:numPr>
         <w:bidi/>
         <w:jc w:val="both"/>
@@ -1326,39 +1217,87 @@
           <w:szCs w:val="24"/>
           <w:lang w:bidi="fa-IR"/>
         </w:rPr>
-        <w:t>User</w:t>
-      </w:r>
-    </w:p>
-    <w:p>
-      <w:pPr>
-        <w:pStyle w:val="ListParagraph"/>
-        <w:bidi/>
-        <w:jc w:val="both"/>
-        <w:rPr>
-          <w:rFonts w:asciiTheme="majorBidi" w:hAnsiTheme="majorBidi" w:cs="B Nazanin"/>
-          <w:sz w:val="28"/>
-          <w:szCs w:val="28"/>
-          <w:lang w:bidi="fa-IR"/>
-        </w:rPr>
-      </w:pPr>
-      <w:r>
-        <w:rPr>
-          <w:rFonts w:asciiTheme="majorBidi" w:hAnsiTheme="majorBidi" w:cs="B Nazanin" w:hint="cs"/>
-          <w:sz w:val="28"/>
-          <w:szCs w:val="28"/>
-          <w:rtl/>
-          <w:lang w:bidi="fa-IR"/>
-        </w:rPr>
-        <w:t xml:space="preserve">کلید خارجی از رابطه یک به یک با جدول </w:t>
-      </w:r>
-      <w:r>
-        <w:rPr>
-          <w:rFonts w:asciiTheme="majorBidi" w:hAnsiTheme="majorBidi" w:cs="B Nazanin"/>
-          <w:sz w:val="24"/>
-          <w:szCs w:val="24"/>
-          <w:lang w:bidi="fa-IR"/>
-        </w:rPr>
-        <w:t>user</w:t>
+        <w:t>Created</w:t>
+      </w:r>
+    </w:p>
+    <w:p>
+      <w:pPr>
+        <w:pStyle w:val="ListParagraph"/>
+        <w:bidi/>
+        <w:jc w:val="both"/>
+        <w:rPr>
+          <w:rFonts w:asciiTheme="majorBidi" w:hAnsiTheme="majorBidi" w:cs="B Nazanin"/>
+          <w:sz w:val="24"/>
+          <w:szCs w:val="24"/>
+          <w:rtl/>
+          <w:lang w:bidi="fa-IR"/>
+        </w:rPr>
+      </w:pPr>
+      <w:r>
+        <w:rPr>
+          <w:rFonts w:asciiTheme="majorBidi" w:hAnsiTheme="majorBidi" w:cs="B Nazanin" w:hint="cs"/>
+          <w:sz w:val="24"/>
+          <w:szCs w:val="24"/>
+          <w:rtl/>
+          <w:lang w:bidi="fa-IR"/>
+        </w:rPr>
+        <w:t>زمان ساخت پروفایل</w:t>
+      </w:r>
+    </w:p>
+    <w:p>
+      <w:pPr>
+        <w:bidi/>
+        <w:jc w:val="both"/>
+        <w:rPr>
+          <w:rFonts w:asciiTheme="majorBidi" w:hAnsiTheme="majorBidi" w:cs="B Nazanin"/>
+          <w:sz w:val="28"/>
+          <w:szCs w:val="28"/>
+          <w:lang w:bidi="fa-IR"/>
+        </w:rPr>
+      </w:pPr>
+      <w:r>
+        <w:rPr>
+          <w:rFonts w:asciiTheme="majorBidi" w:hAnsiTheme="majorBidi" w:cs="B Nazanin" w:hint="cs"/>
+          <w:sz w:val="28"/>
+          <w:szCs w:val="28"/>
+          <w:rtl/>
+          <w:lang w:bidi="fa-IR"/>
+        </w:rPr>
+        <w:t xml:space="preserve">موجودیت </w:t>
+      </w:r>
+      <w:proofErr w:type="spellStart"/>
+      <w:r>
+        <w:rPr>
+          <w:rFonts w:asciiTheme="majorBidi" w:hAnsiTheme="majorBidi" w:cs="B Nazanin"/>
+          <w:sz w:val="28"/>
+          <w:szCs w:val="28"/>
+          <w:lang w:bidi="fa-IR"/>
+        </w:rPr>
+        <w:t>RelationShip</w:t>
+      </w:r>
+      <w:proofErr w:type="spellEnd"/>
+    </w:p>
+    <w:p>
+      <w:pPr>
+        <w:bidi/>
+        <w:jc w:val="both"/>
+        <w:rPr>
+          <w:rFonts w:asciiTheme="majorBidi" w:hAnsiTheme="majorBidi" w:cs="B Nazanin"/>
+          <w:sz w:val="28"/>
+          <w:szCs w:val="28"/>
+          <w:rtl/>
+          <w:lang w:bidi="fa-IR"/>
+        </w:rPr>
+      </w:pPr>
+      <w:r>
+        <w:rPr>
+          <w:rFonts w:asciiTheme="majorBidi" w:hAnsiTheme="majorBidi" w:cs="B Nazanin" w:hint="cs"/>
+          <w:sz w:val="28"/>
+          <w:szCs w:val="28"/>
+          <w:rtl/>
+          <w:lang w:bidi="fa-IR"/>
+        </w:rPr>
+        <w:t>این موجودیت رابطه بین دو فرد را بیان می کند که ویژگی های این موجودیت به شرح زیر است:</w:t>
       </w:r>
     </w:p>
     <w:p>
@@ -1366,49 +1305,50 @@
         <w:pStyle w:val="ListParagraph"/>
         <w:numPr>
           <w:ilvl w:val="0"/>
-          <w:numId w:val="3"/>
+          <w:numId w:val="10"/>
         </w:numPr>
         <w:bidi/>
         <w:jc w:val="both"/>
         <w:rPr>
           <w:rFonts w:asciiTheme="majorBidi" w:hAnsiTheme="majorBidi" w:cs="B Nazanin"/>
-          <w:sz w:val="24"/>
-          <w:szCs w:val="24"/>
-          <w:lang w:bidi="fa-IR"/>
-        </w:rPr>
-      </w:pPr>
-      <w:r>
-        <w:rPr>
-          <w:rFonts w:asciiTheme="majorBidi" w:hAnsiTheme="majorBidi" w:cs="B Nazanin"/>
-          <w:sz w:val="24"/>
-          <w:szCs w:val="24"/>
-          <w:lang w:bidi="fa-IR"/>
-        </w:rPr>
-        <w:t>Bio</w:t>
-      </w:r>
-    </w:p>
-    <w:p>
-      <w:pPr>
-        <w:pStyle w:val="ListParagraph"/>
-        <w:bidi/>
-        <w:jc w:val="both"/>
-        <w:rPr>
-          <w:rFonts w:asciiTheme="majorBidi" w:hAnsiTheme="majorBidi" w:cs="B Nazanin"/>
-          <w:sz w:val="28"/>
-          <w:szCs w:val="28"/>
-          <w:rtl/>
-          <w:lang w:bidi="fa-IR"/>
-        </w:rPr>
-      </w:pPr>
-      <w:r>
-        <w:rPr>
-          <w:rFonts w:asciiTheme="majorBidi" w:hAnsiTheme="majorBidi" w:cs="B Nazanin" w:hint="cs"/>
-          <w:sz w:val="28"/>
-          <w:szCs w:val="28"/>
-          <w:rtl/>
-          <w:lang w:bidi="fa-IR"/>
-        </w:rPr>
-        <w:t>بیوگرافی کاربر</w:t>
+          <w:sz w:val="28"/>
+          <w:szCs w:val="28"/>
+          <w:lang w:bidi="fa-IR"/>
+        </w:rPr>
+      </w:pPr>
+      <w:r>
+        <w:rPr>
+          <w:rFonts w:asciiTheme="majorBidi" w:hAnsiTheme="majorBidi" w:cs="B Nazanin"/>
+          <w:sz w:val="28"/>
+          <w:szCs w:val="28"/>
+          <w:lang w:bidi="fa-IR"/>
+        </w:rPr>
+        <w:t>Sender</w:t>
+      </w:r>
+    </w:p>
+    <w:p>
+      <w:pPr>
+        <w:pStyle w:val="ListParagraph"/>
+        <w:bidi/>
+        <w:ind w:left="1080"/>
+        <w:jc w:val="both"/>
+        <w:rPr>
+          <w:rFonts w:asciiTheme="majorBidi" w:hAnsiTheme="majorBidi" w:cs="B Nazanin" w:hint="cs"/>
+          <w:sz w:val="28"/>
+          <w:szCs w:val="28"/>
+          <w:rtl/>
+          <w:lang w:bidi="fa-IR"/>
+        </w:rPr>
+      </w:pPr>
+      <w:r>
+        <w:rPr>
+          <w:rFonts w:asciiTheme="majorBidi" w:hAnsiTheme="majorBidi" w:cs="B Nazanin" w:hint="cs"/>
+          <w:sz w:val="28"/>
+          <w:szCs w:val="28"/>
+          <w:rtl/>
+          <w:lang w:bidi="fa-IR"/>
+        </w:rPr>
+        <w:t>کاربری که درخواست دوستی را فرستاده است</w:t>
       </w:r>
     </w:p>
     <w:p>
@@ -1416,59 +1356,49 @@
         <w:pStyle w:val="ListParagraph"/>
         <w:numPr>
           <w:ilvl w:val="0"/>
-          <w:numId w:val="3"/>
+          <w:numId w:val="10"/>
         </w:numPr>
         <w:bidi/>
         <w:jc w:val="both"/>
         <w:rPr>
           <w:rFonts w:asciiTheme="majorBidi" w:hAnsiTheme="majorBidi" w:cs="B Nazanin"/>
-          <w:sz w:val="24"/>
-          <w:szCs w:val="24"/>
-          <w:lang w:bidi="fa-IR"/>
-        </w:rPr>
-      </w:pPr>
-      <w:r>
-        <w:rPr>
-          <w:rFonts w:asciiTheme="majorBidi" w:hAnsiTheme="majorBidi" w:cs="B Nazanin"/>
-          <w:sz w:val="24"/>
-          <w:szCs w:val="24"/>
-          <w:lang w:bidi="fa-IR"/>
-        </w:rPr>
-        <w:t xml:space="preserve">Website </w:t>
-      </w:r>
-      <w:proofErr w:type="spellStart"/>
-      <w:r>
-        <w:rPr>
-          <w:rFonts w:asciiTheme="majorBidi" w:hAnsiTheme="majorBidi" w:cs="B Nazanin"/>
-          <w:sz w:val="24"/>
-          <w:szCs w:val="24"/>
-          <w:lang w:bidi="fa-IR"/>
-        </w:rPr>
-        <w:t>url</w:t>
-      </w:r>
-      <w:proofErr w:type="spellEnd"/>
-    </w:p>
-    <w:p>
-      <w:pPr>
-        <w:pStyle w:val="ListParagraph"/>
-        <w:bidi/>
-        <w:jc w:val="both"/>
-        <w:rPr>
-          <w:rFonts w:asciiTheme="majorBidi" w:hAnsiTheme="majorBidi" w:cs="B Nazanin"/>
-          <w:sz w:val="28"/>
-          <w:szCs w:val="28"/>
-          <w:lang w:bidi="fa-IR"/>
-        </w:rPr>
-      </w:pPr>
-      <w:r>
-        <w:rPr>
-          <w:rFonts w:asciiTheme="majorBidi" w:hAnsiTheme="majorBidi" w:cs="B Nazanin" w:hint="cs"/>
-          <w:sz w:val="28"/>
-          <w:szCs w:val="28"/>
-          <w:rtl/>
-          <w:lang w:bidi="fa-IR"/>
-        </w:rPr>
-        <w:t>وبسایت کاربر</w:t>
+          <w:sz w:val="28"/>
+          <w:szCs w:val="28"/>
+          <w:lang w:bidi="fa-IR"/>
+        </w:rPr>
+      </w:pPr>
+      <w:r>
+        <w:rPr>
+          <w:rFonts w:asciiTheme="majorBidi" w:hAnsiTheme="majorBidi" w:cs="B Nazanin"/>
+          <w:sz w:val="28"/>
+          <w:szCs w:val="28"/>
+          <w:lang w:bidi="fa-IR"/>
+        </w:rPr>
+        <w:t>Receiver</w:t>
+      </w:r>
+    </w:p>
+    <w:p>
+      <w:pPr>
+        <w:pStyle w:val="ListParagraph"/>
+        <w:bidi/>
+        <w:ind w:left="1080"/>
+        <w:jc w:val="both"/>
+        <w:rPr>
+          <w:rFonts w:asciiTheme="majorBidi" w:hAnsiTheme="majorBidi" w:cs="B Nazanin"/>
+          <w:sz w:val="28"/>
+          <w:szCs w:val="28"/>
+          <w:lang w:bidi="fa-IR"/>
+        </w:rPr>
+      </w:pPr>
+      <w:r>
+        <w:rPr>
+          <w:rFonts w:asciiTheme="majorBidi" w:hAnsiTheme="majorBidi" w:cs="B Nazanin" w:hint="cs"/>
+          <w:sz w:val="28"/>
+          <w:szCs w:val="28"/>
+          <w:rtl/>
+          <w:lang w:bidi="fa-IR"/>
+        </w:rPr>
+        <w:t>کاربری که درخواست دوستی را دریافت کرده است</w:t>
       </w:r>
     </w:p>
     <w:p>
@@ -1476,51 +1406,49 @@
         <w:pStyle w:val="ListParagraph"/>
         <w:numPr>
           <w:ilvl w:val="0"/>
-          <w:numId w:val="3"/>
+          <w:numId w:val="10"/>
         </w:numPr>
         <w:bidi/>
         <w:jc w:val="both"/>
         <w:rPr>
           <w:rFonts w:asciiTheme="majorBidi" w:hAnsiTheme="majorBidi" w:cs="B Nazanin"/>
-          <w:sz w:val="24"/>
-          <w:szCs w:val="24"/>
-          <w:lang w:bidi="fa-IR"/>
-        </w:rPr>
-      </w:pPr>
-      <w:proofErr w:type="spellStart"/>
-      <w:r>
-        <w:rPr>
-          <w:rFonts w:asciiTheme="majorBidi" w:hAnsiTheme="majorBidi" w:cs="B Nazanin"/>
-          <w:sz w:val="24"/>
-          <w:szCs w:val="24"/>
-          <w:lang w:bidi="fa-IR"/>
-        </w:rPr>
-        <w:t>Phone_number</w:t>
-      </w:r>
-      <w:proofErr w:type="spellEnd"/>
-    </w:p>
-    <w:p>
-      <w:pPr>
-        <w:pStyle w:val="ListParagraph"/>
-        <w:bidi/>
-        <w:jc w:val="both"/>
-        <w:rPr>
-          <w:rFonts w:asciiTheme="majorBidi" w:hAnsiTheme="majorBidi" w:cs="B Nazanin"/>
-          <w:sz w:val="28"/>
-          <w:szCs w:val="28"/>
-          <w:lang w:bidi="fa-IR"/>
-        </w:rPr>
-      </w:pPr>
-      <w:r>
-        <w:rPr>
-          <w:rFonts w:asciiTheme="majorBidi" w:hAnsiTheme="majorBidi" w:cs="B Nazanin" w:hint="cs"/>
-          <w:sz w:val="28"/>
-          <w:szCs w:val="28"/>
-          <w:rtl/>
-          <w:lang w:bidi="fa-IR"/>
-        </w:rPr>
-        <w:lastRenderedPageBreak/>
-        <w:t>شماره تلفن کاربر</w:t>
+          <w:sz w:val="28"/>
+          <w:szCs w:val="28"/>
+          <w:lang w:bidi="fa-IR"/>
+        </w:rPr>
+      </w:pPr>
+      <w:r>
+        <w:rPr>
+          <w:rFonts w:asciiTheme="majorBidi" w:hAnsiTheme="majorBidi" w:cs="B Nazanin"/>
+          <w:sz w:val="28"/>
+          <w:szCs w:val="28"/>
+          <w:lang w:bidi="fa-IR"/>
+        </w:rPr>
+        <w:t>Status</w:t>
+      </w:r>
+    </w:p>
+    <w:p>
+      <w:pPr>
+        <w:pStyle w:val="ListParagraph"/>
+        <w:bidi/>
+        <w:ind w:left="1080"/>
+        <w:jc w:val="both"/>
+        <w:rPr>
+          <w:rFonts w:asciiTheme="majorBidi" w:hAnsiTheme="majorBidi" w:cs="B Nazanin"/>
+          <w:sz w:val="28"/>
+          <w:szCs w:val="28"/>
+          <w:lang w:bidi="fa-IR"/>
+        </w:rPr>
+      </w:pPr>
+      <w:r>
+        <w:rPr>
+          <w:rFonts w:asciiTheme="majorBidi" w:hAnsiTheme="majorBidi" w:cs="B Nazanin" w:hint="cs"/>
+          <w:sz w:val="28"/>
+          <w:szCs w:val="28"/>
+          <w:rtl/>
+          <w:lang w:bidi="fa-IR"/>
+        </w:rPr>
+        <w:t>وضعیت درخواست دوستی که می تواند ارسال شده یا پذیرفته شده باشد</w:t>
       </w:r>
     </w:p>
     <w:p>
@@ -1528,48 +1456,49 @@
         <w:pStyle w:val="ListParagraph"/>
         <w:numPr>
           <w:ilvl w:val="0"/>
-          <w:numId w:val="3"/>
+          <w:numId w:val="10"/>
         </w:numPr>
         <w:bidi/>
         <w:jc w:val="both"/>
         <w:rPr>
           <w:rFonts w:asciiTheme="majorBidi" w:hAnsiTheme="majorBidi" w:cs="B Nazanin"/>
-          <w:sz w:val="24"/>
-          <w:szCs w:val="24"/>
-          <w:lang w:bidi="fa-IR"/>
-        </w:rPr>
-      </w:pPr>
-      <w:r>
-        <w:rPr>
-          <w:rFonts w:asciiTheme="majorBidi" w:hAnsiTheme="majorBidi" w:cs="B Nazanin"/>
-          <w:sz w:val="24"/>
-          <w:szCs w:val="24"/>
-          <w:lang w:bidi="fa-IR"/>
-        </w:rPr>
-        <w:t>Gender</w:t>
-      </w:r>
-    </w:p>
-    <w:p>
-      <w:pPr>
-        <w:pStyle w:val="ListParagraph"/>
-        <w:bidi/>
-        <w:jc w:val="both"/>
-        <w:rPr>
-          <w:rFonts w:asciiTheme="majorBidi" w:hAnsiTheme="majorBidi" w:cs="B Nazanin"/>
-          <w:sz w:val="28"/>
-          <w:szCs w:val="28"/>
-          <w:lang w:bidi="fa-IR"/>
-        </w:rPr>
-      </w:pPr>
-      <w:r>
-        <w:rPr>
-          <w:rFonts w:asciiTheme="majorBidi" w:hAnsiTheme="majorBidi" w:cs="B Nazanin" w:hint="cs"/>
-          <w:sz w:val="28"/>
-          <w:szCs w:val="28"/>
-          <w:rtl/>
-          <w:lang w:bidi="fa-IR"/>
-        </w:rPr>
-        <w:t>جنسیت کاربر</w:t>
+          <w:sz w:val="28"/>
+          <w:szCs w:val="28"/>
+          <w:lang w:bidi="fa-IR"/>
+        </w:rPr>
+      </w:pPr>
+      <w:r>
+        <w:rPr>
+          <w:rFonts w:asciiTheme="majorBidi" w:hAnsiTheme="majorBidi" w:cs="B Nazanin"/>
+          <w:sz w:val="28"/>
+          <w:szCs w:val="28"/>
+          <w:lang w:bidi="fa-IR"/>
+        </w:rPr>
+        <w:t>Updated</w:t>
+      </w:r>
+    </w:p>
+    <w:p>
+      <w:pPr>
+        <w:pStyle w:val="ListParagraph"/>
+        <w:bidi/>
+        <w:ind w:left="1080"/>
+        <w:jc w:val="both"/>
+        <w:rPr>
+          <w:rFonts w:asciiTheme="majorBidi" w:hAnsiTheme="majorBidi" w:cs="B Nazanin"/>
+          <w:sz w:val="28"/>
+          <w:szCs w:val="28"/>
+          <w:lang w:bidi="fa-IR"/>
+        </w:rPr>
+      </w:pPr>
+      <w:r>
+        <w:rPr>
+          <w:rFonts w:asciiTheme="majorBidi" w:hAnsiTheme="majorBidi" w:cs="B Nazanin" w:hint="cs"/>
+          <w:sz w:val="28"/>
+          <w:szCs w:val="28"/>
+          <w:rtl/>
+          <w:lang w:bidi="fa-IR"/>
+        </w:rPr>
+        <w:t>زمان بروزرسانی درخواست</w:t>
       </w:r>
     </w:p>
     <w:p>
@@ -1577,48 +1506,124 @@
         <w:pStyle w:val="ListParagraph"/>
         <w:numPr>
           <w:ilvl w:val="0"/>
-          <w:numId w:val="3"/>
+          <w:numId w:val="10"/>
         </w:numPr>
         <w:bidi/>
         <w:jc w:val="both"/>
         <w:rPr>
           <w:rFonts w:asciiTheme="majorBidi" w:hAnsiTheme="majorBidi" w:cs="B Nazanin"/>
-          <w:sz w:val="24"/>
-          <w:szCs w:val="24"/>
-          <w:lang w:bidi="fa-IR"/>
-        </w:rPr>
-      </w:pPr>
-      <w:r>
-        <w:rPr>
-          <w:rFonts w:asciiTheme="majorBidi" w:hAnsiTheme="majorBidi" w:cs="B Nazanin"/>
-          <w:sz w:val="24"/>
-          <w:szCs w:val="24"/>
-          <w:lang w:bidi="fa-IR"/>
-        </w:rPr>
-        <w:t>Birthday</w:t>
-      </w:r>
-    </w:p>
-    <w:p>
-      <w:pPr>
-        <w:pStyle w:val="ListParagraph"/>
-        <w:bidi/>
-        <w:jc w:val="both"/>
-        <w:rPr>
-          <w:rFonts w:asciiTheme="majorBidi" w:hAnsiTheme="majorBidi" w:cs="B Nazanin"/>
-          <w:sz w:val="28"/>
-          <w:szCs w:val="28"/>
-          <w:lang w:bidi="fa-IR"/>
-        </w:rPr>
-      </w:pPr>
-      <w:r>
-        <w:rPr>
-          <w:rFonts w:asciiTheme="majorBidi" w:hAnsiTheme="majorBidi" w:cs="B Nazanin" w:hint="cs"/>
-          <w:sz w:val="28"/>
-          <w:szCs w:val="28"/>
-          <w:rtl/>
-          <w:lang w:bidi="fa-IR"/>
-        </w:rPr>
-        <w:t>تاریخ تولد کاربر</w:t>
+          <w:sz w:val="28"/>
+          <w:szCs w:val="28"/>
+          <w:lang w:bidi="fa-IR"/>
+        </w:rPr>
+      </w:pPr>
+      <w:r>
+        <w:rPr>
+          <w:rFonts w:asciiTheme="majorBidi" w:hAnsiTheme="majorBidi" w:cs="B Nazanin"/>
+          <w:sz w:val="28"/>
+          <w:szCs w:val="28"/>
+          <w:lang w:bidi="fa-IR"/>
+        </w:rPr>
+        <w:t>Created</w:t>
+      </w:r>
+    </w:p>
+    <w:p>
+      <w:pPr>
+        <w:pStyle w:val="ListParagraph"/>
+        <w:bidi/>
+        <w:ind w:left="1080"/>
+        <w:jc w:val="both"/>
+        <w:rPr>
+          <w:rFonts w:asciiTheme="majorBidi" w:hAnsiTheme="majorBidi" w:cs="B Nazanin" w:hint="cs"/>
+          <w:sz w:val="28"/>
+          <w:szCs w:val="28"/>
+          <w:lang w:bidi="fa-IR"/>
+        </w:rPr>
+      </w:pPr>
+      <w:r>
+        <w:rPr>
+          <w:rFonts w:asciiTheme="majorBidi" w:hAnsiTheme="majorBidi" w:cs="B Nazanin" w:hint="cs"/>
+          <w:sz w:val="28"/>
+          <w:szCs w:val="28"/>
+          <w:rtl/>
+          <w:lang w:bidi="fa-IR"/>
+        </w:rPr>
+        <w:lastRenderedPageBreak/>
+        <w:t>زمان ارسال درخواست</w:t>
+      </w:r>
+    </w:p>
+    <w:p>
+      <w:pPr>
+        <w:bidi/>
+        <w:jc w:val="both"/>
+        <w:rPr>
+          <w:rFonts w:asciiTheme="majorBidi" w:hAnsiTheme="majorBidi" w:cs="B Nazanin"/>
+          <w:sz w:val="28"/>
+          <w:szCs w:val="28"/>
+          <w:rtl/>
+          <w:lang w:bidi="fa-IR"/>
+        </w:rPr>
+      </w:pPr>
+      <w:r>
+        <w:rPr>
+          <w:rFonts w:asciiTheme="majorBidi" w:hAnsiTheme="majorBidi" w:cs="B Nazanin" w:hint="cs"/>
+          <w:sz w:val="28"/>
+          <w:szCs w:val="28"/>
+          <w:rtl/>
+          <w:lang w:bidi="fa-IR"/>
+        </w:rPr>
+        <w:t xml:space="preserve">موجودیت </w:t>
+      </w:r>
+      <w:r>
+        <w:rPr>
+          <w:rFonts w:asciiTheme="majorBidi" w:hAnsiTheme="majorBidi" w:cs="B Nazanin"/>
+          <w:sz w:val="28"/>
+          <w:szCs w:val="28"/>
+          <w:lang w:bidi="fa-IR"/>
+        </w:rPr>
+        <w:t>post</w:t>
+      </w:r>
+      <w:r>
+        <w:rPr>
+          <w:rFonts w:asciiTheme="majorBidi" w:hAnsiTheme="majorBidi" w:cs="B Nazanin" w:hint="cs"/>
+          <w:sz w:val="28"/>
+          <w:szCs w:val="28"/>
+          <w:rtl/>
+          <w:lang w:bidi="fa-IR"/>
+        </w:rPr>
+        <w:t>:</w:t>
+      </w:r>
+    </w:p>
+    <w:p>
+      <w:pPr>
+        <w:bidi/>
+        <w:jc w:val="both"/>
+        <w:rPr>
+          <w:rFonts w:asciiTheme="majorBidi" w:hAnsiTheme="majorBidi" w:cs="B Nazanin"/>
+          <w:sz w:val="28"/>
+          <w:szCs w:val="28"/>
+          <w:rtl/>
+          <w:lang w:bidi="fa-IR"/>
+        </w:rPr>
+      </w:pPr>
+      <w:r>
+        <w:rPr>
+          <w:rFonts w:asciiTheme="majorBidi" w:hAnsiTheme="majorBidi" w:cs="B Nazanin" w:hint="cs"/>
+          <w:sz w:val="28"/>
+          <w:szCs w:val="28"/>
+          <w:rtl/>
+          <w:lang w:bidi="fa-IR"/>
+        </w:rPr>
+        <w:t>این موجودیت مشخصات یک پست را بیان می کند. ویژگی های این موجودیت شامل موارد زیر است</w:t>
+      </w:r>
+      <w:r>
+        <w:rPr>
+          <w:rFonts w:asciiTheme="majorBidi" w:hAnsiTheme="majorBidi" w:cs="B Nazanin"/>
+          <w:sz w:val="28"/>
+          <w:szCs w:val="28"/>
+          <w:lang w:bidi="fa-IR"/>
+        </w:rPr>
+        <w:t>:</w:t>
       </w:r>
     </w:p>
     <w:p>
@@ -1626,50 +1631,25 @@
         <w:pStyle w:val="ListParagraph"/>
         <w:numPr>
           <w:ilvl w:val="0"/>
-          <w:numId w:val="3"/>
+          <w:numId w:val="7"/>
         </w:numPr>
         <w:bidi/>
         <w:jc w:val="both"/>
         <w:rPr>
           <w:rFonts w:asciiTheme="majorBidi" w:hAnsiTheme="majorBidi" w:cs="B Nazanin"/>
-          <w:sz w:val="24"/>
-          <w:szCs w:val="24"/>
-          <w:lang w:bidi="fa-IR"/>
-        </w:rPr>
-      </w:pPr>
-      <w:proofErr w:type="spellStart"/>
-      <w:r>
-        <w:rPr>
-          <w:rFonts w:asciiTheme="majorBidi" w:hAnsiTheme="majorBidi" w:cs="B Nazanin"/>
-          <w:sz w:val="24"/>
-          <w:szCs w:val="24"/>
-          <w:lang w:bidi="fa-IR"/>
-        </w:rPr>
-        <w:t>Profile_pic</w:t>
-      </w:r>
-      <w:proofErr w:type="spellEnd"/>
-    </w:p>
-    <w:p>
-      <w:pPr>
-        <w:pStyle w:val="ListParagraph"/>
-        <w:bidi/>
-        <w:jc w:val="both"/>
-        <w:rPr>
-          <w:rFonts w:asciiTheme="majorBidi" w:hAnsiTheme="majorBidi" w:cs="B Nazanin"/>
-          <w:sz w:val="28"/>
-          <w:szCs w:val="28"/>
-          <w:lang w:bidi="fa-IR"/>
-        </w:rPr>
-      </w:pPr>
-      <w:r>
-        <w:rPr>
-          <w:rFonts w:asciiTheme="majorBidi" w:hAnsiTheme="majorBidi" w:cs="B Nazanin" w:hint="cs"/>
-          <w:sz w:val="28"/>
-          <w:szCs w:val="28"/>
-          <w:rtl/>
-          <w:lang w:bidi="fa-IR"/>
-        </w:rPr>
-        <w:t>عکس پروفایل کاربر</w:t>
+          <w:sz w:val="28"/>
+          <w:szCs w:val="28"/>
+          <w:lang w:bidi="fa-IR"/>
+        </w:rPr>
+      </w:pPr>
+      <w:r>
+        <w:rPr>
+          <w:rFonts w:asciiTheme="majorBidi" w:hAnsiTheme="majorBidi" w:cs="B Nazanin"/>
+          <w:sz w:val="28"/>
+          <w:szCs w:val="28"/>
+          <w:lang w:bidi="fa-IR"/>
+        </w:rPr>
+        <w:t xml:space="preserve">Content </w:t>
       </w:r>
     </w:p>
     <w:p>
@@ -1677,50 +1657,25 @@
         <w:pStyle w:val="ListParagraph"/>
         <w:numPr>
           <w:ilvl w:val="0"/>
-          <w:numId w:val="3"/>
+          <w:numId w:val="7"/>
         </w:numPr>
         <w:bidi/>
         <w:jc w:val="both"/>
         <w:rPr>
           <w:rFonts w:asciiTheme="majorBidi" w:hAnsiTheme="majorBidi" w:cs="B Nazanin"/>
-          <w:sz w:val="24"/>
-          <w:szCs w:val="24"/>
-          <w:lang w:bidi="fa-IR"/>
-        </w:rPr>
-      </w:pPr>
-      <w:proofErr w:type="spellStart"/>
-      <w:r>
-        <w:rPr>
-          <w:rFonts w:asciiTheme="majorBidi" w:hAnsiTheme="majorBidi" w:cs="B Nazanin"/>
-          <w:sz w:val="24"/>
-          <w:szCs w:val="24"/>
-          <w:lang w:bidi="fa-IR"/>
-        </w:rPr>
-        <w:t>User_follow</w:t>
-      </w:r>
-      <w:proofErr w:type="spellEnd"/>
-    </w:p>
-    <w:p>
-      <w:pPr>
-        <w:pStyle w:val="ListParagraph"/>
-        <w:bidi/>
-        <w:jc w:val="both"/>
-        <w:rPr>
-          <w:rFonts w:asciiTheme="majorBidi" w:hAnsiTheme="majorBidi" w:cs="B Nazanin"/>
-          <w:sz w:val="28"/>
-          <w:szCs w:val="28"/>
-          <w:lang w:bidi="fa-IR"/>
-        </w:rPr>
-      </w:pPr>
-      <w:r>
-        <w:rPr>
-          <w:rFonts w:asciiTheme="majorBidi" w:hAnsiTheme="majorBidi" w:cs="B Nazanin" w:hint="cs"/>
-          <w:sz w:val="28"/>
-          <w:szCs w:val="28"/>
-          <w:rtl/>
-          <w:lang w:bidi="fa-IR"/>
-        </w:rPr>
-        <w:t>کاربرانی که کاربر مورد نظر آنها را دنیال کرده است</w:t>
+          <w:sz w:val="28"/>
+          <w:szCs w:val="28"/>
+          <w:lang w:bidi="fa-IR"/>
+        </w:rPr>
+      </w:pPr>
+      <w:r>
+        <w:rPr>
+          <w:rFonts w:asciiTheme="majorBidi" w:hAnsiTheme="majorBidi" w:cs="B Nazanin"/>
+          <w:sz w:val="28"/>
+          <w:szCs w:val="28"/>
+          <w:lang w:bidi="fa-IR"/>
+        </w:rPr>
+        <w:t>Image</w:t>
       </w:r>
     </w:p>
     <w:p>
@@ -1728,124 +1683,25 @@
         <w:pStyle w:val="ListParagraph"/>
         <w:numPr>
           <w:ilvl w:val="0"/>
-          <w:numId w:val="3"/>
+          <w:numId w:val="7"/>
         </w:numPr>
         <w:bidi/>
         <w:jc w:val="both"/>
         <w:rPr>
           <w:rFonts w:asciiTheme="majorBidi" w:hAnsiTheme="majorBidi" w:cs="B Nazanin"/>
-          <w:sz w:val="24"/>
-          <w:szCs w:val="24"/>
-          <w:lang w:bidi="fa-IR"/>
-        </w:rPr>
-      </w:pPr>
-      <w:proofErr w:type="spellStart"/>
-      <w:r>
-        <w:rPr>
-          <w:rFonts w:asciiTheme="majorBidi" w:hAnsiTheme="majorBidi" w:cs="B Nazanin"/>
-          <w:sz w:val="24"/>
-          <w:szCs w:val="24"/>
-          <w:lang w:bidi="fa-IR"/>
-        </w:rPr>
-        <w:t>User_request</w:t>
-      </w:r>
-      <w:proofErr w:type="spellEnd"/>
-    </w:p>
-    <w:p>
-      <w:pPr>
-        <w:pStyle w:val="ListParagraph"/>
-        <w:bidi/>
-        <w:jc w:val="both"/>
-        <w:rPr>
-          <w:rFonts w:asciiTheme="majorBidi" w:hAnsiTheme="majorBidi" w:cs="B Nazanin"/>
-          <w:sz w:val="28"/>
-          <w:szCs w:val="28"/>
-          <w:rtl/>
-          <w:lang w:bidi="fa-IR"/>
-        </w:rPr>
-      </w:pPr>
-      <w:r>
-        <w:rPr>
-          <w:rFonts w:asciiTheme="majorBidi" w:hAnsiTheme="majorBidi" w:cs="B Nazanin" w:hint="cs"/>
-          <w:sz w:val="28"/>
-          <w:szCs w:val="28"/>
-          <w:rtl/>
-          <w:lang w:bidi="fa-IR"/>
-        </w:rPr>
-        <w:t>کاربرانی که کاربر مورد نظر برای آنها درخواست ارسال کرده است</w:t>
-      </w:r>
-    </w:p>
-    <w:p>
-      <w:pPr>
-        <w:bidi/>
-        <w:jc w:val="both"/>
-        <w:rPr>
-          <w:rFonts w:asciiTheme="majorBidi" w:hAnsiTheme="majorBidi" w:cs="B Nazanin" w:hint="cs"/>
-          <w:sz w:val="28"/>
-          <w:szCs w:val="28"/>
-          <w:rtl/>
-          <w:lang w:bidi="fa-IR"/>
-        </w:rPr>
-      </w:pPr>
-      <w:r>
-        <w:rPr>
-          <w:rFonts w:asciiTheme="majorBidi" w:hAnsiTheme="majorBidi" w:cs="B Nazanin" w:hint="cs"/>
-          <w:sz w:val="28"/>
-          <w:szCs w:val="28"/>
-          <w:rtl/>
-          <w:lang w:bidi="fa-IR"/>
-        </w:rPr>
-        <w:t xml:space="preserve">موجودیت </w:t>
-      </w:r>
-      <w:r>
-        <w:rPr>
-          <w:rFonts w:asciiTheme="majorBidi" w:hAnsiTheme="majorBidi" w:cs="B Nazanin"/>
-          <w:sz w:val="28"/>
-          <w:szCs w:val="28"/>
-          <w:lang w:bidi="fa-IR"/>
-        </w:rPr>
-        <w:t>post</w:t>
-      </w:r>
-      <w:r>
-        <w:rPr>
-          <w:rFonts w:asciiTheme="majorBidi" w:hAnsiTheme="majorBidi" w:cs="B Nazanin" w:hint="cs"/>
-          <w:sz w:val="28"/>
-          <w:szCs w:val="28"/>
-          <w:rtl/>
-          <w:lang w:bidi="fa-IR"/>
-        </w:rPr>
-        <w:t>:</w:t>
-      </w:r>
-    </w:p>
-    <w:p>
-      <w:pPr>
-        <w:bidi/>
-        <w:jc w:val="both"/>
-        <w:rPr>
-          <w:rFonts w:asciiTheme="majorBidi" w:hAnsiTheme="majorBidi" w:cs="B Nazanin"/>
-          <w:sz w:val="28"/>
-          <w:szCs w:val="28"/>
-          <w:lang w:bidi="fa-IR"/>
-        </w:rPr>
-      </w:pPr>
-      <w:r>
-        <w:rPr>
-          <w:rFonts w:asciiTheme="majorBidi" w:hAnsiTheme="majorBidi" w:cs="B Nazanin" w:hint="cs"/>
-          <w:sz w:val="28"/>
-          <w:szCs w:val="28"/>
-          <w:rtl/>
-          <w:lang w:bidi="fa-IR"/>
-        </w:rPr>
-        <w:t>این موجودیت مشخصات یک پست را بیان می کند. ویژگی های این موجودیت شامل موارد زیر است</w:t>
-      </w:r>
-      <w:r>
-        <w:rPr>
-          <w:rFonts w:asciiTheme="majorBidi" w:hAnsiTheme="majorBidi" w:cs="B Nazanin"/>
-          <w:sz w:val="28"/>
-          <w:szCs w:val="28"/>
-          <w:lang w:bidi="fa-IR"/>
-        </w:rPr>
-        <w:t>:</w:t>
+          <w:sz w:val="28"/>
+          <w:szCs w:val="28"/>
+          <w:lang w:bidi="fa-IR"/>
+        </w:rPr>
+      </w:pPr>
+      <w:r>
+        <w:rPr>
+          <w:rFonts w:asciiTheme="majorBidi" w:hAnsiTheme="majorBidi" w:cs="B Nazanin"/>
+          <w:sz w:val="28"/>
+          <w:szCs w:val="28"/>
+          <w:lang w:bidi="fa-IR"/>
+        </w:rPr>
+        <w:t>Liked</w:t>
       </w:r>
     </w:p>
     <w:p>
@@ -1853,49 +1709,25 @@
         <w:pStyle w:val="ListParagraph"/>
         <w:numPr>
           <w:ilvl w:val="0"/>
-          <w:numId w:val="5"/>
+          <w:numId w:val="7"/>
         </w:numPr>
         <w:bidi/>
         <w:jc w:val="both"/>
         <w:rPr>
           <w:rFonts w:asciiTheme="majorBidi" w:hAnsiTheme="majorBidi" w:cs="B Nazanin"/>
-          <w:sz w:val="24"/>
-          <w:szCs w:val="24"/>
-          <w:lang w:bidi="fa-IR"/>
-        </w:rPr>
-      </w:pPr>
-      <w:r>
-        <w:rPr>
-          <w:rFonts w:asciiTheme="majorBidi" w:hAnsiTheme="majorBidi" w:cs="B Nazanin"/>
-          <w:sz w:val="24"/>
-          <w:szCs w:val="24"/>
-          <w:lang w:bidi="fa-IR"/>
-        </w:rPr>
-        <w:t xml:space="preserve">Body </w:t>
-      </w:r>
-    </w:p>
-    <w:p>
-      <w:pPr>
-        <w:pStyle w:val="ListParagraph"/>
-        <w:bidi/>
-        <w:jc w:val="both"/>
-        <w:rPr>
-          <w:rFonts w:asciiTheme="majorBidi" w:hAnsiTheme="majorBidi" w:cs="B Nazanin" w:hint="cs"/>
-          <w:sz w:val="28"/>
-          <w:szCs w:val="28"/>
-          <w:rtl/>
-          <w:lang w:bidi="fa-IR"/>
-        </w:rPr>
-      </w:pPr>
-      <w:r>
-        <w:rPr>
-          <w:rFonts w:asciiTheme="majorBidi" w:hAnsiTheme="majorBidi" w:cs="B Nazanin" w:hint="cs"/>
-          <w:sz w:val="28"/>
-          <w:szCs w:val="28"/>
-          <w:rtl/>
-          <w:lang w:bidi="fa-IR"/>
-        </w:rPr>
-        <w:t>محتوای پست را مشخص می کند</w:t>
+          <w:sz w:val="28"/>
+          <w:szCs w:val="28"/>
+          <w:lang w:bidi="fa-IR"/>
+        </w:rPr>
+      </w:pPr>
+      <w:r>
+        <w:rPr>
+          <w:rFonts w:asciiTheme="majorBidi" w:hAnsiTheme="majorBidi" w:cs="B Nazanin"/>
+          <w:sz w:val="28"/>
+          <w:szCs w:val="28"/>
+          <w:lang w:bidi="fa-IR"/>
+        </w:rPr>
+        <w:t>Updated</w:t>
       </w:r>
     </w:p>
     <w:p>
@@ -1903,130 +1735,33 @@
         <w:pStyle w:val="ListParagraph"/>
         <w:numPr>
           <w:ilvl w:val="0"/>
-          <w:numId w:val="5"/>
+          <w:numId w:val="7"/>
         </w:numPr>
         <w:bidi/>
         <w:jc w:val="both"/>
         <w:rPr>
           <w:rFonts w:asciiTheme="majorBidi" w:hAnsiTheme="majorBidi" w:cs="B Nazanin"/>
-          <w:sz w:val="24"/>
-          <w:szCs w:val="24"/>
-          <w:rtl/>
-          <w:lang w:bidi="fa-IR"/>
-        </w:rPr>
-      </w:pPr>
-      <w:r>
-        <w:rPr>
-          <w:rFonts w:asciiTheme="majorBidi" w:hAnsiTheme="majorBidi" w:cs="B Nazanin"/>
-          <w:sz w:val="24"/>
-          <w:szCs w:val="24"/>
-          <w:lang w:bidi="fa-IR"/>
-        </w:rPr>
-        <w:t>User</w:t>
-      </w:r>
-    </w:p>
-    <w:p>
-      <w:pPr>
-        <w:pStyle w:val="ListParagraph"/>
-        <w:bidi/>
-        <w:jc w:val="both"/>
-        <w:rPr>
-          <w:rFonts w:asciiTheme="majorBidi" w:hAnsiTheme="majorBidi" w:cs="B Nazanin" w:hint="cs"/>
-          <w:sz w:val="28"/>
-          <w:szCs w:val="28"/>
-          <w:rtl/>
-          <w:lang w:bidi="fa-IR"/>
-        </w:rPr>
-      </w:pPr>
-      <w:r>
-        <w:rPr>
-          <w:rFonts w:asciiTheme="majorBidi" w:hAnsiTheme="majorBidi" w:cs="B Nazanin" w:hint="cs"/>
-          <w:sz w:val="28"/>
-          <w:szCs w:val="28"/>
-          <w:rtl/>
-          <w:lang w:bidi="fa-IR"/>
-        </w:rPr>
-        <w:t xml:space="preserve">کلید خارجی به </w:t>
-      </w:r>
-      <w:r>
-        <w:rPr>
-          <w:rFonts w:asciiTheme="majorBidi" w:hAnsiTheme="majorBidi" w:cs="B Nazanin"/>
-          <w:sz w:val="28"/>
-          <w:szCs w:val="28"/>
-          <w:lang w:bidi="fa-IR"/>
-        </w:rPr>
-        <w:t>user</w:t>
-      </w:r>
-      <w:r>
-        <w:rPr>
-          <w:rFonts w:asciiTheme="majorBidi" w:hAnsiTheme="majorBidi" w:cs="B Nazanin" w:hint="cs"/>
-          <w:sz w:val="28"/>
-          <w:szCs w:val="28"/>
-          <w:rtl/>
-          <w:lang w:bidi="fa-IR"/>
-        </w:rPr>
-        <w:t xml:space="preserve"> که ارسال کننده پست را مشخص می کند</w:t>
-      </w:r>
-    </w:p>
-    <w:p>
-      <w:pPr>
-        <w:pStyle w:val="ListParagraph"/>
-        <w:numPr>
-          <w:ilvl w:val="0"/>
-          <w:numId w:val="5"/>
-        </w:numPr>
-        <w:bidi/>
-        <w:jc w:val="both"/>
-        <w:rPr>
-          <w:rFonts w:asciiTheme="majorBidi" w:hAnsiTheme="majorBidi" w:cs="B Nazanin"/>
-          <w:sz w:val="24"/>
-          <w:szCs w:val="24"/>
-          <w:rtl/>
-          <w:lang w:bidi="fa-IR"/>
-        </w:rPr>
-      </w:pPr>
-      <w:proofErr w:type="spellStart"/>
-      <w:r>
-        <w:rPr>
-          <w:rFonts w:asciiTheme="majorBidi" w:hAnsiTheme="majorBidi" w:cs="B Nazanin"/>
-          <w:sz w:val="24"/>
-          <w:szCs w:val="24"/>
-          <w:lang w:bidi="fa-IR"/>
-        </w:rPr>
-        <w:t>Created_at</w:t>
-      </w:r>
-      <w:proofErr w:type="spellEnd"/>
-    </w:p>
-    <w:p>
-      <w:pPr>
-        <w:pStyle w:val="ListParagraph"/>
-        <w:bidi/>
-        <w:jc w:val="both"/>
-        <w:rPr>
-          <w:rFonts w:asciiTheme="majorBidi" w:hAnsiTheme="majorBidi" w:cs="B Nazanin" w:hint="cs"/>
-          <w:sz w:val="28"/>
-          <w:szCs w:val="28"/>
-          <w:rtl/>
-          <w:lang w:bidi="fa-IR"/>
-        </w:rPr>
-      </w:pPr>
-      <w:r>
-        <w:rPr>
-          <w:rFonts w:asciiTheme="majorBidi" w:hAnsiTheme="majorBidi" w:cs="B Nazanin" w:hint="cs"/>
-          <w:sz w:val="28"/>
-          <w:szCs w:val="28"/>
-          <w:rtl/>
-          <w:lang w:bidi="fa-IR"/>
-        </w:rPr>
-        <w:t>تاریخ انتشار پست را مشخص می کند</w:t>
-      </w:r>
-    </w:p>
-    <w:p>
-      <w:pPr>
-        <w:bidi/>
-        <w:jc w:val="both"/>
-        <w:rPr>
-          <w:rFonts w:asciiTheme="majorBidi" w:hAnsiTheme="majorBidi" w:cs="B Nazanin" w:hint="cs"/>
+          <w:sz w:val="28"/>
+          <w:szCs w:val="28"/>
+          <w:lang w:bidi="fa-IR"/>
+        </w:rPr>
+      </w:pPr>
+      <w:r>
+        <w:rPr>
+          <w:rFonts w:asciiTheme="majorBidi" w:hAnsiTheme="majorBidi" w:cs="B Nazanin"/>
+          <w:sz w:val="28"/>
+          <w:szCs w:val="28"/>
+          <w:lang w:bidi="fa-IR"/>
+        </w:rPr>
+        <w:t>Created</w:t>
+      </w:r>
+    </w:p>
+    <w:p>
+      <w:pPr>
+        <w:bidi/>
+        <w:jc w:val="both"/>
+        <w:rPr>
+          <w:rFonts w:asciiTheme="majorBidi" w:hAnsiTheme="majorBidi" w:cs="B Nazanin"/>
           <w:sz w:val="28"/>
           <w:szCs w:val="28"/>
           <w:rtl/>
@@ -2078,7 +1813,7 @@
         <w:bidi/>
         <w:jc w:val="both"/>
         <w:rPr>
-          <w:rFonts w:asciiTheme="majorBidi" w:hAnsiTheme="majorBidi" w:cs="B Nazanin" w:hint="cs"/>
+          <w:rFonts w:asciiTheme="majorBidi" w:hAnsiTheme="majorBidi" w:cs="B Nazanin"/>
           <w:sz w:val="28"/>
           <w:szCs w:val="28"/>
           <w:rtl/>
@@ -2126,62 +1861,43 @@
         <w:jc w:val="both"/>
         <w:rPr>
           <w:rFonts w:asciiTheme="majorBidi" w:hAnsiTheme="majorBidi" w:cs="B Nazanin"/>
-          <w:sz w:val="24"/>
-          <w:szCs w:val="24"/>
-          <w:lang w:bidi="fa-IR"/>
-        </w:rPr>
-      </w:pPr>
-      <w:r>
-        <w:rPr>
-          <w:rFonts w:asciiTheme="majorBidi" w:hAnsiTheme="majorBidi" w:cs="B Nazanin"/>
-          <w:sz w:val="24"/>
-          <w:szCs w:val="24"/>
-          <w:lang w:bidi="fa-IR"/>
-        </w:rPr>
-        <w:t xml:space="preserve">Post </w:t>
-      </w:r>
-    </w:p>
-    <w:p>
-      <w:pPr>
-        <w:pStyle w:val="ListParagraph"/>
-        <w:bidi/>
-        <w:jc w:val="both"/>
-        <w:rPr>
-          <w:rFonts w:asciiTheme="majorBidi" w:hAnsiTheme="majorBidi" w:cs="B Nazanin" w:hint="cs"/>
-          <w:sz w:val="28"/>
-          <w:szCs w:val="28"/>
-          <w:rtl/>
-          <w:lang w:bidi="fa-IR"/>
-        </w:rPr>
-      </w:pPr>
-      <w:r>
-        <w:rPr>
-          <w:rFonts w:asciiTheme="majorBidi" w:hAnsiTheme="majorBidi" w:cs="B Nazanin"/>
-          <w:sz w:val="24"/>
-          <w:szCs w:val="24"/>
-          <w:lang w:bidi="fa-IR"/>
-        </w:rPr>
-        <w:t>Like</w:t>
-      </w:r>
-      <w:r>
-        <w:rPr>
-          <w:rFonts w:asciiTheme="majorBidi" w:hAnsiTheme="majorBidi" w:cs="B Nazanin" w:hint="cs"/>
-          <w:sz w:val="28"/>
-          <w:szCs w:val="28"/>
-          <w:rtl/>
-          <w:lang w:bidi="fa-IR"/>
-        </w:rPr>
-        <w:t xml:space="preserve"> </w:t>
-      </w:r>
-      <w:r>
-        <w:rPr>
-          <w:rFonts w:asciiTheme="majorBidi" w:hAnsiTheme="majorBidi" w:cs="B Nazanin" w:hint="cs"/>
-          <w:sz w:val="28"/>
-          <w:szCs w:val="28"/>
-          <w:rtl/>
-          <w:lang w:bidi="fa-IR"/>
-        </w:rPr>
-        <w:t>مربوط به چه پستی است.</w:t>
+          <w:sz w:val="28"/>
+          <w:szCs w:val="28"/>
+          <w:lang w:bidi="fa-IR"/>
+        </w:rPr>
+      </w:pPr>
+      <w:r>
+        <w:rPr>
+          <w:rFonts w:asciiTheme="majorBidi" w:hAnsiTheme="majorBidi" w:cs="B Nazanin"/>
+          <w:sz w:val="24"/>
+          <w:szCs w:val="24"/>
+          <w:lang w:bidi="fa-IR"/>
+        </w:rPr>
+        <w:t>User</w:t>
+      </w:r>
+    </w:p>
+    <w:p>
+      <w:pPr>
+        <w:pStyle w:val="ListParagraph"/>
+        <w:bidi/>
+        <w:jc w:val="both"/>
+        <w:rPr>
+          <w:rFonts w:asciiTheme="majorBidi" w:hAnsiTheme="majorBidi" w:cs="B Nazanin" w:hint="cs"/>
+          <w:sz w:val="28"/>
+          <w:szCs w:val="28"/>
+          <w:rtl/>
+          <w:lang w:bidi="fa-IR"/>
+        </w:rPr>
+      </w:pPr>
+      <w:r>
+        <w:rPr>
+          <w:rFonts w:asciiTheme="majorBidi" w:hAnsiTheme="majorBidi" w:cs="B Nazanin" w:hint="cs"/>
+          <w:sz w:val="24"/>
+          <w:szCs w:val="24"/>
+          <w:rtl/>
+          <w:lang w:bidi="fa-IR"/>
+        </w:rPr>
+        <w:t>کاربری که لایک کرده مشخص می شود</w:t>
       </w:r>
     </w:p>
     <w:p>
@@ -2195,63 +1911,42 @@
         <w:jc w:val="both"/>
         <w:rPr>
           <w:rFonts w:asciiTheme="majorBidi" w:hAnsiTheme="majorBidi" w:cs="B Nazanin"/>
-          <w:sz w:val="24"/>
-          <w:szCs w:val="24"/>
-          <w:rtl/>
-          <w:lang w:bidi="fa-IR"/>
-        </w:rPr>
-      </w:pPr>
-      <w:r>
-        <w:rPr>
-          <w:rFonts w:asciiTheme="majorBidi" w:hAnsiTheme="majorBidi" w:cs="B Nazanin"/>
-          <w:sz w:val="24"/>
-          <w:szCs w:val="24"/>
-          <w:lang w:bidi="fa-IR"/>
-        </w:rPr>
-        <w:t>User</w:t>
-      </w:r>
-    </w:p>
-    <w:p>
-      <w:pPr>
-        <w:pStyle w:val="ListParagraph"/>
-        <w:bidi/>
-        <w:jc w:val="both"/>
-        <w:rPr>
-          <w:rFonts w:asciiTheme="majorBidi" w:hAnsiTheme="majorBidi" w:cs="B Nazanin" w:hint="cs"/>
-          <w:sz w:val="28"/>
-          <w:szCs w:val="28"/>
-          <w:rtl/>
-          <w:lang w:bidi="fa-IR"/>
-        </w:rPr>
-      </w:pPr>
-      <w:r>
-        <w:rPr>
-          <w:rFonts w:asciiTheme="majorBidi" w:hAnsiTheme="majorBidi" w:cs="B Nazanin" w:hint="cs"/>
-          <w:sz w:val="28"/>
-          <w:szCs w:val="28"/>
-          <w:rtl/>
-          <w:lang w:bidi="fa-IR"/>
-        </w:rPr>
-        <w:t xml:space="preserve">چه کاربری </w:t>
-      </w:r>
-      <w:r>
-        <w:rPr>
-          <w:rFonts w:asciiTheme="majorBidi" w:hAnsiTheme="majorBidi" w:cs="B Nazanin"/>
-          <w:sz w:val="24"/>
-          <w:szCs w:val="24"/>
-          <w:lang w:bidi="fa-IR"/>
-        </w:rPr>
-        <w:t>like</w:t>
-      </w:r>
-      <w:r>
-        <w:rPr>
-          <w:rFonts w:asciiTheme="majorBidi" w:hAnsiTheme="majorBidi" w:cs="B Nazanin" w:hint="cs"/>
-          <w:sz w:val="28"/>
-          <w:szCs w:val="28"/>
-          <w:rtl/>
-          <w:lang w:bidi="fa-IR"/>
-        </w:rPr>
-        <w:t xml:space="preserve"> کرده است.</w:t>
+          <w:sz w:val="28"/>
+          <w:szCs w:val="28"/>
+          <w:lang w:bidi="fa-IR"/>
+        </w:rPr>
+      </w:pPr>
+      <w:r>
+        <w:rPr>
+          <w:rFonts w:asciiTheme="majorBidi" w:hAnsiTheme="majorBidi" w:cs="B Nazanin"/>
+          <w:sz w:val="24"/>
+          <w:szCs w:val="24"/>
+          <w:lang w:bidi="fa-IR"/>
+        </w:rPr>
+        <w:t>Post</w:t>
+      </w:r>
+    </w:p>
+    <w:p>
+      <w:pPr>
+        <w:pStyle w:val="ListParagraph"/>
+        <w:bidi/>
+        <w:jc w:val="both"/>
+        <w:rPr>
+          <w:rFonts w:asciiTheme="majorBidi" w:hAnsiTheme="majorBidi" w:cs="B Nazanin"/>
+          <w:sz w:val="28"/>
+          <w:szCs w:val="28"/>
+          <w:lang w:bidi="fa-IR"/>
+        </w:rPr>
+      </w:pPr>
+      <w:r>
+        <w:rPr>
+          <w:rFonts w:asciiTheme="majorBidi" w:hAnsiTheme="majorBidi" w:cs="B Nazanin" w:hint="cs"/>
+          <w:sz w:val="24"/>
+          <w:szCs w:val="24"/>
+          <w:rtl/>
+          <w:lang w:bidi="fa-IR"/>
+        </w:rPr>
+        <w:t>پستی که لایک شده مشخص می شود</w:t>
       </w:r>
     </w:p>
     <w:p>
@@ -2265,73 +1960,123 @@
         <w:jc w:val="both"/>
         <w:rPr>
           <w:rFonts w:asciiTheme="majorBidi" w:hAnsiTheme="majorBidi" w:cs="B Nazanin"/>
-          <w:sz w:val="24"/>
-          <w:szCs w:val="24"/>
-          <w:rtl/>
-          <w:lang w:bidi="fa-IR"/>
-        </w:rPr>
-      </w:pPr>
-      <w:proofErr w:type="spellStart"/>
-      <w:r>
-        <w:rPr>
-          <w:rFonts w:asciiTheme="majorBidi" w:hAnsiTheme="majorBidi" w:cs="B Nazanin"/>
-          <w:sz w:val="24"/>
-          <w:szCs w:val="24"/>
-          <w:lang w:bidi="fa-IR"/>
-        </w:rPr>
-        <w:t>Created_at</w:t>
-      </w:r>
-      <w:proofErr w:type="spellEnd"/>
-    </w:p>
-    <w:p>
-      <w:pPr>
-        <w:pStyle w:val="ListParagraph"/>
-        <w:bidi/>
-        <w:jc w:val="both"/>
-        <w:rPr>
-          <w:rFonts w:asciiTheme="majorBidi" w:hAnsiTheme="majorBidi" w:cs="B Nazanin" w:hint="cs"/>
-          <w:sz w:val="28"/>
-          <w:szCs w:val="28"/>
-          <w:rtl/>
-          <w:lang w:bidi="fa-IR"/>
-        </w:rPr>
-      </w:pPr>
-      <w:r>
-        <w:rPr>
-          <w:rFonts w:asciiTheme="majorBidi" w:hAnsiTheme="majorBidi" w:cs="B Nazanin" w:hint="cs"/>
-          <w:sz w:val="28"/>
-          <w:szCs w:val="28"/>
-          <w:rtl/>
-          <w:lang w:bidi="fa-IR"/>
-        </w:rPr>
-        <w:t xml:space="preserve">در چه تاریخی </w:t>
-      </w:r>
-      <w:r>
-        <w:rPr>
-          <w:rFonts w:asciiTheme="majorBidi" w:hAnsiTheme="majorBidi" w:cs="B Nazanin"/>
-          <w:sz w:val="24"/>
-          <w:szCs w:val="24"/>
-          <w:lang w:bidi="fa-IR"/>
-        </w:rPr>
-        <w:t>like</w:t>
-      </w:r>
-      <w:r>
-        <w:rPr>
-          <w:rFonts w:asciiTheme="majorBidi" w:hAnsiTheme="majorBidi" w:cs="B Nazanin" w:hint="cs"/>
-          <w:sz w:val="28"/>
-          <w:szCs w:val="28"/>
-          <w:rtl/>
-          <w:lang w:bidi="fa-IR"/>
-        </w:rPr>
-        <w:t xml:space="preserve"> صورت گرفته است.</w:t>
-      </w:r>
-    </w:p>
-    <w:p>
-      <w:pPr>
-        <w:bidi/>
-        <w:jc w:val="both"/>
-        <w:rPr>
-          <w:rFonts w:asciiTheme="majorBidi" w:hAnsiTheme="majorBidi" w:cs="B Nazanin" w:hint="cs"/>
+          <w:sz w:val="28"/>
+          <w:szCs w:val="28"/>
+          <w:lang w:bidi="fa-IR"/>
+        </w:rPr>
+      </w:pPr>
+      <w:r>
+        <w:rPr>
+          <w:rFonts w:asciiTheme="majorBidi" w:hAnsiTheme="majorBidi" w:cs="B Nazanin"/>
+          <w:sz w:val="24"/>
+          <w:szCs w:val="24"/>
+          <w:lang w:bidi="fa-IR"/>
+        </w:rPr>
+        <w:t>Updated</w:t>
+      </w:r>
+    </w:p>
+    <w:p>
+      <w:pPr>
+        <w:pStyle w:val="ListParagraph"/>
+        <w:bidi/>
+        <w:jc w:val="both"/>
+        <w:rPr>
+          <w:rFonts w:asciiTheme="majorBidi" w:hAnsiTheme="majorBidi" w:cs="B Nazanin"/>
+          <w:sz w:val="28"/>
+          <w:szCs w:val="28"/>
+          <w:lang w:bidi="fa-IR"/>
+        </w:rPr>
+      </w:pPr>
+      <w:r>
+        <w:rPr>
+          <w:rFonts w:asciiTheme="majorBidi" w:hAnsiTheme="majorBidi" w:cs="B Nazanin" w:hint="cs"/>
+          <w:sz w:val="24"/>
+          <w:szCs w:val="24"/>
+          <w:rtl/>
+          <w:lang w:bidi="fa-IR"/>
+        </w:rPr>
+        <w:t>زمان بروزرسانی لایک</w:t>
+      </w:r>
+    </w:p>
+    <w:p>
+      <w:pPr>
+        <w:pStyle w:val="ListParagraph"/>
+        <w:numPr>
+          <w:ilvl w:val="0"/>
+          <w:numId w:val="6"/>
+        </w:numPr>
+        <w:bidi/>
+        <w:jc w:val="both"/>
+        <w:rPr>
+          <w:rFonts w:asciiTheme="majorBidi" w:hAnsiTheme="majorBidi" w:cs="B Nazanin"/>
+          <w:sz w:val="28"/>
+          <w:szCs w:val="28"/>
+          <w:lang w:bidi="fa-IR"/>
+        </w:rPr>
+      </w:pPr>
+      <w:r>
+        <w:rPr>
+          <w:rFonts w:asciiTheme="majorBidi" w:hAnsiTheme="majorBidi" w:cs="B Nazanin"/>
+          <w:sz w:val="24"/>
+          <w:szCs w:val="24"/>
+          <w:lang w:bidi="fa-IR"/>
+        </w:rPr>
+        <w:t>Created</w:t>
+      </w:r>
+    </w:p>
+    <w:p>
+      <w:pPr>
+        <w:pStyle w:val="ListParagraph"/>
+        <w:bidi/>
+        <w:jc w:val="both"/>
+        <w:rPr>
+          <w:rFonts w:asciiTheme="majorBidi" w:hAnsiTheme="majorBidi" w:cs="B Nazanin"/>
+          <w:sz w:val="28"/>
+          <w:szCs w:val="28"/>
+          <w:lang w:bidi="fa-IR"/>
+        </w:rPr>
+      </w:pPr>
+      <w:r>
+        <w:rPr>
+          <w:rFonts w:asciiTheme="majorBidi" w:hAnsiTheme="majorBidi" w:cs="B Nazanin" w:hint="cs"/>
+          <w:sz w:val="24"/>
+          <w:szCs w:val="24"/>
+          <w:rtl/>
+          <w:lang w:bidi="fa-IR"/>
+        </w:rPr>
+        <w:t>زمان انجام لایک</w:t>
+      </w:r>
+    </w:p>
+    <w:p>
+      <w:pPr>
+        <w:pStyle w:val="ListParagraph"/>
+        <w:bidi/>
+        <w:jc w:val="both"/>
+        <w:rPr>
+          <w:rFonts w:asciiTheme="majorBidi" w:hAnsiTheme="majorBidi" w:cs="B Nazanin"/>
+          <w:sz w:val="28"/>
+          <w:szCs w:val="28"/>
+          <w:rtl/>
+          <w:lang w:bidi="fa-IR"/>
+        </w:rPr>
+      </w:pPr>
+      <w:r>
+        <w:rPr>
+          <w:rFonts w:asciiTheme="majorBidi" w:hAnsiTheme="majorBidi" w:cs="B Nazanin" w:hint="cs"/>
+          <w:sz w:val="28"/>
+          <w:szCs w:val="28"/>
+          <w:rtl/>
+          <w:lang w:bidi="fa-IR"/>
+        </w:rPr>
+        <w:t>.</w:t>
+      </w:r>
+    </w:p>
+    <w:p>
+      <w:pPr>
+        <w:bidi/>
+        <w:jc w:val="both"/>
+        <w:rPr>
+          <w:rFonts w:asciiTheme="majorBidi" w:hAnsiTheme="majorBidi" w:cs="B Nazanin"/>
           <w:sz w:val="28"/>
           <w:szCs w:val="28"/>
           <w:rtl/>
@@ -2388,250 +2133,259 @@
           <w:rtl/>
           <w:lang w:bidi="fa-IR"/>
         </w:rPr>
-        <w:t xml:space="preserve">این موجودیت </w:t>
-      </w:r>
-      <w:r>
-        <w:rPr>
-          <w:rFonts w:asciiTheme="majorBidi" w:hAnsiTheme="majorBidi" w:cs="B Nazanin"/>
-          <w:sz w:val="24"/>
-          <w:szCs w:val="24"/>
-          <w:lang w:bidi="fa-IR"/>
-        </w:rPr>
-        <w:t>comment</w:t>
-      </w:r>
-      <w:r>
-        <w:rPr>
-          <w:rFonts w:asciiTheme="majorBidi" w:hAnsiTheme="majorBidi" w:cs="B Nazanin" w:hint="cs"/>
-          <w:sz w:val="28"/>
-          <w:szCs w:val="28"/>
-          <w:rtl/>
-          <w:lang w:bidi="fa-IR"/>
-        </w:rPr>
-        <w:t xml:space="preserve"> </w:t>
-      </w:r>
-      <w:r>
-        <w:rPr>
-          <w:rFonts w:asciiTheme="majorBidi" w:hAnsiTheme="majorBidi" w:cs="B Nazanin" w:hint="cs"/>
-          <w:sz w:val="28"/>
-          <w:szCs w:val="28"/>
-          <w:rtl/>
-          <w:lang w:bidi="fa-IR"/>
-        </w:rPr>
-        <w:t xml:space="preserve">هر پست را مشخص می کند. ویژگی های این موجودیت شامل موارد زیر است. </w:t>
-      </w:r>
-    </w:p>
-    <w:p>
-      <w:pPr>
-        <w:bidi/>
-        <w:jc w:val="both"/>
-        <w:rPr>
-          <w:rFonts w:asciiTheme="majorBidi" w:hAnsiTheme="majorBidi" w:cs="B Nazanin"/>
-          <w:sz w:val="24"/>
-          <w:szCs w:val="24"/>
-          <w:lang w:bidi="fa-IR"/>
-        </w:rPr>
-      </w:pPr>
-      <w:r>
-        <w:rPr>
-          <w:rFonts w:asciiTheme="majorBidi" w:hAnsiTheme="majorBidi" w:cs="B Nazanin"/>
-          <w:sz w:val="24"/>
-          <w:szCs w:val="24"/>
+        <w:t>این موجودیت کامنتی که کاربر زیر هر پست درج می کند را مشخص می کند.</w:t>
+      </w:r>
+    </w:p>
+    <w:p>
+      <w:pPr>
+        <w:pStyle w:val="ListParagraph"/>
+        <w:numPr>
+          <w:ilvl w:val="0"/>
+          <w:numId w:val="9"/>
+        </w:numPr>
+        <w:bidi/>
+        <w:jc w:val="both"/>
+        <w:rPr>
+          <w:rFonts w:asciiTheme="majorBidi" w:hAnsiTheme="majorBidi" w:cs="B Nazanin"/>
+          <w:sz w:val="28"/>
+          <w:szCs w:val="28"/>
+          <w:lang w:bidi="fa-IR"/>
+        </w:rPr>
+      </w:pPr>
+      <w:r>
+        <w:rPr>
+          <w:rFonts w:asciiTheme="majorBidi" w:hAnsiTheme="majorBidi" w:cs="B Nazanin"/>
+          <w:sz w:val="28"/>
+          <w:szCs w:val="28"/>
+          <w:lang w:bidi="fa-IR"/>
+        </w:rPr>
+        <w:t>User</w:t>
+      </w:r>
+    </w:p>
+    <w:p>
+      <w:pPr>
+        <w:pStyle w:val="ListParagraph"/>
+        <w:bidi/>
+        <w:ind w:left="1080"/>
+        <w:jc w:val="both"/>
+        <w:rPr>
+          <w:rFonts w:asciiTheme="majorBidi" w:hAnsiTheme="majorBidi" w:cs="B Nazanin" w:hint="cs"/>
+          <w:sz w:val="28"/>
+          <w:szCs w:val="28"/>
+          <w:rtl/>
+          <w:lang w:bidi="fa-IR"/>
+        </w:rPr>
+      </w:pPr>
+      <w:r>
+        <w:rPr>
+          <w:rFonts w:asciiTheme="majorBidi" w:hAnsiTheme="majorBidi" w:cs="B Nazanin" w:hint="cs"/>
+          <w:sz w:val="28"/>
+          <w:szCs w:val="28"/>
+          <w:rtl/>
+          <w:lang w:bidi="fa-IR"/>
+        </w:rPr>
+        <w:t>کاربری که کامنت را درج کرده است</w:t>
+      </w:r>
+    </w:p>
+    <w:p>
+      <w:pPr>
+        <w:pStyle w:val="ListParagraph"/>
+        <w:numPr>
+          <w:ilvl w:val="0"/>
+          <w:numId w:val="9"/>
+        </w:numPr>
+        <w:bidi/>
+        <w:jc w:val="both"/>
+        <w:rPr>
+          <w:rFonts w:asciiTheme="majorBidi" w:hAnsiTheme="majorBidi" w:cs="B Nazanin"/>
+          <w:sz w:val="28"/>
+          <w:szCs w:val="28"/>
+          <w:lang w:bidi="fa-IR"/>
+        </w:rPr>
+      </w:pPr>
+      <w:r>
+        <w:rPr>
+          <w:rFonts w:asciiTheme="majorBidi" w:hAnsiTheme="majorBidi" w:cs="B Nazanin"/>
+          <w:sz w:val="28"/>
+          <w:szCs w:val="28"/>
+          <w:lang w:bidi="fa-IR"/>
+        </w:rPr>
+        <w:t>Post</w:t>
+      </w:r>
+    </w:p>
+    <w:p>
+      <w:pPr>
+        <w:pStyle w:val="ListParagraph"/>
+        <w:bidi/>
+        <w:ind w:left="1080"/>
+        <w:jc w:val="both"/>
+        <w:rPr>
+          <w:rFonts w:asciiTheme="majorBidi" w:hAnsiTheme="majorBidi" w:cs="B Nazanin"/>
+          <w:sz w:val="28"/>
+          <w:szCs w:val="28"/>
+          <w:lang w:bidi="fa-IR"/>
+        </w:rPr>
+      </w:pPr>
+      <w:r>
+        <w:rPr>
+          <w:rFonts w:asciiTheme="majorBidi" w:hAnsiTheme="majorBidi" w:cs="B Nazanin" w:hint="cs"/>
+          <w:sz w:val="28"/>
+          <w:szCs w:val="28"/>
+          <w:rtl/>
+          <w:lang w:bidi="fa-IR"/>
+        </w:rPr>
+        <w:t>پستی که کامنت زیر آن درج شده است</w:t>
+      </w:r>
+    </w:p>
+    <w:p>
+      <w:pPr>
+        <w:pStyle w:val="ListParagraph"/>
+        <w:numPr>
+          <w:ilvl w:val="0"/>
+          <w:numId w:val="9"/>
+        </w:numPr>
+        <w:bidi/>
+        <w:jc w:val="both"/>
+        <w:rPr>
+          <w:rFonts w:asciiTheme="majorBidi" w:hAnsiTheme="majorBidi" w:cs="B Nazanin"/>
+          <w:sz w:val="28"/>
+          <w:szCs w:val="28"/>
+          <w:lang w:bidi="fa-IR"/>
+        </w:rPr>
+      </w:pPr>
+      <w:r>
+        <w:rPr>
+          <w:rFonts w:asciiTheme="majorBidi" w:hAnsiTheme="majorBidi" w:cs="B Nazanin"/>
+          <w:sz w:val="28"/>
+          <w:szCs w:val="28"/>
+          <w:lang w:bidi="fa-IR"/>
+        </w:rPr>
+        <w:t>Body</w:t>
+      </w:r>
+    </w:p>
+    <w:p>
+      <w:pPr>
+        <w:pStyle w:val="ListParagraph"/>
+        <w:bidi/>
+        <w:ind w:left="1080"/>
+        <w:jc w:val="both"/>
+        <w:rPr>
+          <w:rFonts w:asciiTheme="majorBidi" w:hAnsiTheme="majorBidi" w:cs="B Nazanin"/>
+          <w:sz w:val="28"/>
+          <w:szCs w:val="28"/>
+          <w:lang w:bidi="fa-IR"/>
+        </w:rPr>
+      </w:pPr>
+      <w:r>
+        <w:rPr>
+          <w:rFonts w:asciiTheme="majorBidi" w:hAnsiTheme="majorBidi" w:cs="B Nazanin" w:hint="cs"/>
+          <w:sz w:val="28"/>
+          <w:szCs w:val="28"/>
+          <w:rtl/>
+          <w:lang w:bidi="fa-IR"/>
+        </w:rPr>
+        <w:t>محتوایی که کامنت شده است</w:t>
+      </w:r>
+    </w:p>
+    <w:p>
+      <w:pPr>
+        <w:pStyle w:val="ListParagraph"/>
+        <w:numPr>
+          <w:ilvl w:val="0"/>
+          <w:numId w:val="9"/>
+        </w:numPr>
+        <w:bidi/>
+        <w:jc w:val="both"/>
+        <w:rPr>
+          <w:rFonts w:asciiTheme="majorBidi" w:hAnsiTheme="majorBidi" w:cs="B Nazanin"/>
+          <w:sz w:val="28"/>
+          <w:szCs w:val="28"/>
+          <w:lang w:bidi="fa-IR"/>
+        </w:rPr>
+      </w:pPr>
+      <w:r>
+        <w:rPr>
+          <w:rFonts w:asciiTheme="majorBidi" w:hAnsiTheme="majorBidi" w:cs="B Nazanin"/>
+          <w:sz w:val="28"/>
+          <w:szCs w:val="28"/>
+          <w:lang w:bidi="fa-IR"/>
+        </w:rPr>
+        <w:t>Updated</w:t>
+      </w:r>
+    </w:p>
+    <w:p>
+      <w:pPr>
+        <w:pStyle w:val="ListParagraph"/>
+        <w:bidi/>
+        <w:ind w:left="1080"/>
+        <w:jc w:val="both"/>
+        <w:rPr>
+          <w:rFonts w:asciiTheme="majorBidi" w:hAnsiTheme="majorBidi" w:cs="B Nazanin"/>
+          <w:sz w:val="28"/>
+          <w:szCs w:val="28"/>
+          <w:lang w:bidi="fa-IR"/>
+        </w:rPr>
+      </w:pPr>
+      <w:r>
+        <w:rPr>
+          <w:rFonts w:asciiTheme="majorBidi" w:hAnsiTheme="majorBidi" w:cs="B Nazanin" w:hint="cs"/>
+          <w:sz w:val="28"/>
+          <w:szCs w:val="28"/>
+          <w:rtl/>
+          <w:lang w:bidi="fa-IR"/>
+        </w:rPr>
+        <w:t>زمان بروزرسانی کامنت</w:t>
+      </w:r>
+    </w:p>
+    <w:p>
+      <w:pPr>
+        <w:pStyle w:val="ListParagraph"/>
+        <w:numPr>
+          <w:ilvl w:val="0"/>
+          <w:numId w:val="9"/>
+        </w:numPr>
+        <w:bidi/>
+        <w:jc w:val="both"/>
+        <w:rPr>
+          <w:rFonts w:asciiTheme="majorBidi" w:hAnsiTheme="majorBidi" w:cs="B Nazanin"/>
+          <w:sz w:val="28"/>
+          <w:szCs w:val="28"/>
+          <w:lang w:bidi="fa-IR"/>
+        </w:rPr>
+      </w:pPr>
+      <w:r>
+        <w:rPr>
+          <w:rFonts w:asciiTheme="majorBidi" w:hAnsiTheme="majorBidi" w:cs="B Nazanin"/>
+          <w:sz w:val="28"/>
+          <w:szCs w:val="28"/>
           <w:lang w:bidi="fa-IR"/>
         </w:rPr>
         <w:lastRenderedPageBreak/>
-        <w:t xml:space="preserve">Post </w:t>
-      </w:r>
-    </w:p>
-    <w:p>
-      <w:pPr>
-        <w:bidi/>
-        <w:jc w:val="both"/>
-        <w:rPr>
-          <w:rFonts w:asciiTheme="majorBidi" w:hAnsiTheme="majorBidi" w:cs="B Nazanin" w:hint="cs"/>
-          <w:sz w:val="28"/>
-          <w:szCs w:val="28"/>
-          <w:rtl/>
-          <w:lang w:bidi="fa-IR"/>
-        </w:rPr>
-      </w:pPr>
-      <w:proofErr w:type="spellStart"/>
-      <w:r>
-        <w:rPr>
-          <w:rFonts w:asciiTheme="majorBidi" w:hAnsiTheme="majorBidi" w:cs="B Nazanin"/>
-          <w:sz w:val="24"/>
-          <w:szCs w:val="24"/>
-          <w:lang w:bidi="fa-IR"/>
-        </w:rPr>
-        <w:t>commet</w:t>
-      </w:r>
-      <w:proofErr w:type="spellEnd"/>
-      <w:r>
-        <w:rPr>
-          <w:rFonts w:asciiTheme="majorBidi" w:hAnsiTheme="majorBidi" w:cs="B Nazanin" w:hint="cs"/>
-          <w:sz w:val="28"/>
-          <w:szCs w:val="28"/>
-          <w:rtl/>
-          <w:lang w:bidi="fa-IR"/>
-        </w:rPr>
-        <w:t xml:space="preserve"> مربوط به چه پستی است.</w:t>
-      </w:r>
-    </w:p>
-    <w:p>
-      <w:pPr>
-        <w:bidi/>
-        <w:jc w:val="both"/>
-        <w:rPr>
-          <w:rFonts w:asciiTheme="majorBidi" w:hAnsiTheme="majorBidi" w:cs="B Nazanin"/>
-          <w:sz w:val="24"/>
-          <w:szCs w:val="24"/>
-          <w:rtl/>
-          <w:lang w:bidi="fa-IR"/>
-        </w:rPr>
-      </w:pPr>
-      <w:r>
-        <w:rPr>
-          <w:rFonts w:asciiTheme="majorBidi" w:hAnsiTheme="majorBidi" w:cs="B Nazanin"/>
-          <w:sz w:val="24"/>
-          <w:szCs w:val="24"/>
-          <w:lang w:bidi="fa-IR"/>
-        </w:rPr>
-        <w:t>User</w:t>
-      </w:r>
-    </w:p>
-    <w:p>
-      <w:pPr>
-        <w:bidi/>
-        <w:jc w:val="both"/>
-        <w:rPr>
-          <w:rFonts w:asciiTheme="majorBidi" w:hAnsiTheme="majorBidi" w:cs="B Nazanin" w:hint="cs"/>
-          <w:sz w:val="28"/>
-          <w:szCs w:val="28"/>
-          <w:rtl/>
-          <w:lang w:bidi="fa-IR"/>
-        </w:rPr>
-      </w:pPr>
-      <w:r>
-        <w:rPr>
-          <w:rFonts w:asciiTheme="majorBidi" w:hAnsiTheme="majorBidi" w:cs="B Nazanin" w:hint="cs"/>
-          <w:sz w:val="28"/>
-          <w:szCs w:val="28"/>
-          <w:rtl/>
-          <w:lang w:bidi="fa-IR"/>
-        </w:rPr>
-        <w:t xml:space="preserve">چه کاربری </w:t>
-      </w:r>
-      <w:r>
-        <w:rPr>
-          <w:rFonts w:asciiTheme="majorBidi" w:hAnsiTheme="majorBidi" w:cs="B Nazanin"/>
-          <w:sz w:val="24"/>
-          <w:szCs w:val="24"/>
-          <w:lang w:bidi="fa-IR"/>
-        </w:rPr>
-        <w:t>comment</w:t>
-      </w:r>
-      <w:r>
-        <w:rPr>
-          <w:rFonts w:asciiTheme="majorBidi" w:hAnsiTheme="majorBidi" w:cs="B Nazanin"/>
-          <w:sz w:val="28"/>
-          <w:szCs w:val="28"/>
-          <w:lang w:bidi="fa-IR"/>
-        </w:rPr>
-        <w:t xml:space="preserve"> </w:t>
-      </w:r>
-      <w:r>
-        <w:rPr>
-          <w:rFonts w:asciiTheme="majorBidi" w:hAnsiTheme="majorBidi" w:cs="B Nazanin" w:hint="cs"/>
-          <w:sz w:val="28"/>
-          <w:szCs w:val="28"/>
-          <w:rtl/>
-          <w:lang w:bidi="fa-IR"/>
-        </w:rPr>
-        <w:t xml:space="preserve"> گذاشته است.</w:t>
-      </w:r>
-    </w:p>
-    <w:p>
-      <w:pPr>
-        <w:bidi/>
-        <w:jc w:val="both"/>
-        <w:rPr>
-          <w:rFonts w:asciiTheme="majorBidi" w:hAnsiTheme="majorBidi" w:cs="B Nazanin"/>
-          <w:sz w:val="24"/>
-          <w:szCs w:val="24"/>
-          <w:rtl/>
-          <w:lang w:bidi="fa-IR"/>
-        </w:rPr>
-      </w:pPr>
-      <w:proofErr w:type="spellStart"/>
-      <w:r>
-        <w:rPr>
-          <w:rFonts w:asciiTheme="majorBidi" w:hAnsiTheme="majorBidi" w:cs="B Nazanin"/>
-          <w:sz w:val="24"/>
-          <w:szCs w:val="24"/>
-          <w:lang w:bidi="fa-IR"/>
-        </w:rPr>
-        <w:t>Created_at</w:t>
-      </w:r>
-      <w:proofErr w:type="spellEnd"/>
-    </w:p>
-    <w:p>
-      <w:pPr>
-        <w:bidi/>
-        <w:jc w:val="both"/>
-        <w:rPr>
-          <w:rFonts w:asciiTheme="majorBidi" w:hAnsiTheme="majorBidi" w:cs="B Nazanin"/>
-          <w:sz w:val="28"/>
-          <w:szCs w:val="28"/>
-          <w:rtl/>
-          <w:lang w:bidi="fa-IR"/>
-        </w:rPr>
-      </w:pPr>
-      <w:r>
-        <w:rPr>
-          <w:rFonts w:asciiTheme="majorBidi" w:hAnsiTheme="majorBidi" w:cs="B Nazanin" w:hint="cs"/>
-          <w:sz w:val="28"/>
-          <w:szCs w:val="28"/>
-          <w:rtl/>
-          <w:lang w:bidi="fa-IR"/>
-        </w:rPr>
-        <w:t xml:space="preserve">در چه تاریخی </w:t>
-      </w:r>
-      <w:r>
-        <w:rPr>
-          <w:rFonts w:asciiTheme="majorBidi" w:hAnsiTheme="majorBidi" w:cs="B Nazanin"/>
-          <w:sz w:val="24"/>
-          <w:szCs w:val="24"/>
-          <w:lang w:bidi="fa-IR"/>
-        </w:rPr>
-        <w:t>comment</w:t>
-      </w:r>
-      <w:r>
-        <w:rPr>
-          <w:rFonts w:asciiTheme="majorBidi" w:hAnsiTheme="majorBidi" w:cs="B Nazanin"/>
-          <w:sz w:val="28"/>
-          <w:szCs w:val="28"/>
-          <w:lang w:bidi="fa-IR"/>
-        </w:rPr>
-        <w:t xml:space="preserve"> </w:t>
-      </w:r>
-      <w:r>
-        <w:rPr>
-          <w:rFonts w:asciiTheme="majorBidi" w:hAnsiTheme="majorBidi" w:cs="B Nazanin" w:hint="cs"/>
-          <w:sz w:val="28"/>
-          <w:szCs w:val="28"/>
-          <w:rtl/>
-          <w:lang w:bidi="fa-IR"/>
-        </w:rPr>
-        <w:t xml:space="preserve"> گذاشته شده</w:t>
-      </w:r>
-      <w:r>
-        <w:rPr>
-          <w:rFonts w:asciiTheme="majorBidi" w:hAnsiTheme="majorBidi" w:cs="B Nazanin" w:hint="cs"/>
-          <w:sz w:val="28"/>
-          <w:szCs w:val="28"/>
-          <w:rtl/>
-          <w:lang w:bidi="fa-IR"/>
-        </w:rPr>
-        <w:t xml:space="preserve"> است.</w:t>
+        <w:t>Created</w:t>
+      </w:r>
+    </w:p>
+    <w:p>
+      <w:pPr>
+        <w:pStyle w:val="ListParagraph"/>
+        <w:bidi/>
+        <w:ind w:left="1080"/>
+        <w:jc w:val="both"/>
+        <w:rPr>
+          <w:rFonts w:asciiTheme="majorBidi" w:hAnsiTheme="majorBidi" w:cs="B Nazanin"/>
+          <w:sz w:val="28"/>
+          <w:szCs w:val="28"/>
+          <w:lang w:bidi="fa-IR"/>
+        </w:rPr>
+      </w:pPr>
+      <w:r>
+        <w:rPr>
+          <w:rFonts w:asciiTheme="majorBidi" w:hAnsiTheme="majorBidi" w:cs="B Nazanin" w:hint="cs"/>
+          <w:sz w:val="28"/>
+          <w:szCs w:val="28"/>
+          <w:rtl/>
+          <w:lang w:bidi="fa-IR"/>
+        </w:rPr>
+        <w:t>زمان درج کامنت</w:t>
       </w:r>
     </w:p>
     <w:p>
@@ -2686,7 +2440,17 @@
           <w:rtl/>
           <w:lang w:bidi="fa-IR"/>
         </w:rPr>
-        <w:t xml:space="preserve">در این پروژه از 3 </w:t>
+        <w:t xml:space="preserve">در این پروژه از </w:t>
+      </w:r>
+      <w:r>
+        <w:rPr>
+          <w:rFonts w:asciiTheme="majorBidi" w:hAnsiTheme="majorBidi" w:cs="B Nazanin" w:hint="cs"/>
+          <w:sz w:val="28"/>
+          <w:szCs w:val="28"/>
+          <w:rtl/>
+          <w:lang w:bidi="fa-IR"/>
+        </w:rPr>
+        <w:t xml:space="preserve">2 </w:t>
       </w:r>
       <w:r>
         <w:rPr>
@@ -2731,7 +2495,48 @@
           <w:szCs w:val="24"/>
           <w:lang w:bidi="fa-IR"/>
         </w:rPr>
-        <w:t>account</w:t>
+        <w:t>P</w:t>
+      </w:r>
+      <w:r>
+        <w:rPr>
+          <w:rFonts w:asciiTheme="majorBidi" w:hAnsiTheme="majorBidi" w:cs="B Nazanin"/>
+          <w:sz w:val="24"/>
+          <w:szCs w:val="24"/>
+          <w:lang w:bidi="fa-IR"/>
+        </w:rPr>
+        <w:t>rofile</w:t>
+      </w:r>
+      <w:r>
+        <w:rPr>
+          <w:rFonts w:asciiTheme="majorBidi" w:hAnsiTheme="majorBidi" w:cs="B Nazanin"/>
+          <w:sz w:val="24"/>
+          <w:szCs w:val="24"/>
+          <w:lang w:bidi="fa-IR"/>
+        </w:rPr>
+        <w:t>s</w:t>
+      </w:r>
+    </w:p>
+    <w:p>
+      <w:pPr>
+        <w:pStyle w:val="ListParagraph"/>
+        <w:bidi/>
+        <w:jc w:val="both"/>
+        <w:rPr>
+          <w:rFonts w:asciiTheme="majorBidi" w:hAnsiTheme="majorBidi" w:cs="B Nazanin"/>
+          <w:sz w:val="24"/>
+          <w:szCs w:val="24"/>
+          <w:lang w:bidi="fa-IR"/>
+        </w:rPr>
+      </w:pPr>
+      <w:r>
+        <w:rPr>
+          <w:rFonts w:asciiTheme="majorBidi" w:hAnsiTheme="majorBidi" w:cs="B Nazanin" w:hint="cs"/>
+          <w:sz w:val="24"/>
+          <w:szCs w:val="24"/>
+          <w:rtl/>
+          <w:lang w:bidi="fa-IR"/>
+        </w:rPr>
+        <w:t>برای مدریت کاربر</w:t>
       </w:r>
     </w:p>
     <w:p>
@@ -2745,234 +2550,67 @@
         <w:jc w:val="both"/>
         <w:rPr>
           <w:rFonts w:asciiTheme="majorBidi" w:hAnsiTheme="majorBidi" w:cs="B Nazanin"/>
-          <w:sz w:val="24"/>
-          <w:szCs w:val="24"/>
-          <w:lang w:bidi="fa-IR"/>
-        </w:rPr>
-      </w:pPr>
-      <w:proofErr w:type="spellStart"/>
-      <w:r>
-        <w:rPr>
-          <w:rFonts w:asciiTheme="majorBidi" w:hAnsiTheme="majorBidi" w:cs="B Nazanin"/>
-          <w:sz w:val="24"/>
-          <w:szCs w:val="24"/>
-          <w:lang w:bidi="fa-IR"/>
-        </w:rPr>
-        <w:t>profile_user</w:t>
-      </w:r>
-      <w:proofErr w:type="spellEnd"/>
-    </w:p>
-    <w:p>
-      <w:pPr>
-        <w:pStyle w:val="ListParagraph"/>
-        <w:numPr>
-          <w:ilvl w:val="0"/>
-          <w:numId w:val="4"/>
-        </w:numPr>
-        <w:bidi/>
-        <w:jc w:val="both"/>
-        <w:rPr>
-          <w:rFonts w:asciiTheme="majorBidi" w:hAnsiTheme="majorBidi" w:cs="B Nazanin"/>
-          <w:sz w:val="28"/>
-          <w:szCs w:val="28"/>
-          <w:lang w:bidi="fa-IR"/>
-        </w:rPr>
-      </w:pPr>
-      <w:r>
-        <w:rPr>
-          <w:rFonts w:asciiTheme="majorBidi" w:hAnsiTheme="majorBidi" w:cs="B Nazanin"/>
-          <w:sz w:val="24"/>
-          <w:szCs w:val="24"/>
-          <w:lang w:bidi="fa-IR"/>
-        </w:rPr>
-        <w:t>post</w:t>
-      </w:r>
-    </w:p>
-    <w:p>
-      <w:pPr>
-        <w:bidi/>
-        <w:jc w:val="both"/>
-        <w:rPr>
-          <w:rFonts w:asciiTheme="majorBidi" w:hAnsiTheme="majorBidi" w:cs="B Nazanin" w:hint="cs"/>
-          <w:sz w:val="28"/>
-          <w:szCs w:val="28"/>
-          <w:rtl/>
-          <w:lang w:bidi="fa-IR"/>
-        </w:rPr>
-      </w:pPr>
-      <w:r>
-        <w:rPr>
-          <w:rFonts w:asciiTheme="majorBidi" w:hAnsiTheme="majorBidi" w:cs="B Nazanin"/>
-          <w:sz w:val="24"/>
-          <w:szCs w:val="24"/>
-          <w:lang w:bidi="fa-IR"/>
-        </w:rPr>
-        <w:t>account app</w:t>
-      </w:r>
-      <w:r>
-        <w:rPr>
-          <w:rFonts w:asciiTheme="majorBidi" w:hAnsiTheme="majorBidi" w:cs="B Nazanin" w:hint="cs"/>
-          <w:sz w:val="24"/>
-          <w:szCs w:val="24"/>
-          <w:rtl/>
-          <w:lang w:bidi="fa-IR"/>
-        </w:rPr>
-        <w:t xml:space="preserve"> </w:t>
-      </w:r>
-      <w:r>
-        <w:rPr>
-          <w:rFonts w:asciiTheme="majorBidi" w:hAnsiTheme="majorBidi" w:cs="B Nazanin" w:hint="cs"/>
-          <w:sz w:val="28"/>
-          <w:szCs w:val="28"/>
-          <w:rtl/>
-          <w:lang w:bidi="fa-IR"/>
-        </w:rPr>
-        <w:t xml:space="preserve">شامل عملیات و اطلاعات </w:t>
-      </w:r>
-      <w:r>
-        <w:rPr>
-          <w:rFonts w:asciiTheme="majorBidi" w:hAnsiTheme="majorBidi" w:cs="B Nazanin"/>
-          <w:sz w:val="24"/>
-          <w:szCs w:val="24"/>
-          <w:lang w:bidi="fa-IR"/>
-        </w:rPr>
-        <w:t>account</w:t>
-      </w:r>
-      <w:r>
-        <w:rPr>
-          <w:rFonts w:asciiTheme="majorBidi" w:hAnsiTheme="majorBidi" w:cs="B Nazanin" w:hint="cs"/>
-          <w:sz w:val="28"/>
-          <w:szCs w:val="28"/>
-          <w:rtl/>
-          <w:lang w:bidi="fa-IR"/>
-        </w:rPr>
-        <w:t xml:space="preserve"> کاربر می باشد.</w:t>
-      </w:r>
-    </w:p>
-    <w:p>
-      <w:pPr>
-        <w:bidi/>
-        <w:jc w:val="both"/>
-        <w:rPr>
-          <w:rFonts w:asciiTheme="majorBidi" w:hAnsiTheme="majorBidi" w:cs="B Nazanin" w:hint="cs"/>
-          <w:sz w:val="28"/>
-          <w:szCs w:val="28"/>
-          <w:rtl/>
-          <w:lang w:bidi="fa-IR"/>
-        </w:rPr>
-      </w:pPr>
-      <w:proofErr w:type="spellStart"/>
-      <w:r>
-        <w:rPr>
-          <w:rFonts w:asciiTheme="majorBidi" w:hAnsiTheme="majorBidi" w:cs="B Nazanin"/>
-          <w:sz w:val="24"/>
-          <w:szCs w:val="24"/>
-          <w:lang w:bidi="fa-IR"/>
-        </w:rPr>
-        <w:t>profile_user</w:t>
-      </w:r>
-      <w:proofErr w:type="spellEnd"/>
-      <w:r>
-        <w:rPr>
-          <w:rFonts w:asciiTheme="majorBidi" w:hAnsiTheme="majorBidi" w:cs="B Nazanin"/>
-          <w:sz w:val="24"/>
-          <w:szCs w:val="24"/>
-          <w:lang w:bidi="fa-IR"/>
-        </w:rPr>
-        <w:t xml:space="preserve"> </w:t>
+          <w:sz w:val="28"/>
+          <w:szCs w:val="28"/>
+          <w:lang w:bidi="fa-IR"/>
+        </w:rPr>
+      </w:pPr>
+      <w:r>
+        <w:rPr>
+          <w:rFonts w:asciiTheme="majorBidi" w:hAnsiTheme="majorBidi" w:cs="B Nazanin"/>
+          <w:sz w:val="24"/>
+          <w:szCs w:val="24"/>
+          <w:lang w:bidi="fa-IR"/>
+        </w:rPr>
+        <w:t>P</w:t>
+      </w:r>
+      <w:r>
+        <w:rPr>
+          <w:rFonts w:asciiTheme="majorBidi" w:hAnsiTheme="majorBidi" w:cs="B Nazanin"/>
+          <w:sz w:val="24"/>
+          <w:szCs w:val="24"/>
+          <w:lang w:bidi="fa-IR"/>
+        </w:rPr>
+        <w:t>ost</w:t>
+      </w:r>
+      <w:r>
+        <w:rPr>
+          <w:rFonts w:asciiTheme="majorBidi" w:hAnsiTheme="majorBidi" w:cs="B Nazanin"/>
+          <w:sz w:val="24"/>
+          <w:szCs w:val="24"/>
+          <w:lang w:bidi="fa-IR"/>
+        </w:rPr>
+        <w:t>s</w:t>
+      </w:r>
+    </w:p>
+    <w:p>
+      <w:pPr>
+        <w:pStyle w:val="ListParagraph"/>
+        <w:bidi/>
+        <w:jc w:val="both"/>
+        <w:rPr>
+          <w:rFonts w:asciiTheme="majorBidi" w:hAnsiTheme="majorBidi" w:cs="B Nazanin"/>
+          <w:sz w:val="28"/>
+          <w:szCs w:val="28"/>
+          <w:lang w:bidi="fa-IR"/>
+        </w:rPr>
+      </w:pPr>
+      <w:r>
+        <w:rPr>
+          <w:rFonts w:asciiTheme="majorBidi" w:hAnsiTheme="majorBidi" w:cs="B Nazanin" w:hint="cs"/>
+          <w:sz w:val="24"/>
+          <w:szCs w:val="24"/>
+          <w:rtl/>
+          <w:lang w:bidi="fa-IR"/>
+        </w:rPr>
+        <w:t>برای مدیریت پست ها</w:t>
       </w:r>
       <w:bookmarkStart w:id="0" w:name="_GoBack"/>
       <w:bookmarkEnd w:id="0"/>
-      <w:r>
-        <w:rPr>
-          <w:rFonts w:asciiTheme="majorBidi" w:hAnsiTheme="majorBidi" w:cs="B Nazanin"/>
-          <w:sz w:val="24"/>
-          <w:szCs w:val="24"/>
-          <w:lang w:bidi="fa-IR"/>
-        </w:rPr>
-        <w:t>app</w:t>
-      </w:r>
-      <w:r>
-        <w:rPr>
-          <w:rFonts w:asciiTheme="majorBidi" w:hAnsiTheme="majorBidi" w:cs="B Nazanin" w:hint="cs"/>
-          <w:sz w:val="24"/>
-          <w:szCs w:val="24"/>
-          <w:rtl/>
-          <w:lang w:bidi="fa-IR"/>
-        </w:rPr>
-        <w:t xml:space="preserve"> عملیات</w:t>
-      </w:r>
-      <w:r>
-        <w:rPr>
-          <w:rFonts w:asciiTheme="majorBidi" w:hAnsiTheme="majorBidi" w:cs="B Nazanin" w:hint="cs"/>
-          <w:sz w:val="28"/>
-          <w:szCs w:val="28"/>
-          <w:rtl/>
-          <w:lang w:bidi="fa-IR"/>
-        </w:rPr>
-        <w:t xml:space="preserve"> و اطلاعات مربوط به پروفایل کاربر می باشد</w:t>
-      </w:r>
-    </w:p>
-    <w:p>
-      <w:pPr>
-        <w:bidi/>
-        <w:jc w:val="both"/>
-        <w:rPr>
-          <w:rFonts w:asciiTheme="majorBidi" w:hAnsiTheme="majorBidi" w:cs="B Nazanin" w:hint="cs"/>
-          <w:sz w:val="28"/>
-          <w:szCs w:val="28"/>
-          <w:rtl/>
-          <w:lang w:bidi="fa-IR"/>
-        </w:rPr>
-      </w:pPr>
-      <w:r>
-        <w:rPr>
-          <w:rFonts w:asciiTheme="majorBidi" w:hAnsiTheme="majorBidi" w:cs="B Nazanin"/>
-          <w:sz w:val="24"/>
-          <w:szCs w:val="24"/>
-          <w:lang w:bidi="fa-IR"/>
-        </w:rPr>
-        <w:t>post app</w:t>
-      </w:r>
-      <w:r>
-        <w:rPr>
-          <w:rFonts w:asciiTheme="majorBidi" w:hAnsiTheme="majorBidi" w:cs="B Nazanin" w:hint="cs"/>
-          <w:sz w:val="28"/>
-          <w:szCs w:val="28"/>
-          <w:rtl/>
-          <w:lang w:bidi="fa-IR"/>
-        </w:rPr>
-        <w:t xml:space="preserve"> شامل اطلاعات و عملیات مربوط به پست های کاربر می باشد.</w:t>
-      </w:r>
-    </w:p>
-    <w:p>
-      <w:pPr>
-        <w:bidi/>
-        <w:jc w:val="both"/>
-        <w:rPr>
-          <w:rFonts w:asciiTheme="majorBidi" w:hAnsiTheme="majorBidi" w:cs="B Nazanin"/>
-          <w:sz w:val="28"/>
-          <w:szCs w:val="28"/>
-          <w:lang w:bidi="fa-IR"/>
-        </w:rPr>
-      </w:pPr>
-    </w:p>
-    <w:p>
-      <w:pPr>
-        <w:bidi/>
-        <w:jc w:val="both"/>
-        <w:rPr>
-          <w:rFonts w:asciiTheme="majorBidi" w:hAnsiTheme="majorBidi" w:cs="B Nazanin"/>
-          <w:sz w:val="28"/>
-          <w:szCs w:val="28"/>
-          <w:lang w:bidi="fa-IR"/>
-        </w:rPr>
-      </w:pPr>
-    </w:p>
-    <w:p>
-      <w:pPr>
-        <w:bidi/>
-        <w:jc w:val="center"/>
+    </w:p>
+    <w:p>
+      <w:pPr>
+        <w:bidi/>
         <w:rPr>
           <w:rFonts w:asciiTheme="majorBidi" w:hAnsiTheme="majorBidi" w:cs="B Nazanin"/>
           <w:rtl/>
@@ -3186,6 +2824,95 @@
     </w:lvl>
   </w:abstractNum>
   <w:abstractNum w:abstractNumId="1" w15:restartNumberingAfterBreak="0">
+    <w:nsid w:val="1CC42FEB"/>
+    <w:multiLevelType w:val="hybridMultilevel"/>
+    <w:tmpl w:val="126CFA16"/>
+    <w:lvl w:ilvl="0" w:tplc="173221AC">
+      <w:start w:val="1"/>
+      <w:numFmt w:val="decimal"/>
+      <w:lvlText w:val="%1-"/>
+      <w:lvlJc w:val="left"/>
+      <w:pPr>
+        <w:ind w:left="1080" w:hanging="360"/>
+      </w:pPr>
+      <w:rPr>
+        <w:rFonts w:hint="default"/>
+      </w:rPr>
+    </w:lvl>
+    <w:lvl w:ilvl="1" w:tplc="04090019" w:tentative="1">
+      <w:start w:val="1"/>
+      <w:numFmt w:val="lowerLetter"/>
+      <w:lvlText w:val="%2."/>
+      <w:lvlJc w:val="left"/>
+      <w:pPr>
+        <w:ind w:left="1440" w:hanging="360"/>
+      </w:pPr>
+    </w:lvl>
+    <w:lvl w:ilvl="2" w:tplc="0409001B" w:tentative="1">
+      <w:start w:val="1"/>
+      <w:numFmt w:val="lowerRoman"/>
+      <w:lvlText w:val="%3."/>
+      <w:lvlJc w:val="right"/>
+      <w:pPr>
+        <w:ind w:left="2160" w:hanging="180"/>
+      </w:pPr>
+    </w:lvl>
+    <w:lvl w:ilvl="3" w:tplc="0409000F" w:tentative="1">
+      <w:start w:val="1"/>
+      <w:numFmt w:val="decimal"/>
+      <w:lvlText w:val="%4."/>
+      <w:lvlJc w:val="left"/>
+      <w:pPr>
+        <w:ind w:left="2880" w:hanging="360"/>
+      </w:pPr>
+    </w:lvl>
+    <w:lvl w:ilvl="4" w:tplc="04090019" w:tentative="1">
+      <w:start w:val="1"/>
+      <w:numFmt w:val="lowerLetter"/>
+      <w:lvlText w:val="%5."/>
+      <w:lvlJc w:val="left"/>
+      <w:pPr>
+        <w:ind w:left="3600" w:hanging="360"/>
+      </w:pPr>
+    </w:lvl>
+    <w:lvl w:ilvl="5" w:tplc="0409001B" w:tentative="1">
+      <w:start w:val="1"/>
+      <w:numFmt w:val="lowerRoman"/>
+      <w:lvlText w:val="%6."/>
+      <w:lvlJc w:val="right"/>
+      <w:pPr>
+        <w:ind w:left="4320" w:hanging="180"/>
+      </w:pPr>
+    </w:lvl>
+    <w:lvl w:ilvl="6" w:tplc="0409000F" w:tentative="1">
+      <w:start w:val="1"/>
+      <w:numFmt w:val="decimal"/>
+      <w:lvlText w:val="%7."/>
+      <w:lvlJc w:val="left"/>
+      <w:pPr>
+        <w:ind w:left="5040" w:hanging="360"/>
+      </w:pPr>
+    </w:lvl>
+    <w:lvl w:ilvl="7" w:tplc="04090019" w:tentative="1">
+      <w:start w:val="1"/>
+      <w:numFmt w:val="lowerLetter"/>
+      <w:lvlText w:val="%8."/>
+      <w:lvlJc w:val="left"/>
+      <w:pPr>
+        <w:ind w:left="5760" w:hanging="360"/>
+      </w:pPr>
+    </w:lvl>
+    <w:lvl w:ilvl="8" w:tplc="0409001B" w:tentative="1">
+      <w:start w:val="1"/>
+      <w:numFmt w:val="lowerRoman"/>
+      <w:lvlText w:val="%9."/>
+      <w:lvlJc w:val="right"/>
+      <w:pPr>
+        <w:ind w:left="6480" w:hanging="180"/>
+      </w:pPr>
+    </w:lvl>
+  </w:abstractNum>
+  <w:abstractNum w:abstractNumId="2" w15:restartNumberingAfterBreak="0">
     <w:nsid w:val="220844E2"/>
     <w:multiLevelType w:val="hybridMultilevel"/>
     <w:tmpl w:val="DA4884DC"/>
@@ -3274,7 +3001,96 @@
       </w:pPr>
     </w:lvl>
   </w:abstractNum>
-  <w:abstractNum w:abstractNumId="2" w15:restartNumberingAfterBreak="0">
+  <w:abstractNum w:abstractNumId="3" w15:restartNumberingAfterBreak="0">
+    <w:nsid w:val="25706F8D"/>
+    <w:multiLevelType w:val="hybridMultilevel"/>
+    <w:tmpl w:val="26FE5924"/>
+    <w:lvl w:ilvl="0" w:tplc="173221AC">
+      <w:start w:val="1"/>
+      <w:numFmt w:val="decimal"/>
+      <w:lvlText w:val="%1-"/>
+      <w:lvlJc w:val="left"/>
+      <w:pPr>
+        <w:ind w:left="1080" w:hanging="360"/>
+      </w:pPr>
+      <w:rPr>
+        <w:rFonts w:hint="default"/>
+      </w:rPr>
+    </w:lvl>
+    <w:lvl w:ilvl="1" w:tplc="04090019" w:tentative="1">
+      <w:start w:val="1"/>
+      <w:numFmt w:val="lowerLetter"/>
+      <w:lvlText w:val="%2."/>
+      <w:lvlJc w:val="left"/>
+      <w:pPr>
+        <w:ind w:left="1800" w:hanging="360"/>
+      </w:pPr>
+    </w:lvl>
+    <w:lvl w:ilvl="2" w:tplc="0409001B" w:tentative="1">
+      <w:start w:val="1"/>
+      <w:numFmt w:val="lowerRoman"/>
+      <w:lvlText w:val="%3."/>
+      <w:lvlJc w:val="right"/>
+      <w:pPr>
+        <w:ind w:left="2520" w:hanging="180"/>
+      </w:pPr>
+    </w:lvl>
+    <w:lvl w:ilvl="3" w:tplc="0409000F" w:tentative="1">
+      <w:start w:val="1"/>
+      <w:numFmt w:val="decimal"/>
+      <w:lvlText w:val="%4."/>
+      <w:lvlJc w:val="left"/>
+      <w:pPr>
+        <w:ind w:left="3240" w:hanging="360"/>
+      </w:pPr>
+    </w:lvl>
+    <w:lvl w:ilvl="4" w:tplc="04090019" w:tentative="1">
+      <w:start w:val="1"/>
+      <w:numFmt w:val="lowerLetter"/>
+      <w:lvlText w:val="%5."/>
+      <w:lvlJc w:val="left"/>
+      <w:pPr>
+        <w:ind w:left="3960" w:hanging="360"/>
+      </w:pPr>
+    </w:lvl>
+    <w:lvl w:ilvl="5" w:tplc="0409001B" w:tentative="1">
+      <w:start w:val="1"/>
+      <w:numFmt w:val="lowerRoman"/>
+      <w:lvlText w:val="%6."/>
+      <w:lvlJc w:val="right"/>
+      <w:pPr>
+        <w:ind w:left="4680" w:hanging="180"/>
+      </w:pPr>
+    </w:lvl>
+    <w:lvl w:ilvl="6" w:tplc="0409000F" w:tentative="1">
+      <w:start w:val="1"/>
+      <w:numFmt w:val="decimal"/>
+      <w:lvlText w:val="%7."/>
+      <w:lvlJc w:val="left"/>
+      <w:pPr>
+        <w:ind w:left="5400" w:hanging="360"/>
+      </w:pPr>
+    </w:lvl>
+    <w:lvl w:ilvl="7" w:tplc="04090019" w:tentative="1">
+      <w:start w:val="1"/>
+      <w:numFmt w:val="lowerLetter"/>
+      <w:lvlText w:val="%8."/>
+      <w:lvlJc w:val="left"/>
+      <w:pPr>
+        <w:ind w:left="6120" w:hanging="360"/>
+      </w:pPr>
+    </w:lvl>
+    <w:lvl w:ilvl="8" w:tplc="0409001B" w:tentative="1">
+      <w:start w:val="1"/>
+      <w:numFmt w:val="lowerRoman"/>
+      <w:lvlText w:val="%9."/>
+      <w:lvlJc w:val="right"/>
+      <w:pPr>
+        <w:ind w:left="6840" w:hanging="180"/>
+      </w:pPr>
+    </w:lvl>
+  </w:abstractNum>
+  <w:abstractNum w:abstractNumId="4" w15:restartNumberingAfterBreak="0">
     <w:nsid w:val="2E424671"/>
     <w:multiLevelType w:val="hybridMultilevel"/>
     <w:tmpl w:val="77B6F4C6"/>
@@ -3363,7 +3179,96 @@
       </w:pPr>
     </w:lvl>
   </w:abstractNum>
-  <w:abstractNum w:abstractNumId="3" w15:restartNumberingAfterBreak="0">
+  <w:abstractNum w:abstractNumId="5" w15:restartNumberingAfterBreak="0">
+    <w:nsid w:val="408E36DD"/>
+    <w:multiLevelType w:val="hybridMultilevel"/>
+    <w:tmpl w:val="34FE7160"/>
+    <w:lvl w:ilvl="0" w:tplc="D5FA4E74">
+      <w:start w:val="1"/>
+      <w:numFmt w:val="decimal"/>
+      <w:lvlText w:val="%1-"/>
+      <w:lvlJc w:val="left"/>
+      <w:pPr>
+        <w:ind w:left="720" w:hanging="360"/>
+      </w:pPr>
+      <w:rPr>
+        <w:rFonts w:hint="default"/>
+      </w:rPr>
+    </w:lvl>
+    <w:lvl w:ilvl="1" w:tplc="04090019" w:tentative="1">
+      <w:start w:val="1"/>
+      <w:numFmt w:val="lowerLetter"/>
+      <w:lvlText w:val="%2."/>
+      <w:lvlJc w:val="left"/>
+      <w:pPr>
+        <w:ind w:left="1440" w:hanging="360"/>
+      </w:pPr>
+    </w:lvl>
+    <w:lvl w:ilvl="2" w:tplc="0409001B" w:tentative="1">
+      <w:start w:val="1"/>
+      <w:numFmt w:val="lowerRoman"/>
+      <w:lvlText w:val="%3."/>
+      <w:lvlJc w:val="right"/>
+      <w:pPr>
+        <w:ind w:left="2160" w:hanging="180"/>
+      </w:pPr>
+    </w:lvl>
+    <w:lvl w:ilvl="3" w:tplc="0409000F" w:tentative="1">
+      <w:start w:val="1"/>
+      <w:numFmt w:val="decimal"/>
+      <w:lvlText w:val="%4."/>
+      <w:lvlJc w:val="left"/>
+      <w:pPr>
+        <w:ind w:left="2880" w:hanging="360"/>
+      </w:pPr>
+    </w:lvl>
+    <w:lvl w:ilvl="4" w:tplc="04090019" w:tentative="1">
+      <w:start w:val="1"/>
+      <w:numFmt w:val="lowerLetter"/>
+      <w:lvlText w:val="%5."/>
+      <w:lvlJc w:val="left"/>
+      <w:pPr>
+        <w:ind w:left="3600" w:hanging="360"/>
+      </w:pPr>
+    </w:lvl>
+    <w:lvl w:ilvl="5" w:tplc="0409001B" w:tentative="1">
+      <w:start w:val="1"/>
+      <w:numFmt w:val="lowerRoman"/>
+      <w:lvlText w:val="%6."/>
+      <w:lvlJc w:val="right"/>
+      <w:pPr>
+        <w:ind w:left="4320" w:hanging="180"/>
+      </w:pPr>
+    </w:lvl>
+    <w:lvl w:ilvl="6" w:tplc="0409000F" w:tentative="1">
+      <w:start w:val="1"/>
+      <w:numFmt w:val="decimal"/>
+      <w:lvlText w:val="%7."/>
+      <w:lvlJc w:val="left"/>
+      <w:pPr>
+        <w:ind w:left="5040" w:hanging="360"/>
+      </w:pPr>
+    </w:lvl>
+    <w:lvl w:ilvl="7" w:tplc="04090019" w:tentative="1">
+      <w:start w:val="1"/>
+      <w:numFmt w:val="lowerLetter"/>
+      <w:lvlText w:val="%8."/>
+      <w:lvlJc w:val="left"/>
+      <w:pPr>
+        <w:ind w:left="5760" w:hanging="360"/>
+      </w:pPr>
+    </w:lvl>
+    <w:lvl w:ilvl="8" w:tplc="0409001B" w:tentative="1">
+      <w:start w:val="1"/>
+      <w:numFmt w:val="lowerRoman"/>
+      <w:lvlText w:val="%9."/>
+      <w:lvlJc w:val="right"/>
+      <w:pPr>
+        <w:ind w:left="6480" w:hanging="180"/>
+      </w:pPr>
+    </w:lvl>
+  </w:abstractNum>
+  <w:abstractNum w:abstractNumId="6" w15:restartNumberingAfterBreak="0">
     <w:nsid w:val="51D05AD7"/>
     <w:multiLevelType w:val="hybridMultilevel"/>
     <w:tmpl w:val="4E4AE5C8"/>
@@ -3476,7 +3381,7 @@
       </w:rPr>
     </w:lvl>
   </w:abstractNum>
-  <w:abstractNum w:abstractNumId="4" w15:restartNumberingAfterBreak="0">
+  <w:abstractNum w:abstractNumId="7" w15:restartNumberingAfterBreak="0">
     <w:nsid w:val="56861723"/>
     <w:multiLevelType w:val="hybridMultilevel"/>
     <w:tmpl w:val="670E0DC8"/>
@@ -3565,11 +3470,100 @@
       </w:pPr>
     </w:lvl>
   </w:abstractNum>
-  <w:abstractNum w:abstractNumId="5" w15:restartNumberingAfterBreak="0">
+  <w:abstractNum w:abstractNumId="8" w15:restartNumberingAfterBreak="0">
     <w:nsid w:val="70D03AEC"/>
     <w:multiLevelType w:val="hybridMultilevel"/>
     <w:tmpl w:val="670E0DC8"/>
     <w:lvl w:ilvl="0" w:tplc="0638EF1A">
+      <w:start w:val="1"/>
+      <w:numFmt w:val="decimal"/>
+      <w:lvlText w:val="%1-"/>
+      <w:lvlJc w:val="left"/>
+      <w:pPr>
+        <w:ind w:left="720" w:hanging="360"/>
+      </w:pPr>
+      <w:rPr>
+        <w:rFonts w:hint="default"/>
+      </w:rPr>
+    </w:lvl>
+    <w:lvl w:ilvl="1" w:tplc="04090019" w:tentative="1">
+      <w:start w:val="1"/>
+      <w:numFmt w:val="lowerLetter"/>
+      <w:lvlText w:val="%2."/>
+      <w:lvlJc w:val="left"/>
+      <w:pPr>
+        <w:ind w:left="1440" w:hanging="360"/>
+      </w:pPr>
+    </w:lvl>
+    <w:lvl w:ilvl="2" w:tplc="0409001B" w:tentative="1">
+      <w:start w:val="1"/>
+      <w:numFmt w:val="lowerRoman"/>
+      <w:lvlText w:val="%3."/>
+      <w:lvlJc w:val="right"/>
+      <w:pPr>
+        <w:ind w:left="2160" w:hanging="180"/>
+      </w:pPr>
+    </w:lvl>
+    <w:lvl w:ilvl="3" w:tplc="0409000F" w:tentative="1">
+      <w:start w:val="1"/>
+      <w:numFmt w:val="decimal"/>
+      <w:lvlText w:val="%4."/>
+      <w:lvlJc w:val="left"/>
+      <w:pPr>
+        <w:ind w:left="2880" w:hanging="360"/>
+      </w:pPr>
+    </w:lvl>
+    <w:lvl w:ilvl="4" w:tplc="04090019" w:tentative="1">
+      <w:start w:val="1"/>
+      <w:numFmt w:val="lowerLetter"/>
+      <w:lvlText w:val="%5."/>
+      <w:lvlJc w:val="left"/>
+      <w:pPr>
+        <w:ind w:left="3600" w:hanging="360"/>
+      </w:pPr>
+    </w:lvl>
+    <w:lvl w:ilvl="5" w:tplc="0409001B" w:tentative="1">
+      <w:start w:val="1"/>
+      <w:numFmt w:val="lowerRoman"/>
+      <w:lvlText w:val="%6."/>
+      <w:lvlJc w:val="right"/>
+      <w:pPr>
+        <w:ind w:left="4320" w:hanging="180"/>
+      </w:pPr>
+    </w:lvl>
+    <w:lvl w:ilvl="6" w:tplc="0409000F" w:tentative="1">
+      <w:start w:val="1"/>
+      <w:numFmt w:val="decimal"/>
+      <w:lvlText w:val="%7."/>
+      <w:lvlJc w:val="left"/>
+      <w:pPr>
+        <w:ind w:left="5040" w:hanging="360"/>
+      </w:pPr>
+    </w:lvl>
+    <w:lvl w:ilvl="7" w:tplc="04090019" w:tentative="1">
+      <w:start w:val="1"/>
+      <w:numFmt w:val="lowerLetter"/>
+      <w:lvlText w:val="%8."/>
+      <w:lvlJc w:val="left"/>
+      <w:pPr>
+        <w:ind w:left="5760" w:hanging="360"/>
+      </w:pPr>
+    </w:lvl>
+    <w:lvl w:ilvl="8" w:tplc="0409001B" w:tentative="1">
+      <w:start w:val="1"/>
+      <w:numFmt w:val="lowerRoman"/>
+      <w:lvlText w:val="%9."/>
+      <w:lvlJc w:val="right"/>
+      <w:pPr>
+        <w:ind w:left="6480" w:hanging="180"/>
+      </w:pPr>
+    </w:lvl>
+  </w:abstractNum>
+  <w:abstractNum w:abstractNumId="9" w15:restartNumberingAfterBreak="0">
+    <w:nsid w:val="75B75134"/>
+    <w:multiLevelType w:val="hybridMultilevel"/>
+    <w:tmpl w:val="82044CE6"/>
+    <w:lvl w:ilvl="0" w:tplc="66AC450E">
       <w:start w:val="1"/>
       <w:numFmt w:val="decimal"/>
       <w:lvlText w:val="%1-"/>
@@ -3658,19 +3652,31 @@
     <w:abstractNumId w:val="0"/>
   </w:num>
   <w:num w:numId="2">
+    <w:abstractNumId w:val="6"/>
+  </w:num>
+  <w:num w:numId="3">
+    <w:abstractNumId w:val="2"/>
+  </w:num>
+  <w:num w:numId="4">
+    <w:abstractNumId w:val="4"/>
+  </w:num>
+  <w:num w:numId="5">
+    <w:abstractNumId w:val="7"/>
+  </w:num>
+  <w:num w:numId="6">
+    <w:abstractNumId w:val="8"/>
+  </w:num>
+  <w:num w:numId="7">
+    <w:abstractNumId w:val="5"/>
+  </w:num>
+  <w:num w:numId="8">
+    <w:abstractNumId w:val="9"/>
+  </w:num>
+  <w:num w:numId="9">
     <w:abstractNumId w:val="3"/>
   </w:num>
-  <w:num w:numId="3">
+  <w:num w:numId="10">
     <w:abstractNumId w:val="1"/>
-  </w:num>
-  <w:num w:numId="4">
-    <w:abstractNumId w:val="2"/>
-  </w:num>
-  <w:num w:numId="5">
-    <w:abstractNumId w:val="4"/>
-  </w:num>
-  <w:num w:numId="6">
-    <w:abstractNumId w:val="5"/>
   </w:num>
 </w:numbering>
 </file>

</xml_diff>

<commit_message>
change ERD and Report
</commit_message>
<xml_diff>
--- a/report.docx
+++ b/report.docx
@@ -8,17 +8,17 @@
         <w:jc w:val="center"/>
         <w:rPr>
           <w:rFonts w:asciiTheme="majorBidi" w:hAnsiTheme="majorBidi" w:cs="B Nazanin"/>
-          <w:sz w:val="30"/>
-          <w:szCs w:val="30"/>
-          <w:rtl/>
-          <w:lang w:bidi="fa-IR"/>
-        </w:rPr>
-      </w:pPr>
-      <w:r>
-        <w:rPr>
-          <w:rFonts w:asciiTheme="majorBidi" w:hAnsiTheme="majorBidi" w:cs="B Nazanin"/>
-          <w:sz w:val="30"/>
-          <w:szCs w:val="30"/>
+          <w:sz w:val="28"/>
+          <w:szCs w:val="28"/>
+          <w:rtl/>
+          <w:lang w:bidi="fa-IR"/>
+        </w:rPr>
+      </w:pPr>
+      <w:r>
+        <w:rPr>
+          <w:rFonts w:asciiTheme="majorBidi" w:hAnsiTheme="majorBidi" w:cs="B Nazanin"/>
+          <w:sz w:val="28"/>
+          <w:szCs w:val="28"/>
           <w:rtl/>
           <w:lang w:bidi="fa-IR"/>
         </w:rPr>
@@ -31,6 +31,8 @@
         <w:jc w:val="center"/>
         <w:rPr>
           <w:rFonts w:asciiTheme="majorBidi" w:hAnsiTheme="majorBidi" w:cs="B Nazanin"/>
+          <w:sz w:val="28"/>
+          <w:szCs w:val="28"/>
           <w:rtl/>
           <w:lang w:bidi="fa-IR"/>
         </w:rPr>
@@ -42,6 +44,8 @@
         <w:jc w:val="center"/>
         <w:rPr>
           <w:rFonts w:asciiTheme="majorBidi" w:hAnsiTheme="majorBidi" w:cs="B Nazanin"/>
+          <w:sz w:val="28"/>
+          <w:szCs w:val="28"/>
           <w:rtl/>
           <w:lang w:bidi="fa-IR"/>
         </w:rPr>
@@ -53,6 +57,8 @@
         <w:jc w:val="center"/>
         <w:rPr>
           <w:rFonts w:asciiTheme="majorBidi" w:hAnsiTheme="majorBidi" w:cs="B Nazanin"/>
+          <w:sz w:val="28"/>
+          <w:szCs w:val="28"/>
           <w:rtl/>
           <w:lang w:bidi="fa-IR"/>
         </w:rPr>
@@ -64,6 +70,8 @@
         <w:jc w:val="center"/>
         <w:rPr>
           <w:rFonts w:asciiTheme="majorBidi" w:hAnsiTheme="majorBidi" w:cs="B Nazanin"/>
+          <w:sz w:val="28"/>
+          <w:szCs w:val="28"/>
           <w:rtl/>
           <w:lang w:bidi="fa-IR"/>
         </w:rPr>
@@ -77,8 +85,8 @@
           <w:rFonts w:asciiTheme="majorBidi" w:hAnsiTheme="majorBidi" w:cs="B Nazanin"/>
           <w:b/>
           <w:bCs/>
-          <w:sz w:val="70"/>
-          <w:szCs w:val="70"/>
+          <w:sz w:val="28"/>
+          <w:szCs w:val="28"/>
           <w:rtl/>
           <w:lang w:bidi="fa-IR"/>
         </w:rPr>
@@ -88,8 +96,8 @@
           <w:rFonts w:asciiTheme="majorBidi" w:hAnsiTheme="majorBidi" w:cs="B Nazanin"/>
           <w:b/>
           <w:bCs/>
-          <w:sz w:val="70"/>
-          <w:szCs w:val="70"/>
+          <w:sz w:val="28"/>
+          <w:szCs w:val="28"/>
           <w:rtl/>
           <w:lang w:bidi="fa-IR"/>
         </w:rPr>
@@ -102,17 +110,17 @@
         <w:jc w:val="center"/>
         <w:rPr>
           <w:rFonts w:asciiTheme="majorBidi" w:hAnsiTheme="majorBidi" w:cs="B Nazanin"/>
-          <w:sz w:val="32"/>
-          <w:szCs w:val="32"/>
-          <w:rtl/>
-          <w:lang w:bidi="fa-IR"/>
-        </w:rPr>
-      </w:pPr>
-      <w:r>
-        <w:rPr>
-          <w:rFonts w:asciiTheme="majorBidi" w:hAnsiTheme="majorBidi" w:cs="B Nazanin"/>
-          <w:sz w:val="32"/>
-          <w:szCs w:val="32"/>
+          <w:sz w:val="28"/>
+          <w:szCs w:val="28"/>
+          <w:rtl/>
+          <w:lang w:bidi="fa-IR"/>
+        </w:rPr>
+      </w:pPr>
+      <w:r>
+        <w:rPr>
+          <w:rFonts w:asciiTheme="majorBidi" w:hAnsiTheme="majorBidi" w:cs="B Nazanin"/>
+          <w:sz w:val="28"/>
+          <w:szCs w:val="28"/>
           <w:rtl/>
           <w:lang w:bidi="fa-IR"/>
         </w:rPr>
@@ -125,6 +133,8 @@
         <w:jc w:val="center"/>
         <w:rPr>
           <w:rFonts w:asciiTheme="majorBidi" w:hAnsiTheme="majorBidi" w:cs="B Nazanin"/>
+          <w:sz w:val="28"/>
+          <w:szCs w:val="28"/>
           <w:rtl/>
           <w:lang w:bidi="fa-IR"/>
         </w:rPr>
@@ -136,6 +146,8 @@
         <w:jc w:val="center"/>
         <w:rPr>
           <w:rFonts w:asciiTheme="majorBidi" w:hAnsiTheme="majorBidi" w:cs="B Nazanin"/>
+          <w:sz w:val="28"/>
+          <w:szCs w:val="28"/>
           <w:rtl/>
           <w:lang w:bidi="fa-IR"/>
         </w:rPr>
@@ -147,6 +159,8 @@
         <w:jc w:val="center"/>
         <w:rPr>
           <w:rFonts w:asciiTheme="majorBidi" w:hAnsiTheme="majorBidi" w:cs="B Nazanin"/>
+          <w:sz w:val="28"/>
+          <w:szCs w:val="28"/>
           <w:rtl/>
           <w:lang w:bidi="fa-IR"/>
         </w:rPr>
@@ -158,6 +172,8 @@
         <w:jc w:val="center"/>
         <w:rPr>
           <w:rFonts w:asciiTheme="majorBidi" w:hAnsiTheme="majorBidi" w:cs="B Nazanin"/>
+          <w:sz w:val="28"/>
+          <w:szCs w:val="28"/>
           <w:rtl/>
           <w:lang w:bidi="fa-IR"/>
         </w:rPr>
@@ -169,6 +185,8 @@
         <w:jc w:val="center"/>
         <w:rPr>
           <w:rFonts w:asciiTheme="majorBidi" w:hAnsiTheme="majorBidi" w:cs="B Nazanin"/>
+          <w:sz w:val="28"/>
+          <w:szCs w:val="28"/>
           <w:rtl/>
           <w:lang w:bidi="fa-IR"/>
         </w:rPr>
@@ -180,6 +198,8 @@
         <w:jc w:val="center"/>
         <w:rPr>
           <w:rFonts w:asciiTheme="majorBidi" w:hAnsiTheme="majorBidi" w:cs="B Nazanin"/>
+          <w:sz w:val="28"/>
+          <w:szCs w:val="28"/>
           <w:rtl/>
           <w:lang w:bidi="fa-IR"/>
         </w:rPr>
@@ -191,6 +211,8 @@
         <w:jc w:val="center"/>
         <w:rPr>
           <w:rFonts w:asciiTheme="majorBidi" w:hAnsiTheme="majorBidi" w:cs="B Nazanin"/>
+          <w:sz w:val="28"/>
+          <w:szCs w:val="28"/>
           <w:rtl/>
           <w:lang w:bidi="fa-IR"/>
         </w:rPr>
@@ -202,6 +224,8 @@
         <w:jc w:val="center"/>
         <w:rPr>
           <w:rFonts w:asciiTheme="majorBidi" w:hAnsiTheme="majorBidi" w:cs="B Nazanin"/>
+          <w:sz w:val="28"/>
+          <w:szCs w:val="28"/>
           <w:rtl/>
           <w:lang w:bidi="fa-IR"/>
         </w:rPr>
@@ -213,6 +237,8 @@
         <w:jc w:val="center"/>
         <w:rPr>
           <w:rFonts w:asciiTheme="majorBidi" w:hAnsiTheme="majorBidi" w:cs="B Nazanin"/>
+          <w:sz w:val="28"/>
+          <w:szCs w:val="28"/>
           <w:rtl/>
           <w:lang w:bidi="fa-IR"/>
         </w:rPr>
@@ -224,6 +250,8 @@
         <w:jc w:val="center"/>
         <w:rPr>
           <w:rFonts w:asciiTheme="majorBidi" w:hAnsiTheme="majorBidi" w:cs="B Nazanin"/>
+          <w:sz w:val="28"/>
+          <w:szCs w:val="28"/>
           <w:rtl/>
           <w:lang w:bidi="fa-IR"/>
         </w:rPr>
@@ -235,6 +263,8 @@
         <w:jc w:val="center"/>
         <w:rPr>
           <w:rFonts w:asciiTheme="majorBidi" w:hAnsiTheme="majorBidi" w:cs="B Nazanin"/>
+          <w:sz w:val="28"/>
+          <w:szCs w:val="28"/>
           <w:rtl/>
           <w:lang w:bidi="fa-IR"/>
         </w:rPr>
@@ -246,6 +276,8 @@
         <w:jc w:val="center"/>
         <w:rPr>
           <w:rFonts w:asciiTheme="majorBidi" w:hAnsiTheme="majorBidi" w:cs="B Nazanin"/>
+          <w:sz w:val="28"/>
+          <w:szCs w:val="28"/>
           <w:rtl/>
           <w:lang w:bidi="fa-IR"/>
         </w:rPr>
@@ -257,6 +289,8 @@
         <w:jc w:val="center"/>
         <w:rPr>
           <w:rFonts w:asciiTheme="majorBidi" w:hAnsiTheme="majorBidi" w:cs="B Nazanin"/>
+          <w:sz w:val="28"/>
+          <w:szCs w:val="28"/>
           <w:rtl/>
           <w:lang w:bidi="fa-IR"/>
         </w:rPr>
@@ -268,35 +302,17 @@
         <w:jc w:val="center"/>
         <w:rPr>
           <w:rFonts w:asciiTheme="majorBidi" w:hAnsiTheme="majorBidi" w:cs="B Nazanin"/>
-          <w:rtl/>
-          <w:lang w:bidi="fa-IR"/>
-        </w:rPr>
-      </w:pPr>
-    </w:p>
-    <w:p>
-      <w:pPr>
-        <w:bidi/>
-        <w:jc w:val="center"/>
-        <w:rPr>
-          <w:rFonts w:asciiTheme="majorBidi" w:hAnsiTheme="majorBidi" w:cs="B Nazanin"/>
-          <w:rtl/>
-          <w:lang w:bidi="fa-IR"/>
-        </w:rPr>
-      </w:pPr>
-    </w:p>
-    <w:p>
-      <w:pPr>
-        <w:bidi/>
-        <w:jc w:val="center"/>
-        <w:rPr>
-          <w:rFonts w:asciiTheme="majorBidi" w:hAnsiTheme="majorBidi" w:cs="B Nazanin"/>
-          <w:rtl/>
-          <w:lang w:bidi="fa-IR"/>
-        </w:rPr>
-      </w:pPr>
-      <w:r>
-        <w:rPr>
-          <w:rFonts w:asciiTheme="majorBidi" w:hAnsiTheme="majorBidi" w:cs="B Nazanin"/>
+          <w:sz w:val="28"/>
+          <w:szCs w:val="28"/>
+          <w:rtl/>
+          <w:lang w:bidi="fa-IR"/>
+        </w:rPr>
+      </w:pPr>
+      <w:r>
+        <w:rPr>
+          <w:rFonts w:asciiTheme="majorBidi" w:hAnsiTheme="majorBidi" w:cs="B Nazanin"/>
+          <w:sz w:val="28"/>
+          <w:szCs w:val="28"/>
           <w:rtl/>
           <w:lang w:bidi="fa-IR"/>
         </w:rPr>
@@ -331,9 +347,8 @@
         <w:bidi/>
         <w:rPr>
           <w:rFonts w:asciiTheme="majorBidi" w:hAnsiTheme="majorBidi" w:cs="B Nazanin"/>
-          <w:sz w:val="26"/>
-          <w:szCs w:val="26"/>
-          <w:rtl/>
+          <w:sz w:val="28"/>
+          <w:szCs w:val="28"/>
           <w:lang w:bidi="fa-IR"/>
         </w:rPr>
       </w:pPr>
@@ -355,13 +370,110 @@
           <w:rtl/>
           <w:lang w:bidi="fa-IR"/>
         </w:rPr>
-        <w:t xml:space="preserve">ه از 5 موجودیت شامل </w:t>
-      </w:r>
-      <w:r>
-        <w:rPr>
-          <w:rFonts w:asciiTheme="majorBidi" w:hAnsiTheme="majorBidi" w:cs="B Nazanin"/>
-          <w:sz w:val="24"/>
-          <w:szCs w:val="24"/>
+        <w:t>ه از</w:t>
+      </w:r>
+      <w:r>
+        <w:rPr>
+          <w:rFonts w:asciiTheme="majorBidi" w:hAnsiTheme="majorBidi" w:cs="B Nazanin" w:hint="cs"/>
+          <w:sz w:val="28"/>
+          <w:szCs w:val="28"/>
+          <w:rtl/>
+          <w:lang w:bidi="fa-IR"/>
+        </w:rPr>
+        <w:t xml:space="preserve"> 2 </w:t>
+      </w:r>
+      <w:r>
+        <w:rPr>
+          <w:rFonts w:asciiTheme="majorBidi" w:hAnsiTheme="majorBidi" w:cs="B Nazanin"/>
+          <w:sz w:val="28"/>
+          <w:szCs w:val="28"/>
+          <w:lang w:bidi="fa-IR"/>
+        </w:rPr>
+        <w:t>app</w:t>
+      </w:r>
+      <w:r>
+        <w:rPr>
+          <w:rFonts w:asciiTheme="majorBidi" w:hAnsiTheme="majorBidi" w:cs="B Nazanin" w:hint="cs"/>
+          <w:sz w:val="28"/>
+          <w:szCs w:val="28"/>
+          <w:rtl/>
+          <w:lang w:bidi="fa-IR"/>
+        </w:rPr>
+        <w:t xml:space="preserve"> شامل </w:t>
+      </w:r>
+      <w:r>
+        <w:rPr>
+          <w:rFonts w:asciiTheme="majorBidi" w:hAnsiTheme="majorBidi" w:cs="B Nazanin"/>
+          <w:sz w:val="28"/>
+          <w:szCs w:val="28"/>
+          <w:lang w:bidi="fa-IR"/>
+        </w:rPr>
+        <w:t>profiles</w:t>
+      </w:r>
+      <w:r>
+        <w:rPr>
+          <w:rFonts w:asciiTheme="majorBidi" w:hAnsiTheme="majorBidi" w:cs="B Nazanin" w:hint="cs"/>
+          <w:sz w:val="28"/>
+          <w:szCs w:val="28"/>
+          <w:rtl/>
+          <w:lang w:bidi="fa-IR"/>
+        </w:rPr>
+        <w:t xml:space="preserve"> و </w:t>
+      </w:r>
+      <w:r>
+        <w:rPr>
+          <w:rFonts w:asciiTheme="majorBidi" w:hAnsiTheme="majorBidi" w:cs="B Nazanin"/>
+          <w:sz w:val="28"/>
+          <w:szCs w:val="28"/>
+          <w:lang w:bidi="fa-IR"/>
+        </w:rPr>
+        <w:t>posts</w:t>
+      </w:r>
+      <w:r>
+        <w:rPr>
+          <w:rFonts w:asciiTheme="majorBidi" w:hAnsiTheme="majorBidi" w:cs="B Nazanin" w:hint="cs"/>
+          <w:sz w:val="28"/>
+          <w:szCs w:val="28"/>
+          <w:rtl/>
+          <w:lang w:bidi="fa-IR"/>
+        </w:rPr>
+        <w:t xml:space="preserve"> و</w:t>
+      </w:r>
+      <w:r>
+        <w:rPr>
+          <w:rFonts w:asciiTheme="majorBidi" w:hAnsiTheme="majorBidi" w:cs="B Nazanin" w:hint="cs"/>
+          <w:sz w:val="28"/>
+          <w:szCs w:val="28"/>
+          <w:rtl/>
+          <w:lang w:bidi="fa-IR"/>
+        </w:rPr>
+        <w:t xml:space="preserve"> 5 </w:t>
+      </w:r>
+      <w:r>
+        <w:rPr>
+          <w:rFonts w:asciiTheme="majorBidi" w:hAnsiTheme="majorBidi" w:cs="B Nazanin" w:hint="cs"/>
+          <w:sz w:val="28"/>
+          <w:szCs w:val="28"/>
+          <w:rtl/>
+          <w:lang w:bidi="fa-IR"/>
+        </w:rPr>
+        <w:t>مدل</w:t>
+      </w:r>
+      <w:r>
+        <w:rPr>
+          <w:rFonts w:asciiTheme="majorBidi" w:hAnsiTheme="majorBidi" w:cs="B Nazanin" w:hint="cs"/>
+          <w:sz w:val="28"/>
+          <w:szCs w:val="28"/>
+          <w:rtl/>
+          <w:lang w:bidi="fa-IR"/>
+        </w:rPr>
+        <w:t xml:space="preserve"> شامل </w:t>
+      </w:r>
+      <w:r>
+        <w:rPr>
+          <w:rFonts w:asciiTheme="majorBidi" w:hAnsiTheme="majorBidi" w:cs="B Nazanin"/>
+          <w:sz w:val="28"/>
+          <w:szCs w:val="28"/>
           <w:lang w:bidi="fa-IR"/>
         </w:rPr>
         <w:t>post</w:t>
@@ -379,8 +491,8 @@
       <w:r>
         <w:rPr>
           <w:rFonts w:asciiTheme="majorBidi" w:hAnsiTheme="majorBidi" w:cs="B Nazanin"/>
-          <w:sz w:val="24"/>
-          <w:szCs w:val="24"/>
+          <w:sz w:val="28"/>
+          <w:szCs w:val="28"/>
           <w:lang w:bidi="fa-IR"/>
         </w:rPr>
         <w:t>like</w:t>
@@ -398,8 +510,8 @@
       <w:r>
         <w:rPr>
           <w:rFonts w:asciiTheme="majorBidi" w:hAnsiTheme="majorBidi" w:cs="B Nazanin"/>
-          <w:sz w:val="24"/>
-          <w:szCs w:val="24"/>
+          <w:sz w:val="28"/>
+          <w:szCs w:val="28"/>
           <w:lang w:bidi="fa-IR"/>
         </w:rPr>
         <w:t>comment</w:t>
@@ -414,15 +526,26 @@
         </w:rPr>
         <w:t xml:space="preserve">، </w:t>
       </w:r>
-      <w:r>
-        <w:rPr>
-          <w:rFonts w:asciiTheme="majorBidi" w:hAnsiTheme="majorBidi" w:cs="B Nazanin"/>
-          <w:sz w:val="24"/>
-          <w:szCs w:val="24"/>
-          <w:lang w:bidi="fa-IR"/>
-        </w:rPr>
-        <w:t>user</w:t>
-      </w:r>
+      <w:proofErr w:type="spellStart"/>
+      <w:r>
+        <w:rPr>
+          <w:rFonts w:asciiTheme="majorBidi" w:hAnsiTheme="majorBidi" w:cs="B Nazanin"/>
+          <w:sz w:val="28"/>
+          <w:szCs w:val="28"/>
+          <w:lang w:bidi="fa-IR"/>
+        </w:rPr>
+        <w:t>CustomU</w:t>
+      </w:r>
+      <w:r>
+        <w:rPr>
+          <w:rFonts w:asciiTheme="majorBidi" w:hAnsiTheme="majorBidi" w:cs="B Nazanin"/>
+          <w:sz w:val="28"/>
+          <w:szCs w:val="28"/>
+          <w:lang w:bidi="fa-IR"/>
+        </w:rPr>
+        <w:t>ser</w:t>
+      </w:r>
+      <w:proofErr w:type="spellEnd"/>
       <w:r>
         <w:rPr>
           <w:rFonts w:asciiTheme="majorBidi" w:hAnsiTheme="majorBidi" w:cs="B Nazanin" w:hint="cs"/>
@@ -436,83 +559,105 @@
       <w:r>
         <w:rPr>
           <w:rFonts w:asciiTheme="majorBidi" w:hAnsiTheme="majorBidi" w:cs="B Nazanin"/>
-          <w:sz w:val="24"/>
-          <w:szCs w:val="24"/>
-          <w:lang w:bidi="fa-IR"/>
-        </w:rPr>
-        <w:t>profile</w:t>
-      </w:r>
-      <w:r>
-        <w:rPr>
-          <w:rFonts w:asciiTheme="majorBidi" w:hAnsiTheme="majorBidi" w:cs="B Nazanin" w:hint="cs"/>
-          <w:sz w:val="28"/>
-          <w:szCs w:val="28"/>
-          <w:rtl/>
-          <w:lang w:bidi="fa-IR"/>
-        </w:rPr>
-        <w:t xml:space="preserve"> استفاده شده است. در ادامه به شرح موجودیت ها میپردازیم.</w:t>
-      </w:r>
-      <w:r>
-        <w:rPr>
-          <w:rFonts w:asciiTheme="majorBidi" w:hAnsiTheme="majorBidi" w:cs="B Nazanin" w:hint="cs"/>
-          <w:sz w:val="26"/>
-          <w:szCs w:val="26"/>
-          <w:rtl/>
+          <w:sz w:val="28"/>
+          <w:szCs w:val="28"/>
+          <w:lang w:bidi="fa-IR"/>
+        </w:rPr>
+        <w:t>Relationship</w:t>
+      </w:r>
+      <w:r>
+        <w:rPr>
+          <w:rFonts w:asciiTheme="majorBidi" w:hAnsiTheme="majorBidi" w:cs="B Nazanin" w:hint="cs"/>
+          <w:sz w:val="28"/>
+          <w:szCs w:val="28"/>
+          <w:rtl/>
+          <w:lang w:bidi="fa-IR"/>
+        </w:rPr>
+        <w:t xml:space="preserve"> استفاده ش</w:t>
+      </w:r>
+      <w:bookmarkStart w:id="0" w:name="_GoBack"/>
+      <w:bookmarkEnd w:id="0"/>
+      <w:r>
+        <w:rPr>
+          <w:rFonts w:asciiTheme="majorBidi" w:hAnsiTheme="majorBidi" w:cs="B Nazanin" w:hint="cs"/>
+          <w:sz w:val="28"/>
+          <w:szCs w:val="28"/>
+          <w:rtl/>
+          <w:lang w:bidi="fa-IR"/>
+        </w:rPr>
+        <w:t xml:space="preserve">ده است. در ادامه به شرح </w:t>
+      </w:r>
+      <w:r>
+        <w:rPr>
+          <w:rFonts w:asciiTheme="majorBidi" w:hAnsiTheme="majorBidi" w:cs="B Nazanin"/>
+          <w:sz w:val="28"/>
+          <w:szCs w:val="28"/>
+          <w:lang w:bidi="fa-IR"/>
+        </w:rPr>
+        <w:t>app</w:t>
+      </w:r>
+      <w:r>
+        <w:rPr>
+          <w:rFonts w:asciiTheme="majorBidi" w:hAnsiTheme="majorBidi" w:cs="B Nazanin" w:hint="cs"/>
+          <w:sz w:val="28"/>
+          <w:szCs w:val="28"/>
+          <w:rtl/>
+          <w:lang w:bidi="fa-IR"/>
+        </w:rPr>
+        <w:t xml:space="preserve"> ها </w:t>
+      </w:r>
+      <w:r>
+        <w:rPr>
+          <w:rFonts w:asciiTheme="majorBidi" w:hAnsiTheme="majorBidi" w:cs="B Nazanin"/>
+          <w:sz w:val="28"/>
+          <w:szCs w:val="28"/>
           <w:lang w:bidi="fa-IR"/>
         </w:rPr>
         <w:t xml:space="preserve"> </w:t>
       </w:r>
-    </w:p>
-    <w:p>
-      <w:pPr>
-        <w:bidi/>
-        <w:rPr>
-          <w:rFonts w:asciiTheme="majorBidi" w:hAnsiTheme="majorBidi" w:cs="B Nazanin"/>
-          <w:sz w:val="26"/>
-          <w:szCs w:val="26"/>
-          <w:lang w:bidi="fa-IR"/>
-        </w:rPr>
-      </w:pPr>
-      <w:r>
-        <w:rPr>
-          <w:noProof/>
-        </w:rPr>
-        <w:drawing>
-          <wp:inline distT="0" distB="0" distL="0" distR="0" wp14:anchorId="46E61230" wp14:editId="607964BF">
-            <wp:extent cx="5638800" cy="5619750"/>
-            <wp:effectExtent l="0" t="0" r="0" b="0"/>
-            <wp:docPr id="1" name="Picture 1"/>
-            <wp:cNvGraphicFramePr>
-              <a:graphicFrameLocks xmlns:a="http://schemas.openxmlformats.org/drawingml/2006/main" noChangeAspect="1"/>
-            </wp:cNvGraphicFramePr>
-            <a:graphic xmlns:a="http://schemas.openxmlformats.org/drawingml/2006/main">
-              <a:graphicData uri="http://schemas.openxmlformats.org/drawingml/2006/picture">
-                <pic:pic xmlns:pic="http://schemas.openxmlformats.org/drawingml/2006/picture">
-                  <pic:nvPicPr>
-                    <pic:cNvPr id="1" name=""/>
-                    <pic:cNvPicPr/>
-                  </pic:nvPicPr>
-                  <pic:blipFill>
-                    <a:blip r:embed="rId7"/>
-                    <a:stretch>
-                      <a:fillRect/>
-                    </a:stretch>
-                  </pic:blipFill>
-                  <pic:spPr>
-                    <a:xfrm>
-                      <a:off x="0" y="0"/>
-                      <a:ext cx="5638800" cy="5619750"/>
-                    </a:xfrm>
-                    <a:prstGeom prst="rect">
-                      <a:avLst/>
-                    </a:prstGeom>
-                  </pic:spPr>
-                </pic:pic>
-              </a:graphicData>
-            </a:graphic>
-          </wp:inline>
-        </w:drawing>
-      </w:r>
+      <w:r>
+        <w:rPr>
+          <w:rFonts w:asciiTheme="majorBidi" w:hAnsiTheme="majorBidi" w:cs="B Nazanin" w:hint="cs"/>
+          <w:sz w:val="28"/>
+          <w:szCs w:val="28"/>
+          <w:rtl/>
+          <w:lang w:bidi="fa-IR"/>
+        </w:rPr>
+        <w:t>و مدل ها</w:t>
+      </w:r>
+      <w:r>
+        <w:rPr>
+          <w:rFonts w:asciiTheme="majorBidi" w:hAnsiTheme="majorBidi" w:cs="B Nazanin" w:hint="cs"/>
+          <w:sz w:val="28"/>
+          <w:szCs w:val="28"/>
+          <w:rtl/>
+          <w:lang w:bidi="fa-IR"/>
+        </w:rPr>
+        <w:t xml:space="preserve"> میپردازیم. </w:t>
+      </w:r>
+    </w:p>
+    <w:p>
+      <w:pPr>
+        <w:bidi/>
+        <w:rPr>
+          <w:rFonts w:asciiTheme="majorBidi" w:hAnsiTheme="majorBidi" w:cs="B Nazanin" w:hint="cs"/>
+          <w:sz w:val="28"/>
+          <w:szCs w:val="28"/>
+          <w:rtl/>
+          <w:lang w:bidi="fa-IR"/>
+        </w:rPr>
+      </w:pPr>
+    </w:p>
+    <w:p>
+      <w:pPr>
+        <w:bidi/>
+        <w:rPr>
+          <w:rFonts w:asciiTheme="majorBidi" w:hAnsiTheme="majorBidi" w:cs="B Nazanin"/>
+          <w:sz w:val="28"/>
+          <w:szCs w:val="28"/>
+          <w:lang w:bidi="fa-IR"/>
+        </w:rPr>
+      </w:pPr>
     </w:p>
     <w:p>
       <w:pPr>
@@ -520,13 +665,17 @@
         <w:jc w:val="center"/>
         <w:rPr>
           <w:rFonts w:asciiTheme="majorBidi" w:hAnsiTheme="majorBidi" w:cs="B Nazanin"/>
-          <w:rtl/>
-          <w:lang w:bidi="fa-IR"/>
-        </w:rPr>
-      </w:pPr>
-      <w:r>
-        <w:rPr>
-          <w:rFonts w:asciiTheme="majorBidi" w:hAnsiTheme="majorBidi" w:cs="B Nazanin" w:hint="cs"/>
+          <w:sz w:val="28"/>
+          <w:szCs w:val="28"/>
+          <w:rtl/>
+          <w:lang w:bidi="fa-IR"/>
+        </w:rPr>
+      </w:pPr>
+      <w:r>
+        <w:rPr>
+          <w:rFonts w:asciiTheme="majorBidi" w:hAnsiTheme="majorBidi" w:cs="B Nazanin" w:hint="cs"/>
+          <w:sz w:val="28"/>
+          <w:szCs w:val="28"/>
           <w:rtl/>
           <w:lang w:bidi="fa-IR"/>
         </w:rPr>
@@ -535,6 +684,8 @@
       <w:r>
         <w:rPr>
           <w:rFonts w:asciiTheme="majorBidi" w:hAnsiTheme="majorBidi" w:cs="B Nazanin"/>
+          <w:sz w:val="28"/>
+          <w:szCs w:val="28"/>
           <w:lang w:bidi="fa-IR"/>
         </w:rPr>
         <w:t>ERD</w:t>
@@ -542,6 +693,8 @@
       <w:r>
         <w:rPr>
           <w:rFonts w:asciiTheme="majorBidi" w:hAnsiTheme="majorBidi" w:cs="B Nazanin" w:hint="cs"/>
+          <w:sz w:val="28"/>
+          <w:szCs w:val="28"/>
           <w:rtl/>
           <w:lang w:bidi="fa-IR"/>
         </w:rPr>
@@ -554,6 +707,8 @@
         <w:jc w:val="center"/>
         <w:rPr>
           <w:rFonts w:asciiTheme="majorBidi" w:hAnsiTheme="majorBidi" w:cs="B Nazanin"/>
+          <w:sz w:val="28"/>
+          <w:szCs w:val="28"/>
           <w:lang w:bidi="fa-IR"/>
         </w:rPr>
       </w:pPr>
@@ -564,29 +719,46 @@
         <w:jc w:val="center"/>
         <w:rPr>
           <w:rFonts w:asciiTheme="majorBidi" w:hAnsiTheme="majorBidi" w:cs="B Nazanin"/>
-          <w:lang w:bidi="fa-IR"/>
-        </w:rPr>
-      </w:pPr>
-    </w:p>
-    <w:p>
-      <w:pPr>
-        <w:bidi/>
-        <w:jc w:val="both"/>
-        <w:rPr>
-          <w:rFonts w:asciiTheme="majorBidi" w:hAnsiTheme="majorBidi" w:cs="B Nazanin"/>
-          <w:sz w:val="28"/>
-          <w:szCs w:val="28"/>
-          <w:rtl/>
-          <w:lang w:bidi="fa-IR"/>
-        </w:rPr>
-      </w:pPr>
-      <w:r>
-        <w:rPr>
-          <w:rFonts w:asciiTheme="majorBidi" w:hAnsiTheme="majorBidi" w:cs="B Nazanin"/>
+          <w:sz w:val="28"/>
+          <w:szCs w:val="28"/>
+          <w:lang w:bidi="fa-IR"/>
+        </w:rPr>
+      </w:pPr>
+    </w:p>
+    <w:p>
+      <w:pPr>
+        <w:bidi/>
+        <w:jc w:val="both"/>
+        <w:rPr>
+          <w:rFonts w:asciiTheme="majorBidi" w:hAnsiTheme="majorBidi" w:cs="B Nazanin"/>
+          <w:sz w:val="28"/>
+          <w:szCs w:val="28"/>
+          <w:rtl/>
+          <w:lang w:bidi="fa-IR"/>
+        </w:rPr>
+      </w:pPr>
+      <w:r>
+        <w:rPr>
+          <w:rFonts w:asciiTheme="majorBidi" w:hAnsiTheme="majorBidi" w:cs="B Nazanin"/>
+          <w:sz w:val="28"/>
+          <w:szCs w:val="28"/>
           <w:lang w:bidi="fa-IR"/>
         </w:rPr>
         <w:br w:type="page"/>
       </w:r>
+    </w:p>
+    <w:p>
+      <w:pPr>
+        <w:bidi/>
+        <w:jc w:val="both"/>
+        <w:rPr>
+          <w:rFonts w:asciiTheme="majorBidi" w:hAnsiTheme="majorBidi" w:cs="B Nazanin"/>
+          <w:sz w:val="28"/>
+          <w:szCs w:val="28"/>
+          <w:rtl/>
+          <w:lang w:bidi="fa-IR"/>
+        </w:rPr>
+      </w:pPr>
       <w:r>
         <w:rPr>
           <w:rFonts w:asciiTheme="majorBidi" w:hAnsiTheme="majorBidi" w:cs="B Nazanin" w:hint="cs"/>
@@ -596,55 +768,26 @@
           <w:lang w:bidi="fa-IR"/>
         </w:rPr>
         <w:lastRenderedPageBreak/>
-        <w:t xml:space="preserve">موجودیت </w:t>
-      </w:r>
-      <w:r>
-        <w:rPr>
-          <w:rFonts w:asciiTheme="majorBidi" w:hAnsiTheme="majorBidi" w:cs="B Nazanin"/>
-          <w:sz w:val="24"/>
-          <w:szCs w:val="24"/>
-          <w:lang w:bidi="fa-IR"/>
-        </w:rPr>
-        <w:t>Profile</w:t>
-      </w:r>
-      <w:r>
-        <w:rPr>
-          <w:rFonts w:asciiTheme="majorBidi" w:hAnsiTheme="majorBidi" w:cs="B Nazanin" w:hint="cs"/>
-          <w:sz w:val="28"/>
-          <w:szCs w:val="28"/>
-          <w:rtl/>
-          <w:lang w:bidi="fa-IR"/>
-        </w:rPr>
-        <w:t xml:space="preserve"> : این موجودیت معرف</w:t>
-      </w:r>
-      <w:r>
-        <w:rPr>
-          <w:rFonts w:asciiTheme="majorBidi" w:hAnsiTheme="majorBidi" w:cs="B Nazanin"/>
-          <w:sz w:val="28"/>
-          <w:szCs w:val="28"/>
-          <w:lang w:bidi="fa-IR"/>
-        </w:rPr>
-        <w:t xml:space="preserve"> </w:t>
-      </w:r>
-      <w:r>
-        <w:rPr>
-          <w:rFonts w:asciiTheme="majorBidi" w:hAnsiTheme="majorBidi" w:cs="B Nazanin" w:hint="cs"/>
-          <w:sz w:val="28"/>
-          <w:szCs w:val="28"/>
-          <w:rtl/>
-          <w:lang w:bidi="fa-IR"/>
-        </w:rPr>
-        <w:t>پروفایل یک کاربر</w:t>
-      </w:r>
-      <w:r>
-        <w:rPr>
-          <w:rFonts w:asciiTheme="majorBidi" w:hAnsiTheme="majorBidi" w:cs="B Nazanin" w:hint="cs"/>
-          <w:sz w:val="28"/>
-          <w:szCs w:val="28"/>
-          <w:rtl/>
-          <w:lang w:bidi="fa-IR"/>
-        </w:rPr>
-        <w:t xml:space="preserve"> در پروژه شبکه اجتماعی می باشد. ویژگی هایی که این موجودیت دارد به شرح زیر است:</w:t>
+        <w:t xml:space="preserve">در این پروژه دو </w:t>
+      </w:r>
+      <w:r>
+        <w:rPr>
+          <w:rFonts w:asciiTheme="majorBidi" w:hAnsiTheme="majorBidi" w:cs="B Nazanin"/>
+          <w:sz w:val="28"/>
+          <w:szCs w:val="28"/>
+          <w:lang w:bidi="fa-IR"/>
+        </w:rPr>
+        <w:t>app</w:t>
+      </w:r>
+      <w:r>
+        <w:rPr>
+          <w:rFonts w:asciiTheme="majorBidi" w:hAnsiTheme="majorBidi" w:cs="B Nazanin" w:hint="cs"/>
+          <w:sz w:val="28"/>
+          <w:szCs w:val="28"/>
+          <w:rtl/>
+          <w:lang w:bidi="fa-IR"/>
+        </w:rPr>
+        <w:t xml:space="preserve"> تعریف شده است.</w:t>
       </w:r>
     </w:p>
     <w:p>
@@ -652,51 +795,87 @@
         <w:pStyle w:val="ListParagraph"/>
         <w:numPr>
           <w:ilvl w:val="0"/>
-          <w:numId w:val="1"/>
+          <w:numId w:val="11"/>
         </w:numPr>
         <w:bidi/>
         <w:jc w:val="both"/>
         <w:rPr>
           <w:rFonts w:asciiTheme="majorBidi" w:hAnsiTheme="majorBidi" w:cs="B Nazanin"/>
-          <w:sz w:val="24"/>
-          <w:szCs w:val="24"/>
-          <w:lang w:bidi="fa-IR"/>
-        </w:rPr>
-      </w:pPr>
-      <w:proofErr w:type="spellStart"/>
-      <w:r>
-        <w:rPr>
-          <w:rFonts w:asciiTheme="majorBidi" w:hAnsiTheme="majorBidi" w:cs="B Nazanin"/>
-          <w:sz w:val="24"/>
-          <w:szCs w:val="24"/>
-          <w:lang w:bidi="fa-IR"/>
-        </w:rPr>
-        <w:t>First_name</w:t>
-      </w:r>
-      <w:proofErr w:type="spellEnd"/>
-    </w:p>
-    <w:p>
-      <w:pPr>
-        <w:pStyle w:val="ListParagraph"/>
-        <w:bidi/>
-        <w:jc w:val="both"/>
-        <w:rPr>
-          <w:rFonts w:asciiTheme="majorBidi" w:hAnsiTheme="majorBidi" w:cs="B Nazanin"/>
-          <w:sz w:val="28"/>
-          <w:szCs w:val="28"/>
-          <w:rtl/>
-          <w:lang w:bidi="fa-IR"/>
-        </w:rPr>
-      </w:pPr>
-      <w:r>
-        <w:rPr>
-          <w:rFonts w:asciiTheme="majorBidi" w:hAnsiTheme="majorBidi" w:cs="B Nazanin" w:hint="cs"/>
-          <w:sz w:val="28"/>
-          <w:szCs w:val="28"/>
-          <w:rtl/>
-          <w:lang w:bidi="fa-IR"/>
-        </w:rPr>
-        <w:t>نام هر کاربر را بیان می کند</w:t>
+          <w:sz w:val="28"/>
+          <w:szCs w:val="28"/>
+          <w:lang w:bidi="fa-IR"/>
+        </w:rPr>
+      </w:pPr>
+      <w:r>
+        <w:rPr>
+          <w:rFonts w:asciiTheme="majorBidi" w:hAnsiTheme="majorBidi" w:cs="B Nazanin"/>
+          <w:sz w:val="28"/>
+          <w:szCs w:val="28"/>
+          <w:lang w:bidi="fa-IR"/>
+        </w:rPr>
+        <w:t>P</w:t>
+      </w:r>
+      <w:r>
+        <w:rPr>
+          <w:rFonts w:asciiTheme="majorBidi" w:hAnsiTheme="majorBidi" w:cs="B Nazanin"/>
+          <w:sz w:val="28"/>
+          <w:szCs w:val="28"/>
+          <w:lang w:bidi="fa-IR"/>
+        </w:rPr>
+        <w:t>rofiles</w:t>
+      </w:r>
+    </w:p>
+    <w:p>
+      <w:pPr>
+        <w:pStyle w:val="ListParagraph"/>
+        <w:bidi/>
+        <w:jc w:val="both"/>
+        <w:rPr>
+          <w:rFonts w:asciiTheme="majorBidi" w:hAnsiTheme="majorBidi" w:cs="B Nazanin" w:hint="cs"/>
+          <w:sz w:val="28"/>
+          <w:szCs w:val="28"/>
+          <w:rtl/>
+          <w:lang w:bidi="fa-IR"/>
+        </w:rPr>
+      </w:pPr>
+      <w:r>
+        <w:rPr>
+          <w:rFonts w:asciiTheme="majorBidi" w:hAnsiTheme="majorBidi" w:cs="B Nazanin" w:hint="cs"/>
+          <w:sz w:val="28"/>
+          <w:szCs w:val="28"/>
+          <w:rtl/>
+          <w:lang w:bidi="fa-IR"/>
+        </w:rPr>
+        <w:t xml:space="preserve">این </w:t>
+      </w:r>
+      <w:r>
+        <w:rPr>
+          <w:rFonts w:asciiTheme="majorBidi" w:hAnsiTheme="majorBidi" w:cs="B Nazanin"/>
+          <w:sz w:val="28"/>
+          <w:szCs w:val="28"/>
+          <w:lang w:bidi="fa-IR"/>
+        </w:rPr>
+        <w:t>app</w:t>
+      </w:r>
+      <w:r>
+        <w:rPr>
+          <w:rFonts w:asciiTheme="majorBidi" w:hAnsiTheme="majorBidi" w:cs="B Nazanin" w:hint="cs"/>
+          <w:sz w:val="28"/>
+          <w:szCs w:val="28"/>
+          <w:rtl/>
+          <w:lang w:bidi="fa-IR"/>
+        </w:rPr>
+        <w:t xml:space="preserve"> ب</w:t>
+      </w:r>
+      <w:r>
+        <w:rPr>
+          <w:rFonts w:asciiTheme="majorBidi" w:hAnsiTheme="majorBidi" w:cs="B Nazanin" w:hint="cs"/>
+          <w:sz w:val="28"/>
+          <w:szCs w:val="28"/>
+          <w:rtl/>
+          <w:lang w:bidi="fa-IR"/>
+        </w:rPr>
+        <w:t xml:space="preserve">رای مدیریت مشخصات کاربر و تمامی عملیات مربوط به کاربر طراحی شده است. </w:t>
       </w:r>
     </w:p>
     <w:p>
@@ -704,50 +883,110 @@
         <w:pStyle w:val="ListParagraph"/>
         <w:numPr>
           <w:ilvl w:val="0"/>
-          <w:numId w:val="1"/>
+          <w:numId w:val="11"/>
         </w:numPr>
         <w:bidi/>
         <w:jc w:val="both"/>
         <w:rPr>
           <w:rFonts w:asciiTheme="majorBidi" w:hAnsiTheme="majorBidi" w:cs="B Nazanin"/>
-          <w:sz w:val="24"/>
-          <w:szCs w:val="24"/>
-          <w:lang w:bidi="fa-IR"/>
-        </w:rPr>
-      </w:pPr>
-      <w:proofErr w:type="spellStart"/>
-      <w:r>
-        <w:rPr>
-          <w:rFonts w:asciiTheme="majorBidi" w:hAnsiTheme="majorBidi" w:cs="B Nazanin"/>
-          <w:sz w:val="24"/>
-          <w:szCs w:val="24"/>
-          <w:lang w:bidi="fa-IR"/>
-        </w:rPr>
-        <w:t>Last_name</w:t>
-      </w:r>
-      <w:proofErr w:type="spellEnd"/>
-    </w:p>
-    <w:p>
-      <w:pPr>
-        <w:pStyle w:val="ListParagraph"/>
-        <w:bidi/>
-        <w:jc w:val="both"/>
-        <w:rPr>
-          <w:rFonts w:asciiTheme="majorBidi" w:hAnsiTheme="majorBidi" w:cs="B Nazanin"/>
-          <w:sz w:val="24"/>
-          <w:szCs w:val="24"/>
-          <w:lang w:bidi="fa-IR"/>
-        </w:rPr>
-      </w:pPr>
-      <w:r>
-        <w:rPr>
-          <w:rFonts w:asciiTheme="majorBidi" w:hAnsiTheme="majorBidi" w:cs="B Nazanin" w:hint="cs"/>
-          <w:sz w:val="28"/>
-          <w:szCs w:val="28"/>
-          <w:rtl/>
-          <w:lang w:bidi="fa-IR"/>
-        </w:rPr>
-        <w:t>نام خانوادگی هر کاربر را بیان می کند</w:t>
+          <w:sz w:val="28"/>
+          <w:szCs w:val="28"/>
+          <w:lang w:bidi="fa-IR"/>
+        </w:rPr>
+      </w:pPr>
+      <w:r>
+        <w:rPr>
+          <w:rFonts w:asciiTheme="majorBidi" w:hAnsiTheme="majorBidi" w:cs="B Nazanin"/>
+          <w:sz w:val="28"/>
+          <w:szCs w:val="28"/>
+          <w:lang w:bidi="fa-IR"/>
+        </w:rPr>
+        <w:t>posts</w:t>
+      </w:r>
+      <w:r>
+        <w:rPr>
+          <w:rFonts w:asciiTheme="majorBidi" w:hAnsiTheme="majorBidi" w:cs="B Nazanin" w:hint="cs"/>
+          <w:sz w:val="28"/>
+          <w:szCs w:val="28"/>
+          <w:rtl/>
+          <w:lang w:bidi="fa-IR"/>
+        </w:rPr>
+        <w:t xml:space="preserve"> </w:t>
+      </w:r>
+    </w:p>
+    <w:p>
+      <w:pPr>
+        <w:pStyle w:val="ListParagraph"/>
+        <w:bidi/>
+        <w:jc w:val="both"/>
+        <w:rPr>
+          <w:rFonts w:asciiTheme="majorBidi" w:hAnsiTheme="majorBidi" w:cs="B Nazanin" w:hint="cs"/>
+          <w:sz w:val="28"/>
+          <w:szCs w:val="28"/>
+          <w:rtl/>
+          <w:lang w:bidi="fa-IR"/>
+        </w:rPr>
+      </w:pPr>
+      <w:r>
+        <w:rPr>
+          <w:rFonts w:asciiTheme="majorBidi" w:hAnsiTheme="majorBidi" w:cs="B Nazanin" w:hint="cs"/>
+          <w:sz w:val="28"/>
+          <w:szCs w:val="28"/>
+          <w:rtl/>
+          <w:lang w:bidi="fa-IR"/>
+        </w:rPr>
+        <w:t xml:space="preserve">این </w:t>
+      </w:r>
+      <w:r>
+        <w:rPr>
+          <w:rFonts w:asciiTheme="majorBidi" w:hAnsiTheme="majorBidi" w:cs="B Nazanin"/>
+          <w:sz w:val="28"/>
+          <w:szCs w:val="28"/>
+          <w:lang w:bidi="fa-IR"/>
+        </w:rPr>
+        <w:t>app</w:t>
+      </w:r>
+      <w:r>
+        <w:rPr>
+          <w:rFonts w:asciiTheme="majorBidi" w:hAnsiTheme="majorBidi" w:cs="B Nazanin" w:hint="cs"/>
+          <w:sz w:val="28"/>
+          <w:szCs w:val="28"/>
+          <w:rtl/>
+          <w:lang w:bidi="fa-IR"/>
+        </w:rPr>
+        <w:t xml:space="preserve"> برای مدیریت پست هایی که کاربر ارسال می کند و تمامی عملیاتی که مربوط به پست ها است انجام می شود. </w:t>
+      </w:r>
+    </w:p>
+    <w:p>
+      <w:pPr>
+        <w:bidi/>
+        <w:jc w:val="both"/>
+        <w:rPr>
+          <w:rFonts w:asciiTheme="majorBidi" w:hAnsiTheme="majorBidi" w:cs="B Nazanin"/>
+          <w:sz w:val="28"/>
+          <w:szCs w:val="28"/>
+          <w:rtl/>
+          <w:lang w:bidi="fa-IR"/>
+        </w:rPr>
+      </w:pPr>
+      <w:r>
+        <w:rPr>
+          <w:rFonts w:asciiTheme="majorBidi" w:hAnsiTheme="majorBidi" w:cs="B Nazanin"/>
+          <w:sz w:val="28"/>
+          <w:szCs w:val="28"/>
+          <w:lang w:bidi="fa-IR"/>
+        </w:rPr>
+        <w:t>profiles app</w:t>
+      </w:r>
+      <w:r>
+        <w:rPr>
+          <w:rFonts w:asciiTheme="majorBidi" w:hAnsiTheme="majorBidi" w:cs="B Nazanin" w:hint="cs"/>
+          <w:sz w:val="28"/>
+          <w:szCs w:val="28"/>
+          <w:rtl/>
+          <w:lang w:bidi="fa-IR"/>
+        </w:rPr>
+        <w:t xml:space="preserve"> شامل دو مدل می باشد:</w:t>
       </w:r>
     </w:p>
     <w:p>
@@ -755,68 +994,144 @@
         <w:pStyle w:val="ListParagraph"/>
         <w:numPr>
           <w:ilvl w:val="0"/>
-          <w:numId w:val="1"/>
+          <w:numId w:val="12"/>
         </w:numPr>
         <w:bidi/>
         <w:jc w:val="both"/>
         <w:rPr>
           <w:rFonts w:asciiTheme="majorBidi" w:hAnsiTheme="majorBidi" w:cs="B Nazanin"/>
-          <w:sz w:val="24"/>
-          <w:szCs w:val="24"/>
-          <w:lang w:bidi="fa-IR"/>
-        </w:rPr>
-      </w:pPr>
-      <w:r>
-        <w:rPr>
-          <w:rFonts w:asciiTheme="majorBidi" w:hAnsiTheme="majorBidi" w:cs="B Nazanin"/>
-          <w:sz w:val="24"/>
-          <w:szCs w:val="24"/>
+          <w:sz w:val="28"/>
+          <w:szCs w:val="28"/>
+          <w:lang w:bidi="fa-IR"/>
+        </w:rPr>
+      </w:pPr>
+      <w:proofErr w:type="spellStart"/>
+      <w:r>
+        <w:rPr>
+          <w:rFonts w:asciiTheme="majorBidi" w:hAnsiTheme="majorBidi" w:cs="B Nazanin"/>
+          <w:sz w:val="28"/>
+          <w:szCs w:val="28"/>
+          <w:lang w:bidi="fa-IR"/>
+        </w:rPr>
+        <w:t>Custom</w:t>
+      </w:r>
+      <w:r>
+        <w:rPr>
+          <w:rFonts w:asciiTheme="majorBidi" w:hAnsiTheme="majorBidi" w:cs="B Nazanin"/>
+          <w:sz w:val="28"/>
+          <w:szCs w:val="28"/>
+          <w:lang w:bidi="fa-IR"/>
+        </w:rPr>
+        <w:t>U</w:t>
+      </w:r>
+      <w:r>
+        <w:rPr>
+          <w:rFonts w:asciiTheme="majorBidi" w:hAnsiTheme="majorBidi" w:cs="B Nazanin"/>
+          <w:sz w:val="28"/>
+          <w:szCs w:val="28"/>
+          <w:lang w:bidi="fa-IR"/>
+        </w:rPr>
+        <w:t>ser</w:t>
+      </w:r>
+      <w:proofErr w:type="spellEnd"/>
+    </w:p>
+    <w:p>
+      <w:pPr>
+        <w:bidi/>
+        <w:jc w:val="both"/>
+        <w:rPr>
+          <w:rFonts w:asciiTheme="majorBidi" w:hAnsiTheme="majorBidi" w:cs="B Nazanin"/>
+          <w:sz w:val="28"/>
+          <w:szCs w:val="28"/>
+          <w:rtl/>
+          <w:lang w:bidi="fa-IR"/>
+        </w:rPr>
+      </w:pPr>
+      <w:r>
+        <w:rPr>
+          <w:rFonts w:asciiTheme="majorBidi" w:hAnsiTheme="majorBidi" w:cs="B Nazanin" w:hint="cs"/>
+          <w:sz w:val="28"/>
+          <w:szCs w:val="28"/>
+          <w:rtl/>
+          <w:lang w:bidi="fa-IR"/>
+        </w:rPr>
+        <w:t>این مدل معرف</w:t>
+      </w:r>
+      <w:r>
+        <w:rPr>
+          <w:rFonts w:asciiTheme="majorBidi" w:hAnsiTheme="majorBidi" w:cs="B Nazanin"/>
+          <w:sz w:val="28"/>
+          <w:szCs w:val="28"/>
+          <w:lang w:bidi="fa-IR"/>
+        </w:rPr>
+        <w:t xml:space="preserve"> </w:t>
+      </w:r>
+      <w:r>
+        <w:rPr>
+          <w:rFonts w:asciiTheme="majorBidi" w:hAnsiTheme="majorBidi" w:cs="B Nazanin" w:hint="cs"/>
+          <w:sz w:val="28"/>
+          <w:szCs w:val="28"/>
+          <w:rtl/>
+          <w:lang w:bidi="fa-IR"/>
+        </w:rPr>
+        <w:t>یک کاربر در پروژه شبکه اجتماعی می باشد.</w:t>
+      </w:r>
+      <w:r>
+        <w:rPr>
+          <w:rFonts w:asciiTheme="majorBidi" w:hAnsiTheme="majorBidi" w:cs="B Nazanin"/>
+          <w:sz w:val="28"/>
+          <w:szCs w:val="28"/>
+          <w:lang w:bidi="fa-IR"/>
+        </w:rPr>
+        <w:t xml:space="preserve"> </w:t>
+      </w:r>
+      <w:r>
+        <w:rPr>
+          <w:rFonts w:asciiTheme="majorBidi" w:hAnsiTheme="majorBidi" w:cs="B Nazanin" w:hint="cs"/>
+          <w:sz w:val="28"/>
+          <w:szCs w:val="28"/>
+          <w:rtl/>
+          <w:lang w:bidi="fa-IR"/>
+        </w:rPr>
+        <w:t xml:space="preserve"> در این مدل ما مدل پیشفرض </w:t>
+      </w:r>
+      <w:r>
+        <w:rPr>
+          <w:rFonts w:asciiTheme="majorBidi" w:hAnsiTheme="majorBidi" w:cs="B Nazanin"/>
+          <w:sz w:val="28"/>
+          <w:szCs w:val="28"/>
           <w:lang w:bidi="fa-IR"/>
         </w:rPr>
         <w:t>User</w:t>
       </w:r>
-    </w:p>
-    <w:p>
-      <w:pPr>
-        <w:pStyle w:val="ListParagraph"/>
-        <w:bidi/>
-        <w:jc w:val="both"/>
-        <w:rPr>
-          <w:rFonts w:asciiTheme="majorBidi" w:hAnsiTheme="majorBidi" w:cs="B Nazanin" w:hint="cs"/>
-          <w:sz w:val="24"/>
-          <w:szCs w:val="24"/>
-          <w:rtl/>
-          <w:lang w:bidi="fa-IR"/>
-        </w:rPr>
-      </w:pPr>
-      <w:r>
-        <w:rPr>
-          <w:rFonts w:asciiTheme="majorBidi" w:hAnsiTheme="majorBidi" w:cs="B Nazanin" w:hint="cs"/>
-          <w:sz w:val="24"/>
-          <w:szCs w:val="24"/>
-          <w:rtl/>
-          <w:lang w:bidi="fa-IR"/>
-        </w:rPr>
-        <w:t xml:space="preserve">این ویژگی رابطه یک به یک با کاربر </w:t>
-      </w:r>
-      <w:r>
-        <w:rPr>
-          <w:rFonts w:asciiTheme="majorBidi" w:hAnsiTheme="majorBidi" w:cs="B Nazanin"/>
-          <w:sz w:val="24"/>
-          <w:szCs w:val="24"/>
-          <w:lang w:bidi="fa-IR"/>
-        </w:rPr>
-        <w:t>User</w:t>
-      </w:r>
-      <w:r>
-        <w:rPr>
-          <w:rFonts w:asciiTheme="majorBidi" w:hAnsiTheme="majorBidi" w:cs="B Nazanin" w:hint="cs"/>
-          <w:sz w:val="24"/>
-          <w:szCs w:val="24"/>
-          <w:rtl/>
-          <w:lang w:bidi="fa-IR"/>
-        </w:rPr>
-        <w:t xml:space="preserve"> جنگو دارد</w:t>
+      <w:r>
+        <w:rPr>
+          <w:rFonts w:asciiTheme="majorBidi" w:hAnsiTheme="majorBidi" w:cs="B Nazanin" w:hint="cs"/>
+          <w:sz w:val="28"/>
+          <w:szCs w:val="28"/>
+          <w:rtl/>
+          <w:lang w:bidi="fa-IR"/>
+        </w:rPr>
+        <w:t xml:space="preserve"> در جنگو را </w:t>
+      </w:r>
+      <w:r>
+        <w:rPr>
+          <w:rFonts w:asciiTheme="majorBidi" w:hAnsiTheme="majorBidi" w:cs="B Nazanin"/>
+          <w:sz w:val="28"/>
+          <w:szCs w:val="28"/>
+          <w:lang w:bidi="fa-IR"/>
+        </w:rPr>
+        <w:t>override</w:t>
+      </w:r>
+      <w:r>
+        <w:rPr>
+          <w:rFonts w:asciiTheme="majorBidi" w:hAnsiTheme="majorBidi" w:cs="B Nazanin" w:hint="cs"/>
+          <w:sz w:val="28"/>
+          <w:szCs w:val="28"/>
+          <w:rtl/>
+          <w:lang w:bidi="fa-IR"/>
+        </w:rPr>
+        <w:t xml:space="preserve"> کردیم. ویژگی های این مدل به شرح زیر است:</w:t>
       </w:r>
     </w:p>
     <w:p>
@@ -824,128 +1139,36 @@
         <w:pStyle w:val="ListParagraph"/>
         <w:numPr>
           <w:ilvl w:val="0"/>
-          <w:numId w:val="1"/>
+          <w:numId w:val="13"/>
         </w:numPr>
         <w:bidi/>
         <w:jc w:val="both"/>
         <w:rPr>
           <w:rFonts w:asciiTheme="majorBidi" w:hAnsiTheme="majorBidi" w:cs="B Nazanin"/>
-          <w:sz w:val="24"/>
-          <w:szCs w:val="24"/>
-          <w:lang w:bidi="fa-IR"/>
-        </w:rPr>
-      </w:pPr>
-      <w:r>
-        <w:rPr>
-          <w:rFonts w:asciiTheme="majorBidi" w:hAnsiTheme="majorBidi" w:cs="B Nazanin"/>
-          <w:sz w:val="24"/>
-          <w:szCs w:val="24"/>
-          <w:lang w:bidi="fa-IR"/>
-        </w:rPr>
-        <w:t>Bio</w:t>
-      </w:r>
-      <w:r>
-        <w:rPr>
-          <w:rFonts w:asciiTheme="majorBidi" w:hAnsiTheme="majorBidi" w:cs="B Nazanin"/>
-          <w:sz w:val="28"/>
-          <w:szCs w:val="28"/>
-          <w:rtl/>
-          <w:lang w:bidi="fa-IR"/>
-        </w:rPr>
-        <w:tab/>
-      </w:r>
-    </w:p>
-    <w:p>
-      <w:pPr>
-        <w:pStyle w:val="ListParagraph"/>
-        <w:bidi/>
-        <w:jc w:val="both"/>
-        <w:rPr>
-          <w:rFonts w:asciiTheme="majorBidi" w:hAnsiTheme="majorBidi" w:cs="B Nazanin"/>
-          <w:sz w:val="28"/>
-          <w:szCs w:val="28"/>
-          <w:lang w:bidi="fa-IR"/>
-        </w:rPr>
-      </w:pPr>
-      <w:r>
-        <w:rPr>
-          <w:rFonts w:asciiTheme="majorBidi" w:hAnsiTheme="majorBidi" w:cs="B Nazanin" w:hint="cs"/>
-          <w:sz w:val="28"/>
-          <w:szCs w:val="28"/>
-          <w:rtl/>
-          <w:lang w:bidi="fa-IR"/>
-        </w:rPr>
-        <w:t>بیوگرافی کاربر</w:t>
-      </w:r>
-      <w:r>
-        <w:rPr>
-          <w:rFonts w:asciiTheme="majorBidi" w:hAnsiTheme="majorBidi" w:cs="B Nazanin"/>
-          <w:sz w:val="28"/>
-          <w:szCs w:val="28"/>
-          <w:rtl/>
-          <w:lang w:bidi="fa-IR"/>
-        </w:rPr>
-        <w:tab/>
-      </w:r>
-      <w:r>
-        <w:rPr>
-          <w:rFonts w:asciiTheme="majorBidi" w:hAnsiTheme="majorBidi" w:cs="B Nazanin"/>
-          <w:sz w:val="28"/>
-          <w:szCs w:val="28"/>
-          <w:rtl/>
-          <w:lang w:bidi="fa-IR"/>
-        </w:rPr>
-        <w:tab/>
-      </w:r>
-      <w:r>
-        <w:rPr>
-          <w:rFonts w:asciiTheme="majorBidi" w:hAnsiTheme="majorBidi" w:cs="B Nazanin"/>
-          <w:sz w:val="28"/>
-          <w:szCs w:val="28"/>
-          <w:rtl/>
-          <w:lang w:bidi="fa-IR"/>
-        </w:rPr>
-        <w:tab/>
-      </w:r>
-      <w:r>
-        <w:rPr>
-          <w:rFonts w:asciiTheme="majorBidi" w:hAnsiTheme="majorBidi" w:cs="B Nazanin"/>
-          <w:sz w:val="28"/>
-          <w:szCs w:val="28"/>
-          <w:rtl/>
-          <w:lang w:bidi="fa-IR"/>
-        </w:rPr>
-        <w:tab/>
-      </w:r>
-      <w:r>
-        <w:rPr>
-          <w:rFonts w:asciiTheme="majorBidi" w:hAnsiTheme="majorBidi" w:cs="B Nazanin"/>
-          <w:sz w:val="28"/>
-          <w:szCs w:val="28"/>
-          <w:rtl/>
-          <w:lang w:bidi="fa-IR"/>
-        </w:rPr>
-        <w:tab/>
-      </w:r>
-      <w:r>
-        <w:rPr>
-          <w:rFonts w:asciiTheme="majorBidi" w:hAnsiTheme="majorBidi" w:cs="B Nazanin"/>
-          <w:sz w:val="28"/>
-          <w:szCs w:val="28"/>
-          <w:rtl/>
-          <w:lang w:bidi="fa-IR"/>
-        </w:rPr>
-        <w:tab/>
-      </w:r>
-      <w:r>
-        <w:rPr>
-          <w:rFonts w:asciiTheme="majorBidi" w:hAnsiTheme="majorBidi" w:cs="B Nazanin"/>
-          <w:sz w:val="28"/>
-          <w:szCs w:val="28"/>
-          <w:rtl/>
-          <w:lang w:bidi="fa-IR"/>
-        </w:rPr>
-        <w:tab/>
+          <w:sz w:val="28"/>
+          <w:szCs w:val="28"/>
+          <w:lang w:bidi="fa-IR"/>
+        </w:rPr>
+      </w:pPr>
+      <w:proofErr w:type="spellStart"/>
+      <w:r>
+        <w:rPr>
+          <w:rFonts w:asciiTheme="majorBidi" w:hAnsiTheme="majorBidi" w:cs="B Nazanin"/>
+          <w:sz w:val="28"/>
+          <w:szCs w:val="28"/>
+          <w:lang w:bidi="fa-IR"/>
+        </w:rPr>
+        <w:t>first_name</w:t>
+      </w:r>
+      <w:proofErr w:type="spellEnd"/>
+      <w:r>
+        <w:rPr>
+          <w:rFonts w:asciiTheme="majorBidi" w:hAnsiTheme="majorBidi" w:cs="B Nazanin"/>
+          <w:sz w:val="28"/>
+          <w:szCs w:val="28"/>
+          <w:lang w:bidi="fa-IR"/>
+        </w:rPr>
+        <w:t xml:space="preserve"> </w:t>
       </w:r>
     </w:p>
     <w:p>
@@ -953,97 +1176,53 @@
         <w:pStyle w:val="ListParagraph"/>
         <w:numPr>
           <w:ilvl w:val="0"/>
-          <w:numId w:val="1"/>
+          <w:numId w:val="13"/>
         </w:numPr>
         <w:bidi/>
         <w:jc w:val="both"/>
         <w:rPr>
           <w:rFonts w:asciiTheme="majorBidi" w:hAnsiTheme="majorBidi" w:cs="B Nazanin"/>
-          <w:sz w:val="24"/>
-          <w:szCs w:val="24"/>
-          <w:lang w:bidi="fa-IR"/>
-        </w:rPr>
-      </w:pPr>
-      <w:r>
-        <w:rPr>
-          <w:rFonts w:asciiTheme="majorBidi" w:hAnsiTheme="majorBidi" w:cs="B Nazanin"/>
-          <w:sz w:val="24"/>
-          <w:szCs w:val="24"/>
-          <w:lang w:bidi="fa-IR"/>
-        </w:rPr>
-        <w:t>Email</w:t>
-      </w:r>
-    </w:p>
-    <w:p>
-      <w:pPr>
-        <w:pStyle w:val="ListParagraph"/>
-        <w:bidi/>
-        <w:jc w:val="both"/>
-        <w:rPr>
-          <w:rFonts w:asciiTheme="majorBidi" w:hAnsiTheme="majorBidi" w:cs="B Nazanin"/>
-          <w:sz w:val="24"/>
-          <w:szCs w:val="24"/>
-          <w:lang w:bidi="fa-IR"/>
-        </w:rPr>
-      </w:pPr>
-      <w:r>
-        <w:rPr>
-          <w:rFonts w:asciiTheme="majorBidi" w:hAnsiTheme="majorBidi" w:cs="B Nazanin" w:hint="cs"/>
-          <w:sz w:val="24"/>
-          <w:szCs w:val="24"/>
-          <w:rtl/>
-          <w:lang w:bidi="fa-IR"/>
-        </w:rPr>
-        <w:t>ایمیل کاربر</w:t>
-      </w:r>
+          <w:sz w:val="28"/>
+          <w:szCs w:val="28"/>
+          <w:lang w:bidi="fa-IR"/>
+        </w:rPr>
+      </w:pPr>
+      <w:proofErr w:type="spellStart"/>
+      <w:r>
+        <w:rPr>
+          <w:rFonts w:asciiTheme="majorBidi" w:hAnsiTheme="majorBidi" w:cs="B Nazanin"/>
+          <w:sz w:val="28"/>
+          <w:szCs w:val="28"/>
+          <w:lang w:bidi="fa-IR"/>
+        </w:rPr>
+        <w:t>last_name</w:t>
+      </w:r>
+      <w:proofErr w:type="spellEnd"/>
     </w:p>
     <w:p>
       <w:pPr>
         <w:pStyle w:val="ListParagraph"/>
         <w:numPr>
           <w:ilvl w:val="0"/>
-          <w:numId w:val="1"/>
+          <w:numId w:val="13"/>
         </w:numPr>
         <w:bidi/>
         <w:jc w:val="both"/>
         <w:rPr>
           <w:rFonts w:asciiTheme="majorBidi" w:hAnsiTheme="majorBidi" w:cs="B Nazanin"/>
-          <w:sz w:val="24"/>
-          <w:szCs w:val="24"/>
-          <w:lang w:bidi="fa-IR"/>
-        </w:rPr>
-      </w:pPr>
-      <w:r>
-        <w:rPr>
-          <w:rFonts w:asciiTheme="majorBidi" w:hAnsiTheme="majorBidi" w:cs="B Nazanin"/>
-          <w:sz w:val="24"/>
-          <w:szCs w:val="24"/>
-          <w:lang w:bidi="fa-IR"/>
-        </w:rPr>
-        <w:t>Country</w:t>
-      </w:r>
-    </w:p>
-    <w:p>
-      <w:pPr>
-        <w:pStyle w:val="ListParagraph"/>
-        <w:bidi/>
-        <w:jc w:val="both"/>
-        <w:rPr>
-          <w:rFonts w:asciiTheme="majorBidi" w:hAnsiTheme="majorBidi" w:cs="B Nazanin"/>
-          <w:sz w:val="24"/>
-          <w:szCs w:val="24"/>
-          <w:lang w:bidi="fa-IR"/>
-        </w:rPr>
-      </w:pPr>
-      <w:r>
-        <w:rPr>
-          <w:rFonts w:asciiTheme="majorBidi" w:hAnsiTheme="majorBidi" w:cs="B Nazanin" w:hint="cs"/>
-          <w:sz w:val="24"/>
-          <w:szCs w:val="24"/>
-          <w:rtl/>
-          <w:lang w:bidi="fa-IR"/>
-        </w:rPr>
-        <w:t>کشور کاربر</w:t>
+          <w:sz w:val="28"/>
+          <w:szCs w:val="28"/>
+          <w:lang w:bidi="fa-IR"/>
+        </w:rPr>
+      </w:pPr>
+      <w:r>
+        <w:rPr>
+          <w:rFonts w:asciiTheme="majorBidi" w:hAnsiTheme="majorBidi" w:cs="B Nazanin"/>
+          <w:sz w:val="28"/>
+          <w:szCs w:val="28"/>
+          <w:lang w:bidi="fa-IR"/>
+        </w:rPr>
+        <w:t xml:space="preserve">username    </w:t>
       </w:r>
     </w:p>
     <w:p>
@@ -1051,48 +1230,25 @@
         <w:pStyle w:val="ListParagraph"/>
         <w:numPr>
           <w:ilvl w:val="0"/>
-          <w:numId w:val="1"/>
+          <w:numId w:val="13"/>
         </w:numPr>
         <w:bidi/>
         <w:jc w:val="both"/>
         <w:rPr>
           <w:rFonts w:asciiTheme="majorBidi" w:hAnsiTheme="majorBidi" w:cs="B Nazanin"/>
-          <w:sz w:val="24"/>
-          <w:szCs w:val="24"/>
-          <w:lang w:bidi="fa-IR"/>
-        </w:rPr>
-      </w:pPr>
-      <w:r>
-        <w:rPr>
-          <w:rFonts w:asciiTheme="majorBidi" w:hAnsiTheme="majorBidi" w:cs="B Nazanin"/>
-          <w:sz w:val="24"/>
-          <w:szCs w:val="24"/>
-          <w:lang w:bidi="fa-IR"/>
-        </w:rPr>
-        <w:t>Avatar</w:t>
-      </w:r>
-    </w:p>
-    <w:p>
-      <w:pPr>
-        <w:pStyle w:val="ListParagraph"/>
-        <w:bidi/>
-        <w:jc w:val="both"/>
-        <w:rPr>
-          <w:rFonts w:asciiTheme="majorBidi" w:hAnsiTheme="majorBidi" w:cs="B Nazanin"/>
-          <w:sz w:val="24"/>
-          <w:szCs w:val="24"/>
-          <w:lang w:bidi="fa-IR"/>
-        </w:rPr>
-      </w:pPr>
-      <w:r>
-        <w:rPr>
-          <w:rFonts w:asciiTheme="majorBidi" w:hAnsiTheme="majorBidi" w:cs="B Nazanin" w:hint="cs"/>
-          <w:sz w:val="24"/>
-          <w:szCs w:val="24"/>
-          <w:rtl/>
-          <w:lang w:bidi="fa-IR"/>
-        </w:rPr>
-        <w:t>عکس پروفایل کاربر</w:t>
+          <w:sz w:val="28"/>
+          <w:szCs w:val="28"/>
+          <w:lang w:bidi="fa-IR"/>
+        </w:rPr>
+      </w:pPr>
+      <w:r>
+        <w:rPr>
+          <w:rFonts w:asciiTheme="majorBidi" w:hAnsiTheme="majorBidi" w:cs="B Nazanin"/>
+          <w:sz w:val="28"/>
+          <w:szCs w:val="28"/>
+          <w:lang w:bidi="fa-IR"/>
+        </w:rPr>
+        <w:t xml:space="preserve">avatar </w:t>
       </w:r>
     </w:p>
     <w:p>
@@ -1100,49 +1256,25 @@
         <w:pStyle w:val="ListParagraph"/>
         <w:numPr>
           <w:ilvl w:val="0"/>
-          <w:numId w:val="1"/>
+          <w:numId w:val="13"/>
         </w:numPr>
         <w:bidi/>
         <w:jc w:val="both"/>
         <w:rPr>
           <w:rFonts w:asciiTheme="majorBidi" w:hAnsiTheme="majorBidi" w:cs="B Nazanin"/>
-          <w:sz w:val="24"/>
-          <w:szCs w:val="24"/>
-          <w:lang w:bidi="fa-IR"/>
-        </w:rPr>
-      </w:pPr>
-      <w:r>
-        <w:rPr>
-          <w:rFonts w:asciiTheme="majorBidi" w:hAnsiTheme="majorBidi" w:cs="B Nazanin"/>
-          <w:sz w:val="24"/>
-          <w:szCs w:val="24"/>
-          <w:lang w:bidi="fa-IR"/>
-        </w:rPr>
-        <w:t>Friends</w:t>
-      </w:r>
-    </w:p>
-    <w:p>
-      <w:pPr>
-        <w:pStyle w:val="ListParagraph"/>
-        <w:bidi/>
-        <w:jc w:val="both"/>
-        <w:rPr>
-          <w:rFonts w:asciiTheme="majorBidi" w:hAnsiTheme="majorBidi" w:cs="B Nazanin"/>
-          <w:sz w:val="24"/>
-          <w:szCs w:val="24"/>
-          <w:rtl/>
-          <w:lang w:bidi="fa-IR"/>
-        </w:rPr>
-      </w:pPr>
-      <w:r>
-        <w:rPr>
-          <w:rFonts w:asciiTheme="majorBidi" w:hAnsiTheme="majorBidi" w:cs="B Nazanin" w:hint="cs"/>
-          <w:sz w:val="24"/>
-          <w:szCs w:val="24"/>
-          <w:rtl/>
-          <w:lang w:bidi="fa-IR"/>
-        </w:rPr>
-        <w:t>کسانی که کاربر با آنها دوست است</w:t>
+          <w:sz w:val="28"/>
+          <w:szCs w:val="28"/>
+          <w:lang w:bidi="fa-IR"/>
+        </w:rPr>
+      </w:pPr>
+      <w:r>
+        <w:rPr>
+          <w:rFonts w:asciiTheme="majorBidi" w:hAnsiTheme="majorBidi" w:cs="B Nazanin"/>
+          <w:sz w:val="28"/>
+          <w:szCs w:val="28"/>
+          <w:lang w:bidi="fa-IR"/>
+        </w:rPr>
+        <w:t>profile picture</w:t>
       </w:r>
     </w:p>
     <w:p>
@@ -1150,48 +1282,25 @@
         <w:pStyle w:val="ListParagraph"/>
         <w:numPr>
           <w:ilvl w:val="0"/>
-          <w:numId w:val="1"/>
+          <w:numId w:val="13"/>
         </w:numPr>
         <w:bidi/>
         <w:jc w:val="both"/>
         <w:rPr>
           <w:rFonts w:asciiTheme="majorBidi" w:hAnsiTheme="majorBidi" w:cs="B Nazanin"/>
-          <w:sz w:val="24"/>
-          <w:szCs w:val="24"/>
-          <w:lang w:bidi="fa-IR"/>
-        </w:rPr>
-      </w:pPr>
-      <w:r>
-        <w:rPr>
-          <w:rFonts w:asciiTheme="majorBidi" w:hAnsiTheme="majorBidi" w:cs="B Nazanin"/>
-          <w:sz w:val="24"/>
-          <w:szCs w:val="24"/>
-          <w:lang w:bidi="fa-IR"/>
-        </w:rPr>
-        <w:t>Updated</w:t>
-      </w:r>
-    </w:p>
-    <w:p>
-      <w:pPr>
-        <w:pStyle w:val="ListParagraph"/>
-        <w:bidi/>
-        <w:jc w:val="both"/>
-        <w:rPr>
-          <w:rFonts w:asciiTheme="majorBidi" w:hAnsiTheme="majorBidi" w:cs="B Nazanin"/>
-          <w:sz w:val="24"/>
-          <w:szCs w:val="24"/>
-          <w:lang w:bidi="fa-IR"/>
-        </w:rPr>
-      </w:pPr>
-      <w:r>
-        <w:rPr>
-          <w:rFonts w:asciiTheme="majorBidi" w:hAnsiTheme="majorBidi" w:cs="B Nazanin" w:hint="cs"/>
-          <w:sz w:val="24"/>
-          <w:szCs w:val="24"/>
-          <w:rtl/>
-          <w:lang w:bidi="fa-IR"/>
-        </w:rPr>
-        <w:t>زمان آخرین بروزرسانی پروفایل</w:t>
+          <w:sz w:val="28"/>
+          <w:szCs w:val="28"/>
+          <w:lang w:bidi="fa-IR"/>
+        </w:rPr>
+      </w:pPr>
+      <w:r>
+        <w:rPr>
+          <w:rFonts w:asciiTheme="majorBidi" w:hAnsiTheme="majorBidi" w:cs="B Nazanin"/>
+          <w:sz w:val="28"/>
+          <w:szCs w:val="28"/>
+          <w:lang w:bidi="fa-IR"/>
+        </w:rPr>
+        <w:t xml:space="preserve">phone </w:t>
       </w:r>
     </w:p>
     <w:p>
@@ -1199,72 +1308,204 @@
         <w:pStyle w:val="ListParagraph"/>
         <w:numPr>
           <w:ilvl w:val="0"/>
-          <w:numId w:val="1"/>
+          <w:numId w:val="13"/>
         </w:numPr>
         <w:bidi/>
         <w:jc w:val="both"/>
         <w:rPr>
           <w:rFonts w:asciiTheme="majorBidi" w:hAnsiTheme="majorBidi" w:cs="B Nazanin"/>
-          <w:sz w:val="24"/>
-          <w:szCs w:val="24"/>
-          <w:lang w:bidi="fa-IR"/>
-        </w:rPr>
-      </w:pPr>
-      <w:r>
-        <w:rPr>
-          <w:rFonts w:asciiTheme="majorBidi" w:hAnsiTheme="majorBidi" w:cs="B Nazanin"/>
-          <w:sz w:val="24"/>
-          <w:szCs w:val="24"/>
-          <w:lang w:bidi="fa-IR"/>
-        </w:rPr>
-        <w:t>Created</w:t>
-      </w:r>
-    </w:p>
-    <w:p>
-      <w:pPr>
-        <w:pStyle w:val="ListParagraph"/>
-        <w:bidi/>
-        <w:jc w:val="both"/>
-        <w:rPr>
-          <w:rFonts w:asciiTheme="majorBidi" w:hAnsiTheme="majorBidi" w:cs="B Nazanin"/>
-          <w:sz w:val="24"/>
-          <w:szCs w:val="24"/>
-          <w:rtl/>
-          <w:lang w:bidi="fa-IR"/>
-        </w:rPr>
-      </w:pPr>
-      <w:r>
-        <w:rPr>
-          <w:rFonts w:asciiTheme="majorBidi" w:hAnsiTheme="majorBidi" w:cs="B Nazanin" w:hint="cs"/>
-          <w:sz w:val="24"/>
-          <w:szCs w:val="24"/>
-          <w:rtl/>
-          <w:lang w:bidi="fa-IR"/>
-        </w:rPr>
-        <w:t>زمان ساخت پروفایل</w:t>
-      </w:r>
-    </w:p>
-    <w:p>
-      <w:pPr>
-        <w:bidi/>
-        <w:jc w:val="both"/>
-        <w:rPr>
-          <w:rFonts w:asciiTheme="majorBidi" w:hAnsiTheme="majorBidi" w:cs="B Nazanin"/>
-          <w:sz w:val="28"/>
-          <w:szCs w:val="28"/>
-          <w:lang w:bidi="fa-IR"/>
-        </w:rPr>
-      </w:pPr>
-      <w:r>
-        <w:rPr>
-          <w:rFonts w:asciiTheme="majorBidi" w:hAnsiTheme="majorBidi" w:cs="B Nazanin" w:hint="cs"/>
-          <w:sz w:val="28"/>
-          <w:szCs w:val="28"/>
-          <w:rtl/>
-          <w:lang w:bidi="fa-IR"/>
-        </w:rPr>
-        <w:t xml:space="preserve">موجودیت </w:t>
-      </w:r>
+          <w:sz w:val="28"/>
+          <w:szCs w:val="28"/>
+          <w:lang w:bidi="fa-IR"/>
+        </w:rPr>
+      </w:pPr>
+      <w:r>
+        <w:rPr>
+          <w:rFonts w:asciiTheme="majorBidi" w:hAnsiTheme="majorBidi" w:cs="B Nazanin"/>
+          <w:sz w:val="28"/>
+          <w:szCs w:val="28"/>
+          <w:lang w:bidi="fa-IR"/>
+        </w:rPr>
+        <w:t xml:space="preserve">gender </w:t>
+      </w:r>
+    </w:p>
+    <w:p>
+      <w:pPr>
+        <w:pStyle w:val="ListParagraph"/>
+        <w:numPr>
+          <w:ilvl w:val="0"/>
+          <w:numId w:val="13"/>
+        </w:numPr>
+        <w:bidi/>
+        <w:jc w:val="both"/>
+        <w:rPr>
+          <w:rFonts w:asciiTheme="majorBidi" w:hAnsiTheme="majorBidi" w:cs="B Nazanin"/>
+          <w:sz w:val="28"/>
+          <w:szCs w:val="28"/>
+          <w:lang w:bidi="fa-IR"/>
+        </w:rPr>
+      </w:pPr>
+      <w:r>
+        <w:rPr>
+          <w:rFonts w:asciiTheme="majorBidi" w:hAnsiTheme="majorBidi" w:cs="B Nazanin"/>
+          <w:sz w:val="28"/>
+          <w:szCs w:val="28"/>
+          <w:lang w:bidi="fa-IR"/>
+        </w:rPr>
+        <w:t xml:space="preserve">bio </w:t>
+      </w:r>
+    </w:p>
+    <w:p>
+      <w:pPr>
+        <w:pStyle w:val="ListParagraph"/>
+        <w:numPr>
+          <w:ilvl w:val="0"/>
+          <w:numId w:val="13"/>
+        </w:numPr>
+        <w:bidi/>
+        <w:jc w:val="both"/>
+        <w:rPr>
+          <w:rFonts w:asciiTheme="majorBidi" w:hAnsiTheme="majorBidi" w:cs="B Nazanin"/>
+          <w:sz w:val="28"/>
+          <w:szCs w:val="28"/>
+          <w:lang w:bidi="fa-IR"/>
+        </w:rPr>
+      </w:pPr>
+      <w:r>
+        <w:rPr>
+          <w:rFonts w:asciiTheme="majorBidi" w:hAnsiTheme="majorBidi" w:cs="B Nazanin"/>
+          <w:sz w:val="28"/>
+          <w:szCs w:val="28"/>
+          <w:lang w:bidi="fa-IR"/>
+        </w:rPr>
+        <w:t>country</w:t>
+      </w:r>
+    </w:p>
+    <w:p>
+      <w:pPr>
+        <w:pStyle w:val="ListParagraph"/>
+        <w:numPr>
+          <w:ilvl w:val="0"/>
+          <w:numId w:val="13"/>
+        </w:numPr>
+        <w:bidi/>
+        <w:ind w:left="429" w:firstLine="567"/>
+        <w:jc w:val="both"/>
+        <w:rPr>
+          <w:rFonts w:asciiTheme="majorBidi" w:hAnsiTheme="majorBidi" w:cs="B Nazanin"/>
+          <w:sz w:val="28"/>
+          <w:szCs w:val="28"/>
+          <w:lang w:bidi="fa-IR"/>
+        </w:rPr>
+      </w:pPr>
+      <w:r>
+        <w:rPr>
+          <w:rFonts w:asciiTheme="majorBidi" w:hAnsiTheme="majorBidi" w:cs="B Nazanin"/>
+          <w:sz w:val="28"/>
+          <w:szCs w:val="28"/>
+          <w:lang w:bidi="fa-IR"/>
+        </w:rPr>
+        <w:t>validators</w:t>
+      </w:r>
+    </w:p>
+    <w:p>
+      <w:pPr>
+        <w:pStyle w:val="ListParagraph"/>
+        <w:numPr>
+          <w:ilvl w:val="0"/>
+          <w:numId w:val="13"/>
+        </w:numPr>
+        <w:bidi/>
+        <w:ind w:hanging="444"/>
+        <w:jc w:val="both"/>
+        <w:rPr>
+          <w:rFonts w:asciiTheme="majorBidi" w:hAnsiTheme="majorBidi" w:cs="B Nazanin"/>
+          <w:sz w:val="28"/>
+          <w:szCs w:val="28"/>
+          <w:lang w:bidi="fa-IR"/>
+        </w:rPr>
+      </w:pPr>
+      <w:r>
+        <w:rPr>
+          <w:rFonts w:asciiTheme="majorBidi" w:hAnsiTheme="majorBidi" w:cs="B Nazanin"/>
+          <w:sz w:val="28"/>
+          <w:szCs w:val="28"/>
+          <w:lang w:bidi="fa-IR"/>
+        </w:rPr>
+        <w:t xml:space="preserve">website </w:t>
+      </w:r>
+    </w:p>
+    <w:p>
+      <w:pPr>
+        <w:pStyle w:val="ListParagraph"/>
+        <w:numPr>
+          <w:ilvl w:val="0"/>
+          <w:numId w:val="13"/>
+        </w:numPr>
+        <w:bidi/>
+        <w:ind w:hanging="444"/>
+        <w:jc w:val="both"/>
+        <w:rPr>
+          <w:rFonts w:asciiTheme="majorBidi" w:hAnsiTheme="majorBidi" w:cs="B Nazanin"/>
+          <w:sz w:val="28"/>
+          <w:szCs w:val="28"/>
+          <w:lang w:bidi="fa-IR"/>
+        </w:rPr>
+      </w:pPr>
+      <w:r>
+        <w:rPr>
+          <w:rFonts w:asciiTheme="majorBidi" w:hAnsiTheme="majorBidi" w:cs="B Nazanin"/>
+          <w:sz w:val="28"/>
+          <w:szCs w:val="28"/>
+          <w:lang w:bidi="fa-IR"/>
+        </w:rPr>
+        <w:t xml:space="preserve">email </w:t>
+      </w:r>
+    </w:p>
+    <w:p>
+      <w:pPr>
+        <w:pStyle w:val="ListParagraph"/>
+        <w:numPr>
+          <w:ilvl w:val="0"/>
+          <w:numId w:val="13"/>
+        </w:numPr>
+        <w:bidi/>
+        <w:ind w:hanging="444"/>
+        <w:jc w:val="both"/>
+        <w:rPr>
+          <w:rFonts w:asciiTheme="majorBidi" w:hAnsiTheme="majorBidi" w:cs="B Nazanin"/>
+          <w:sz w:val="28"/>
+          <w:szCs w:val="28"/>
+          <w:lang w:bidi="fa-IR"/>
+        </w:rPr>
+      </w:pPr>
+      <w:r>
+        <w:rPr>
+          <w:rFonts w:asciiTheme="majorBidi" w:hAnsiTheme="majorBidi" w:cs="B Nazanin"/>
+          <w:sz w:val="28"/>
+          <w:szCs w:val="28"/>
+          <w:lang w:bidi="fa-IR"/>
+        </w:rPr>
+        <w:t xml:space="preserve">slug </w:t>
+      </w:r>
+    </w:p>
+    <w:p>
+      <w:pPr>
+        <w:pStyle w:val="ListParagraph"/>
+        <w:numPr>
+          <w:ilvl w:val="0"/>
+          <w:numId w:val="13"/>
+        </w:numPr>
+        <w:bidi/>
+        <w:ind w:hanging="444"/>
+        <w:jc w:val="both"/>
+        <w:rPr>
+          <w:rFonts w:asciiTheme="majorBidi" w:hAnsiTheme="majorBidi" w:cs="B Nazanin"/>
+          <w:sz w:val="28"/>
+          <w:szCs w:val="28"/>
+          <w:lang w:bidi="fa-IR"/>
+        </w:rPr>
+      </w:pPr>
       <w:proofErr w:type="spellStart"/>
       <w:r>
         <w:rPr>
@@ -1273,31 +1514,256 @@
           <w:szCs w:val="28"/>
           <w:lang w:bidi="fa-IR"/>
         </w:rPr>
-        <w:t>RelationShip</w:t>
+        <w:t>is_active</w:t>
       </w:r>
       <w:proofErr w:type="spellEnd"/>
-    </w:p>
-    <w:p>
-      <w:pPr>
-        <w:bidi/>
-        <w:jc w:val="both"/>
-        <w:rPr>
-          <w:rFonts w:asciiTheme="majorBidi" w:hAnsiTheme="majorBidi" w:cs="B Nazanin"/>
-          <w:sz w:val="28"/>
-          <w:szCs w:val="28"/>
-          <w:rtl/>
-          <w:lang w:bidi="fa-IR"/>
-        </w:rPr>
-      </w:pPr>
-      <w:r>
-        <w:rPr>
-          <w:rFonts w:asciiTheme="majorBidi" w:hAnsiTheme="majorBidi" w:cs="B Nazanin" w:hint="cs"/>
-          <w:sz w:val="28"/>
-          <w:szCs w:val="28"/>
-          <w:rtl/>
-          <w:lang w:bidi="fa-IR"/>
-        </w:rPr>
-        <w:t>این موجودیت رابطه بین دو فرد را بیان می کند که ویژگی های این موجودیت به شرح زیر است:</w:t>
+      <w:r>
+        <w:rPr>
+          <w:rFonts w:asciiTheme="majorBidi" w:hAnsiTheme="majorBidi" w:cs="B Nazanin"/>
+          <w:sz w:val="28"/>
+          <w:szCs w:val="28"/>
+          <w:lang w:bidi="fa-IR"/>
+        </w:rPr>
+        <w:t xml:space="preserve"> </w:t>
+      </w:r>
+    </w:p>
+    <w:p>
+      <w:pPr>
+        <w:pStyle w:val="ListParagraph"/>
+        <w:numPr>
+          <w:ilvl w:val="0"/>
+          <w:numId w:val="13"/>
+        </w:numPr>
+        <w:bidi/>
+        <w:ind w:hanging="444"/>
+        <w:jc w:val="both"/>
+        <w:rPr>
+          <w:rFonts w:asciiTheme="majorBidi" w:hAnsiTheme="majorBidi" w:cs="B Nazanin"/>
+          <w:sz w:val="28"/>
+          <w:szCs w:val="28"/>
+          <w:lang w:bidi="fa-IR"/>
+        </w:rPr>
+      </w:pPr>
+      <w:proofErr w:type="spellStart"/>
+      <w:r>
+        <w:rPr>
+          <w:rFonts w:asciiTheme="majorBidi" w:hAnsiTheme="majorBidi" w:cs="B Nazanin"/>
+          <w:sz w:val="28"/>
+          <w:szCs w:val="28"/>
+          <w:lang w:bidi="fa-IR"/>
+        </w:rPr>
+        <w:t>is_superuser</w:t>
+      </w:r>
+      <w:proofErr w:type="spellEnd"/>
+      <w:r>
+        <w:rPr>
+          <w:rFonts w:asciiTheme="majorBidi" w:hAnsiTheme="majorBidi" w:cs="B Nazanin"/>
+          <w:sz w:val="28"/>
+          <w:szCs w:val="28"/>
+          <w:lang w:bidi="fa-IR"/>
+        </w:rPr>
+        <w:t xml:space="preserve"> </w:t>
+      </w:r>
+    </w:p>
+    <w:p>
+      <w:pPr>
+        <w:pStyle w:val="ListParagraph"/>
+        <w:numPr>
+          <w:ilvl w:val="0"/>
+          <w:numId w:val="13"/>
+        </w:numPr>
+        <w:bidi/>
+        <w:ind w:hanging="444"/>
+        <w:jc w:val="both"/>
+        <w:rPr>
+          <w:rFonts w:asciiTheme="majorBidi" w:hAnsiTheme="majorBidi" w:cs="B Nazanin"/>
+          <w:sz w:val="28"/>
+          <w:szCs w:val="28"/>
+          <w:lang w:bidi="fa-IR"/>
+        </w:rPr>
+      </w:pPr>
+      <w:proofErr w:type="spellStart"/>
+      <w:r>
+        <w:rPr>
+          <w:rFonts w:asciiTheme="majorBidi" w:hAnsiTheme="majorBidi" w:cs="B Nazanin"/>
+          <w:sz w:val="28"/>
+          <w:szCs w:val="28"/>
+          <w:lang w:bidi="fa-IR"/>
+        </w:rPr>
+        <w:t>is_staff</w:t>
+      </w:r>
+      <w:proofErr w:type="spellEnd"/>
+      <w:r>
+        <w:rPr>
+          <w:rFonts w:asciiTheme="majorBidi" w:hAnsiTheme="majorBidi" w:cs="B Nazanin"/>
+          <w:sz w:val="28"/>
+          <w:szCs w:val="28"/>
+          <w:lang w:bidi="fa-IR"/>
+        </w:rPr>
+        <w:t xml:space="preserve">     </w:t>
+      </w:r>
+    </w:p>
+    <w:p>
+      <w:pPr>
+        <w:pStyle w:val="ListParagraph"/>
+        <w:numPr>
+          <w:ilvl w:val="0"/>
+          <w:numId w:val="13"/>
+        </w:numPr>
+        <w:bidi/>
+        <w:ind w:hanging="444"/>
+        <w:jc w:val="both"/>
+        <w:rPr>
+          <w:rFonts w:asciiTheme="majorBidi" w:hAnsiTheme="majorBidi" w:cs="B Nazanin"/>
+          <w:sz w:val="28"/>
+          <w:szCs w:val="28"/>
+          <w:lang w:bidi="fa-IR"/>
+        </w:rPr>
+      </w:pPr>
+      <w:r>
+        <w:rPr>
+          <w:rFonts w:asciiTheme="majorBidi" w:hAnsiTheme="majorBidi" w:cs="B Nazanin"/>
+          <w:sz w:val="28"/>
+          <w:szCs w:val="28"/>
+          <w:lang w:bidi="fa-IR"/>
+        </w:rPr>
+        <w:t xml:space="preserve">friends </w:t>
+      </w:r>
+    </w:p>
+    <w:p>
+      <w:pPr>
+        <w:pStyle w:val="ListParagraph"/>
+        <w:numPr>
+          <w:ilvl w:val="0"/>
+          <w:numId w:val="13"/>
+        </w:numPr>
+        <w:bidi/>
+        <w:ind w:hanging="444"/>
+        <w:jc w:val="both"/>
+        <w:rPr>
+          <w:rFonts w:asciiTheme="majorBidi" w:hAnsiTheme="majorBidi" w:cs="B Nazanin"/>
+          <w:sz w:val="28"/>
+          <w:szCs w:val="28"/>
+          <w:lang w:bidi="fa-IR"/>
+        </w:rPr>
+      </w:pPr>
+      <w:r>
+        <w:rPr>
+          <w:rFonts w:asciiTheme="majorBidi" w:hAnsiTheme="majorBidi" w:cs="B Nazanin"/>
+          <w:sz w:val="28"/>
+          <w:szCs w:val="28"/>
+          <w:lang w:bidi="fa-IR"/>
+        </w:rPr>
+        <w:t>updated</w:t>
+      </w:r>
+    </w:p>
+    <w:p>
+      <w:pPr>
+        <w:pStyle w:val="ListParagraph"/>
+        <w:numPr>
+          <w:ilvl w:val="0"/>
+          <w:numId w:val="13"/>
+        </w:numPr>
+        <w:bidi/>
+        <w:ind w:hanging="444"/>
+        <w:jc w:val="both"/>
+        <w:rPr>
+          <w:rFonts w:asciiTheme="majorBidi" w:hAnsiTheme="majorBidi" w:cs="B Nazanin"/>
+          <w:sz w:val="28"/>
+          <w:szCs w:val="28"/>
+          <w:lang w:bidi="fa-IR"/>
+        </w:rPr>
+      </w:pPr>
+      <w:r>
+        <w:rPr>
+          <w:rFonts w:asciiTheme="majorBidi" w:hAnsiTheme="majorBidi" w:cs="B Nazanin"/>
+          <w:sz w:val="28"/>
+          <w:szCs w:val="28"/>
+          <w:lang w:bidi="fa-IR"/>
+        </w:rPr>
+        <w:t>created</w:t>
+      </w:r>
+    </w:p>
+    <w:p>
+      <w:pPr>
+        <w:pStyle w:val="ListParagraph"/>
+        <w:bidi/>
+        <w:ind w:left="1440"/>
+        <w:jc w:val="both"/>
+        <w:rPr>
+          <w:rFonts w:asciiTheme="majorBidi" w:hAnsiTheme="majorBidi" w:cs="B Nazanin"/>
+          <w:sz w:val="28"/>
+          <w:szCs w:val="28"/>
+          <w:lang w:bidi="fa-IR"/>
+        </w:rPr>
+      </w:pPr>
+    </w:p>
+    <w:p>
+      <w:pPr>
+        <w:pStyle w:val="ListParagraph"/>
+        <w:numPr>
+          <w:ilvl w:val="0"/>
+          <w:numId w:val="12"/>
+        </w:numPr>
+        <w:bidi/>
+        <w:jc w:val="both"/>
+        <w:rPr>
+          <w:rFonts w:asciiTheme="majorBidi" w:hAnsiTheme="majorBidi" w:cs="B Nazanin"/>
+          <w:sz w:val="28"/>
+          <w:szCs w:val="28"/>
+          <w:lang w:bidi="fa-IR"/>
+        </w:rPr>
+      </w:pPr>
+      <w:r>
+        <w:rPr>
+          <w:rFonts w:asciiTheme="majorBidi" w:hAnsiTheme="majorBidi" w:cs="B Nazanin"/>
+          <w:sz w:val="28"/>
+          <w:szCs w:val="28"/>
+          <w:lang w:bidi="fa-IR"/>
+        </w:rPr>
+        <w:t>Relationship</w:t>
+      </w:r>
+    </w:p>
+    <w:p>
+      <w:pPr>
+        <w:bidi/>
+        <w:jc w:val="both"/>
+        <w:rPr>
+          <w:rFonts w:asciiTheme="majorBidi" w:hAnsiTheme="majorBidi" w:cs="B Nazanin"/>
+          <w:sz w:val="28"/>
+          <w:szCs w:val="28"/>
+          <w:rtl/>
+          <w:lang w:bidi="fa-IR"/>
+        </w:rPr>
+      </w:pPr>
+      <w:r>
+        <w:rPr>
+          <w:rFonts w:asciiTheme="majorBidi" w:hAnsiTheme="majorBidi" w:cs="B Nazanin"/>
+          <w:sz w:val="28"/>
+          <w:szCs w:val="28"/>
+          <w:lang w:bidi="fa-IR"/>
+        </w:rPr>
+        <w:lastRenderedPageBreak/>
+        <w:t xml:space="preserve"> </w:t>
+      </w:r>
+      <w:r>
+        <w:rPr>
+          <w:rFonts w:asciiTheme="majorBidi" w:hAnsiTheme="majorBidi" w:cs="B Nazanin"/>
+          <w:sz w:val="28"/>
+          <w:szCs w:val="28"/>
+          <w:lang w:bidi="fa-IR"/>
+        </w:rPr>
+        <w:tab/>
+      </w:r>
+      <w:r>
+        <w:rPr>
+          <w:rFonts w:asciiTheme="majorBidi" w:hAnsiTheme="majorBidi" w:cs="B Nazanin" w:hint="cs"/>
+          <w:sz w:val="28"/>
+          <w:szCs w:val="28"/>
+          <w:rtl/>
+          <w:lang w:bidi="fa-IR"/>
+        </w:rPr>
+        <w:t>این موجودیت رابطه بین دو کاربر شبکه اجتماعی را بیان می کند که ویژگی های این موجودیت به شرح زیر است:</w:t>
       </w:r>
     </w:p>
     <w:p>
@@ -1333,7 +1799,7 @@
         <w:ind w:left="1080"/>
         <w:jc w:val="both"/>
         <w:rPr>
-          <w:rFonts w:asciiTheme="majorBidi" w:hAnsiTheme="majorBidi" w:cs="B Nazanin" w:hint="cs"/>
+          <w:rFonts w:asciiTheme="majorBidi" w:hAnsiTheme="majorBidi" w:cs="B Nazanin"/>
           <w:sz w:val="28"/>
           <w:szCs w:val="28"/>
           <w:rtl/>
@@ -1529,26 +1995,24 @@
     </w:p>
     <w:p>
       <w:pPr>
-        <w:pStyle w:val="ListParagraph"/>
-        <w:bidi/>
-        <w:ind w:left="1080"/>
-        <w:jc w:val="both"/>
-        <w:rPr>
-          <w:rFonts w:asciiTheme="majorBidi" w:hAnsiTheme="majorBidi" w:cs="B Nazanin" w:hint="cs"/>
-          <w:sz w:val="28"/>
-          <w:szCs w:val="28"/>
-          <w:lang w:bidi="fa-IR"/>
-        </w:rPr>
-      </w:pPr>
-      <w:r>
-        <w:rPr>
-          <w:rFonts w:asciiTheme="majorBidi" w:hAnsiTheme="majorBidi" w:cs="B Nazanin" w:hint="cs"/>
-          <w:sz w:val="28"/>
-          <w:szCs w:val="28"/>
-          <w:rtl/>
-          <w:lang w:bidi="fa-IR"/>
-        </w:rPr>
-        <w:lastRenderedPageBreak/>
+        <w:bidi/>
+        <w:ind w:left="360"/>
+        <w:jc w:val="both"/>
+        <w:rPr>
+          <w:rFonts w:asciiTheme="majorBidi" w:hAnsiTheme="majorBidi" w:cs="B Nazanin"/>
+          <w:sz w:val="28"/>
+          <w:szCs w:val="28"/>
+          <w:lang w:bidi="fa-IR"/>
+        </w:rPr>
+      </w:pPr>
+      <w:r>
+        <w:rPr>
+          <w:rFonts w:asciiTheme="majorBidi" w:hAnsiTheme="majorBidi" w:cs="B Nazanin" w:hint="cs"/>
+          <w:sz w:val="28"/>
+          <w:szCs w:val="28"/>
+          <w:rtl/>
+          <w:lang w:bidi="fa-IR"/>
+        </w:rPr>
         <w:t>زمان ارسال درخواست</w:t>
       </w:r>
     </w:p>
@@ -1781,8 +2245,8 @@
       <w:r>
         <w:rPr>
           <w:rFonts w:asciiTheme="majorBidi" w:hAnsiTheme="majorBidi" w:cs="B Nazanin"/>
-          <w:sz w:val="24"/>
-          <w:szCs w:val="24"/>
+          <w:sz w:val="28"/>
+          <w:szCs w:val="28"/>
           <w:lang w:bidi="fa-IR"/>
         </w:rPr>
         <w:t>like</w:t>
@@ -1790,22 +2254,12 @@
       <w:r>
         <w:rPr>
           <w:rFonts w:asciiTheme="majorBidi" w:hAnsiTheme="majorBidi" w:cs="B Nazanin" w:hint="cs"/>
-          <w:sz w:val="24"/>
-          <w:szCs w:val="24"/>
-          <w:rtl/>
-          <w:lang w:bidi="fa-IR"/>
-        </w:rPr>
-        <w:t xml:space="preserve"> </w:t>
-      </w:r>
-      <w:r>
-        <w:rPr>
-          <w:rFonts w:asciiTheme="majorBidi" w:hAnsiTheme="majorBidi" w:cs="B Nazanin" w:hint="cs"/>
-          <w:sz w:val="28"/>
-          <w:szCs w:val="28"/>
-          <w:rtl/>
-          <w:lang w:bidi="fa-IR"/>
-        </w:rPr>
-        <w:t xml:space="preserve">: </w:t>
+          <w:sz w:val="28"/>
+          <w:szCs w:val="28"/>
+          <w:rtl/>
+          <w:lang w:bidi="fa-IR"/>
+        </w:rPr>
+        <w:t xml:space="preserve"> : </w:t>
       </w:r>
     </w:p>
     <w:p>
@@ -1833,8 +2287,8 @@
       <w:r>
         <w:rPr>
           <w:rFonts w:asciiTheme="majorBidi" w:hAnsiTheme="majorBidi" w:cs="B Nazanin"/>
-          <w:sz w:val="24"/>
-          <w:szCs w:val="24"/>
+          <w:sz w:val="28"/>
+          <w:szCs w:val="28"/>
           <w:lang w:bidi="fa-IR"/>
         </w:rPr>
         <w:t>like</w:t>
@@ -1869,8 +2323,8 @@
       <w:r>
         <w:rPr>
           <w:rFonts w:asciiTheme="majorBidi" w:hAnsiTheme="majorBidi" w:cs="B Nazanin"/>
-          <w:sz w:val="24"/>
-          <w:szCs w:val="24"/>
+          <w:sz w:val="28"/>
+          <w:szCs w:val="28"/>
           <w:lang w:bidi="fa-IR"/>
         </w:rPr>
         <w:t>User</w:t>
@@ -1882,18 +2336,18 @@
         <w:bidi/>
         <w:jc w:val="both"/>
         <w:rPr>
-          <w:rFonts w:asciiTheme="majorBidi" w:hAnsiTheme="majorBidi" w:cs="B Nazanin" w:hint="cs"/>
-          <w:sz w:val="28"/>
-          <w:szCs w:val="28"/>
-          <w:rtl/>
-          <w:lang w:bidi="fa-IR"/>
-        </w:rPr>
-      </w:pPr>
-      <w:r>
-        <w:rPr>
-          <w:rFonts w:asciiTheme="majorBidi" w:hAnsiTheme="majorBidi" w:cs="B Nazanin" w:hint="cs"/>
-          <w:sz w:val="24"/>
-          <w:szCs w:val="24"/>
+          <w:rFonts w:asciiTheme="majorBidi" w:hAnsiTheme="majorBidi" w:cs="B Nazanin"/>
+          <w:sz w:val="28"/>
+          <w:szCs w:val="28"/>
+          <w:rtl/>
+          <w:lang w:bidi="fa-IR"/>
+        </w:rPr>
+      </w:pPr>
+      <w:r>
+        <w:rPr>
+          <w:rFonts w:asciiTheme="majorBidi" w:hAnsiTheme="majorBidi" w:cs="B Nazanin" w:hint="cs"/>
+          <w:sz w:val="28"/>
+          <w:szCs w:val="28"/>
           <w:rtl/>
           <w:lang w:bidi="fa-IR"/>
         </w:rPr>
@@ -1919,8 +2373,8 @@
       <w:r>
         <w:rPr>
           <w:rFonts w:asciiTheme="majorBidi" w:hAnsiTheme="majorBidi" w:cs="B Nazanin"/>
-          <w:sz w:val="24"/>
-          <w:szCs w:val="24"/>
+          <w:sz w:val="28"/>
+          <w:szCs w:val="28"/>
           <w:lang w:bidi="fa-IR"/>
         </w:rPr>
         <w:t>Post</w:t>
@@ -1941,8 +2395,8 @@
       <w:r>
         <w:rPr>
           <w:rFonts w:asciiTheme="majorBidi" w:hAnsiTheme="majorBidi" w:cs="B Nazanin" w:hint="cs"/>
-          <w:sz w:val="24"/>
-          <w:szCs w:val="24"/>
+          <w:sz w:val="28"/>
+          <w:szCs w:val="28"/>
           <w:rtl/>
           <w:lang w:bidi="fa-IR"/>
         </w:rPr>
@@ -1968,8 +2422,8 @@
       <w:r>
         <w:rPr>
           <w:rFonts w:asciiTheme="majorBidi" w:hAnsiTheme="majorBidi" w:cs="B Nazanin"/>
-          <w:sz w:val="24"/>
-          <w:szCs w:val="24"/>
+          <w:sz w:val="28"/>
+          <w:szCs w:val="28"/>
           <w:lang w:bidi="fa-IR"/>
         </w:rPr>
         <w:t>Updated</w:t>
@@ -1990,8 +2444,8 @@
       <w:r>
         <w:rPr>
           <w:rFonts w:asciiTheme="majorBidi" w:hAnsiTheme="majorBidi" w:cs="B Nazanin" w:hint="cs"/>
-          <w:sz w:val="24"/>
-          <w:szCs w:val="24"/>
+          <w:sz w:val="28"/>
+          <w:szCs w:val="28"/>
           <w:rtl/>
           <w:lang w:bidi="fa-IR"/>
         </w:rPr>
@@ -2017,8 +2471,8 @@
       <w:r>
         <w:rPr>
           <w:rFonts w:asciiTheme="majorBidi" w:hAnsiTheme="majorBidi" w:cs="B Nazanin"/>
-          <w:sz w:val="24"/>
-          <w:szCs w:val="24"/>
+          <w:sz w:val="28"/>
+          <w:szCs w:val="28"/>
           <w:lang w:bidi="fa-IR"/>
         </w:rPr>
         <w:t>Created</w:t>
@@ -2039,8 +2493,8 @@
       <w:r>
         <w:rPr>
           <w:rFonts w:asciiTheme="majorBidi" w:hAnsiTheme="majorBidi" w:cs="B Nazanin" w:hint="cs"/>
-          <w:sz w:val="24"/>
-          <w:szCs w:val="24"/>
+          <w:sz w:val="28"/>
+          <w:szCs w:val="28"/>
           <w:rtl/>
           <w:lang w:bidi="fa-IR"/>
         </w:rPr>
@@ -2068,6 +2522,7 @@
           <w:rtl/>
           <w:lang w:bidi="fa-IR"/>
         </w:rPr>
+        <w:lastRenderedPageBreak/>
         <w:t>.</w:t>
       </w:r>
     </w:p>
@@ -2096,8 +2551,8 @@
       <w:r>
         <w:rPr>
           <w:rFonts w:asciiTheme="majorBidi" w:hAnsiTheme="majorBidi" w:cs="B Nazanin"/>
-          <w:sz w:val="24"/>
-          <w:szCs w:val="24"/>
+          <w:sz w:val="28"/>
+          <w:szCs w:val="28"/>
           <w:lang w:bidi="fa-IR"/>
         </w:rPr>
         <w:t>comment</w:t>
@@ -2118,7 +2573,7 @@
         <w:bidi/>
         <w:jc w:val="both"/>
         <w:rPr>
-          <w:rFonts w:asciiTheme="majorBidi" w:hAnsiTheme="majorBidi" w:cs="B Nazanin" w:hint="cs"/>
+          <w:rFonts w:asciiTheme="majorBidi" w:hAnsiTheme="majorBidi" w:cs="B Nazanin"/>
           <w:sz w:val="28"/>
           <w:szCs w:val="28"/>
           <w:rtl/>
@@ -2169,7 +2624,7 @@
         <w:ind w:left="1080"/>
         <w:jc w:val="both"/>
         <w:rPr>
-          <w:rFonts w:asciiTheme="majorBidi" w:hAnsiTheme="majorBidi" w:cs="B Nazanin" w:hint="cs"/>
+          <w:rFonts w:asciiTheme="majorBidi" w:hAnsiTheme="majorBidi" w:cs="B Nazanin"/>
           <w:sz w:val="28"/>
           <w:szCs w:val="28"/>
           <w:rtl/>
@@ -2360,7 +2815,6 @@
           <w:szCs w:val="28"/>
           <w:lang w:bidi="fa-IR"/>
         </w:rPr>
-        <w:lastRenderedPageBreak/>
         <w:t>Created</w:t>
       </w:r>
     </w:p>
@@ -2403,8 +2857,8 @@
       <w:r>
         <w:rPr>
           <w:rFonts w:asciiTheme="majorBidi" w:hAnsiTheme="majorBidi" w:cs="B Nazanin"/>
-          <w:sz w:val="24"/>
-          <w:szCs w:val="24"/>
+          <w:sz w:val="28"/>
+          <w:szCs w:val="28"/>
           <w:lang w:bidi="fa-IR"/>
         </w:rPr>
         <w:t>App</w:t>
@@ -2423,203 +2877,17 @@
     <w:p>
       <w:pPr>
         <w:bidi/>
-        <w:jc w:val="both"/>
-        <w:rPr>
-          <w:rFonts w:asciiTheme="majorBidi" w:hAnsiTheme="majorBidi" w:cs="B Nazanin"/>
-          <w:sz w:val="28"/>
-          <w:szCs w:val="28"/>
-          <w:rtl/>
-          <w:lang w:bidi="fa-IR"/>
-        </w:rPr>
-      </w:pPr>
-      <w:r>
-        <w:rPr>
-          <w:rFonts w:asciiTheme="majorBidi" w:hAnsiTheme="majorBidi" w:cs="B Nazanin" w:hint="cs"/>
-          <w:sz w:val="28"/>
-          <w:szCs w:val="28"/>
-          <w:rtl/>
-          <w:lang w:bidi="fa-IR"/>
-        </w:rPr>
-        <w:t xml:space="preserve">در این پروژه از </w:t>
-      </w:r>
-      <w:r>
-        <w:rPr>
-          <w:rFonts w:asciiTheme="majorBidi" w:hAnsiTheme="majorBidi" w:cs="B Nazanin" w:hint="cs"/>
-          <w:sz w:val="28"/>
-          <w:szCs w:val="28"/>
-          <w:rtl/>
-          <w:lang w:bidi="fa-IR"/>
-        </w:rPr>
-        <w:t xml:space="preserve">2 </w:t>
-      </w:r>
-      <w:r>
-        <w:rPr>
-          <w:rFonts w:asciiTheme="majorBidi" w:hAnsiTheme="majorBidi" w:cs="B Nazanin"/>
-          <w:sz w:val="24"/>
-          <w:szCs w:val="24"/>
-          <w:lang w:bidi="fa-IR"/>
-        </w:rPr>
-        <w:t>app</w:t>
-      </w:r>
-      <w:r>
-        <w:rPr>
-          <w:rFonts w:asciiTheme="majorBidi" w:hAnsiTheme="majorBidi" w:cs="B Nazanin" w:hint="cs"/>
-          <w:sz w:val="28"/>
-          <w:szCs w:val="28"/>
-          <w:rtl/>
-          <w:lang w:bidi="fa-IR"/>
-        </w:rPr>
-        <w:t xml:space="preserve"> استفاده شده است:</w:t>
-      </w:r>
-    </w:p>
-    <w:p>
-      <w:pPr>
-        <w:pStyle w:val="ListParagraph"/>
-        <w:numPr>
-          <w:ilvl w:val="0"/>
-          <w:numId w:val="4"/>
-        </w:numPr>
-        <w:bidi/>
-        <w:jc w:val="both"/>
-        <w:rPr>
-          <w:rFonts w:asciiTheme="majorBidi" w:hAnsiTheme="majorBidi" w:cs="B Nazanin"/>
-          <w:sz w:val="24"/>
-          <w:szCs w:val="24"/>
-          <w:lang w:bidi="fa-IR"/>
-        </w:rPr>
-      </w:pPr>
-      <w:r>
-        <w:rPr>
-          <w:rFonts w:asciiTheme="majorBidi" w:hAnsiTheme="majorBidi" w:cs="B Nazanin"/>
-          <w:sz w:val="24"/>
-          <w:szCs w:val="24"/>
-          <w:lang w:bidi="fa-IR"/>
-        </w:rPr>
-        <w:t>P</w:t>
-      </w:r>
-      <w:r>
-        <w:rPr>
-          <w:rFonts w:asciiTheme="majorBidi" w:hAnsiTheme="majorBidi" w:cs="B Nazanin"/>
-          <w:sz w:val="24"/>
-          <w:szCs w:val="24"/>
-          <w:lang w:bidi="fa-IR"/>
-        </w:rPr>
-        <w:t>rofile</w:t>
-      </w:r>
-      <w:r>
-        <w:rPr>
-          <w:rFonts w:asciiTheme="majorBidi" w:hAnsiTheme="majorBidi" w:cs="B Nazanin"/>
-          <w:sz w:val="24"/>
-          <w:szCs w:val="24"/>
-          <w:lang w:bidi="fa-IR"/>
-        </w:rPr>
-        <w:t>s</w:t>
-      </w:r>
-    </w:p>
-    <w:p>
-      <w:pPr>
-        <w:pStyle w:val="ListParagraph"/>
-        <w:bidi/>
-        <w:jc w:val="both"/>
-        <w:rPr>
-          <w:rFonts w:asciiTheme="majorBidi" w:hAnsiTheme="majorBidi" w:cs="B Nazanin"/>
-          <w:sz w:val="24"/>
-          <w:szCs w:val="24"/>
-          <w:lang w:bidi="fa-IR"/>
-        </w:rPr>
-      </w:pPr>
-      <w:r>
-        <w:rPr>
-          <w:rFonts w:asciiTheme="majorBidi" w:hAnsiTheme="majorBidi" w:cs="B Nazanin" w:hint="cs"/>
-          <w:sz w:val="24"/>
-          <w:szCs w:val="24"/>
-          <w:rtl/>
-          <w:lang w:bidi="fa-IR"/>
-        </w:rPr>
-        <w:t>برای مدریت کاربر</w:t>
-      </w:r>
-    </w:p>
-    <w:p>
-      <w:pPr>
-        <w:pStyle w:val="ListParagraph"/>
-        <w:numPr>
-          <w:ilvl w:val="0"/>
-          <w:numId w:val="4"/>
-        </w:numPr>
-        <w:bidi/>
-        <w:jc w:val="both"/>
-        <w:rPr>
-          <w:rFonts w:asciiTheme="majorBidi" w:hAnsiTheme="majorBidi" w:cs="B Nazanin"/>
-          <w:sz w:val="28"/>
-          <w:szCs w:val="28"/>
-          <w:lang w:bidi="fa-IR"/>
-        </w:rPr>
-      </w:pPr>
-      <w:r>
-        <w:rPr>
-          <w:rFonts w:asciiTheme="majorBidi" w:hAnsiTheme="majorBidi" w:cs="B Nazanin"/>
-          <w:sz w:val="24"/>
-          <w:szCs w:val="24"/>
-          <w:lang w:bidi="fa-IR"/>
-        </w:rPr>
-        <w:t>P</w:t>
-      </w:r>
-      <w:r>
-        <w:rPr>
-          <w:rFonts w:asciiTheme="majorBidi" w:hAnsiTheme="majorBidi" w:cs="B Nazanin"/>
-          <w:sz w:val="24"/>
-          <w:szCs w:val="24"/>
-          <w:lang w:bidi="fa-IR"/>
-        </w:rPr>
-        <w:t>ost</w:t>
-      </w:r>
-      <w:r>
-        <w:rPr>
-          <w:rFonts w:asciiTheme="majorBidi" w:hAnsiTheme="majorBidi" w:cs="B Nazanin"/>
-          <w:sz w:val="24"/>
-          <w:szCs w:val="24"/>
-          <w:lang w:bidi="fa-IR"/>
-        </w:rPr>
-        <w:t>s</w:t>
-      </w:r>
-    </w:p>
-    <w:p>
-      <w:pPr>
-        <w:pStyle w:val="ListParagraph"/>
-        <w:bidi/>
-        <w:jc w:val="both"/>
-        <w:rPr>
-          <w:rFonts w:asciiTheme="majorBidi" w:hAnsiTheme="majorBidi" w:cs="B Nazanin"/>
-          <w:sz w:val="28"/>
-          <w:szCs w:val="28"/>
-          <w:lang w:bidi="fa-IR"/>
-        </w:rPr>
-      </w:pPr>
-      <w:r>
-        <w:rPr>
-          <w:rFonts w:asciiTheme="majorBidi" w:hAnsiTheme="majorBidi" w:cs="B Nazanin" w:hint="cs"/>
-          <w:sz w:val="24"/>
-          <w:szCs w:val="24"/>
-          <w:rtl/>
-          <w:lang w:bidi="fa-IR"/>
-        </w:rPr>
-        <w:t>برای مدیریت پست ها</w:t>
-      </w:r>
-      <w:bookmarkStart w:id="0" w:name="_GoBack"/>
-      <w:bookmarkEnd w:id="0"/>
-    </w:p>
-    <w:p>
-      <w:pPr>
-        <w:bidi/>
-        <w:rPr>
-          <w:rFonts w:asciiTheme="majorBidi" w:hAnsiTheme="majorBidi" w:cs="B Nazanin"/>
+        <w:rPr>
+          <w:rFonts w:asciiTheme="majorBidi" w:hAnsiTheme="majorBidi" w:cs="B Nazanin"/>
+          <w:sz w:val="28"/>
+          <w:szCs w:val="28"/>
           <w:rtl/>
           <w:lang w:bidi="fa-IR"/>
         </w:rPr>
       </w:pPr>
     </w:p>
     <w:sectPr>
-      <w:footerReference w:type="default" r:id="rId8"/>
+      <w:footerReference w:type="default" r:id="rId7"/>
       <w:pgSz w:w="12240" w:h="15840"/>
       <w:pgMar w:top="1440" w:right="1440" w:bottom="1440" w:left="1440" w:header="720" w:footer="720" w:gutter="0"/>
       <w:cols w:space="720"/>
@@ -3269,6 +3537,181 @@
     </w:lvl>
   </w:abstractNum>
   <w:abstractNum w:abstractNumId="6" w15:restartNumberingAfterBreak="0">
+    <w:nsid w:val="49C01D63"/>
+    <w:multiLevelType w:val="hybridMultilevel"/>
+    <w:tmpl w:val="3B30FAE0"/>
+    <w:lvl w:ilvl="0" w:tplc="0409000F">
+      <w:start w:val="1"/>
+      <w:numFmt w:val="decimal"/>
+      <w:lvlText w:val="%1."/>
+      <w:lvlJc w:val="left"/>
+      <w:pPr>
+        <w:ind w:left="720" w:hanging="360"/>
+      </w:pPr>
+    </w:lvl>
+    <w:lvl w:ilvl="1" w:tplc="04090019" w:tentative="1">
+      <w:start w:val="1"/>
+      <w:numFmt w:val="lowerLetter"/>
+      <w:lvlText w:val="%2."/>
+      <w:lvlJc w:val="left"/>
+      <w:pPr>
+        <w:ind w:left="1440" w:hanging="360"/>
+      </w:pPr>
+    </w:lvl>
+    <w:lvl w:ilvl="2" w:tplc="0409001B" w:tentative="1">
+      <w:start w:val="1"/>
+      <w:numFmt w:val="lowerRoman"/>
+      <w:lvlText w:val="%3."/>
+      <w:lvlJc w:val="right"/>
+      <w:pPr>
+        <w:ind w:left="2160" w:hanging="180"/>
+      </w:pPr>
+    </w:lvl>
+    <w:lvl w:ilvl="3" w:tplc="0409000F" w:tentative="1">
+      <w:start w:val="1"/>
+      <w:numFmt w:val="decimal"/>
+      <w:lvlText w:val="%4."/>
+      <w:lvlJc w:val="left"/>
+      <w:pPr>
+        <w:ind w:left="2880" w:hanging="360"/>
+      </w:pPr>
+    </w:lvl>
+    <w:lvl w:ilvl="4" w:tplc="04090019" w:tentative="1">
+      <w:start w:val="1"/>
+      <w:numFmt w:val="lowerLetter"/>
+      <w:lvlText w:val="%5."/>
+      <w:lvlJc w:val="left"/>
+      <w:pPr>
+        <w:ind w:left="3600" w:hanging="360"/>
+      </w:pPr>
+    </w:lvl>
+    <w:lvl w:ilvl="5" w:tplc="0409001B" w:tentative="1">
+      <w:start w:val="1"/>
+      <w:numFmt w:val="lowerRoman"/>
+      <w:lvlText w:val="%6."/>
+      <w:lvlJc w:val="right"/>
+      <w:pPr>
+        <w:ind w:left="4320" w:hanging="180"/>
+      </w:pPr>
+    </w:lvl>
+    <w:lvl w:ilvl="6" w:tplc="0409000F" w:tentative="1">
+      <w:start w:val="1"/>
+      <w:numFmt w:val="decimal"/>
+      <w:lvlText w:val="%7."/>
+      <w:lvlJc w:val="left"/>
+      <w:pPr>
+        <w:ind w:left="5040" w:hanging="360"/>
+      </w:pPr>
+    </w:lvl>
+    <w:lvl w:ilvl="7" w:tplc="04090019" w:tentative="1">
+      <w:start w:val="1"/>
+      <w:numFmt w:val="lowerLetter"/>
+      <w:lvlText w:val="%8."/>
+      <w:lvlJc w:val="left"/>
+      <w:pPr>
+        <w:ind w:left="5760" w:hanging="360"/>
+      </w:pPr>
+    </w:lvl>
+    <w:lvl w:ilvl="8" w:tplc="0409001B" w:tentative="1">
+      <w:start w:val="1"/>
+      <w:numFmt w:val="lowerRoman"/>
+      <w:lvlText w:val="%9."/>
+      <w:lvlJc w:val="right"/>
+      <w:pPr>
+        <w:ind w:left="6480" w:hanging="180"/>
+      </w:pPr>
+    </w:lvl>
+  </w:abstractNum>
+  <w:abstractNum w:abstractNumId="7" w15:restartNumberingAfterBreak="0">
+    <w:nsid w:val="4F314C54"/>
+    <w:multiLevelType w:val="hybridMultilevel"/>
+    <w:tmpl w:val="5A8AB2E0"/>
+    <w:lvl w:ilvl="0" w:tplc="C6C2743A">
+      <w:start w:val="1"/>
+      <w:numFmt w:val="decimal"/>
+      <w:lvlText w:val="%1-"/>
+      <w:lvlJc w:val="left"/>
+      <w:pPr>
+        <w:ind w:left="720" w:hanging="360"/>
+      </w:pPr>
+      <w:rPr>
+        <w:rFonts w:hint="default"/>
+      </w:rPr>
+    </w:lvl>
+    <w:lvl w:ilvl="1" w:tplc="04090019" w:tentative="1">
+      <w:start w:val="1"/>
+      <w:numFmt w:val="lowerLetter"/>
+      <w:lvlText w:val="%2."/>
+      <w:lvlJc w:val="left"/>
+      <w:pPr>
+        <w:ind w:left="1440" w:hanging="360"/>
+      </w:pPr>
+    </w:lvl>
+    <w:lvl w:ilvl="2" w:tplc="0409001B" w:tentative="1">
+      <w:start w:val="1"/>
+      <w:numFmt w:val="lowerRoman"/>
+      <w:lvlText w:val="%3."/>
+      <w:lvlJc w:val="right"/>
+      <w:pPr>
+        <w:ind w:left="2160" w:hanging="180"/>
+      </w:pPr>
+    </w:lvl>
+    <w:lvl w:ilvl="3" w:tplc="0409000F" w:tentative="1">
+      <w:start w:val="1"/>
+      <w:numFmt w:val="decimal"/>
+      <w:lvlText w:val="%4."/>
+      <w:lvlJc w:val="left"/>
+      <w:pPr>
+        <w:ind w:left="2880" w:hanging="360"/>
+      </w:pPr>
+    </w:lvl>
+    <w:lvl w:ilvl="4" w:tplc="04090019" w:tentative="1">
+      <w:start w:val="1"/>
+      <w:numFmt w:val="lowerLetter"/>
+      <w:lvlText w:val="%5."/>
+      <w:lvlJc w:val="left"/>
+      <w:pPr>
+        <w:ind w:left="3600" w:hanging="360"/>
+      </w:pPr>
+    </w:lvl>
+    <w:lvl w:ilvl="5" w:tplc="0409001B" w:tentative="1">
+      <w:start w:val="1"/>
+      <w:numFmt w:val="lowerRoman"/>
+      <w:lvlText w:val="%6."/>
+      <w:lvlJc w:val="right"/>
+      <w:pPr>
+        <w:ind w:left="4320" w:hanging="180"/>
+      </w:pPr>
+    </w:lvl>
+    <w:lvl w:ilvl="6" w:tplc="0409000F" w:tentative="1">
+      <w:start w:val="1"/>
+      <w:numFmt w:val="decimal"/>
+      <w:lvlText w:val="%7."/>
+      <w:lvlJc w:val="left"/>
+      <w:pPr>
+        <w:ind w:left="5040" w:hanging="360"/>
+      </w:pPr>
+    </w:lvl>
+    <w:lvl w:ilvl="7" w:tplc="04090019" w:tentative="1">
+      <w:start w:val="1"/>
+      <w:numFmt w:val="lowerLetter"/>
+      <w:lvlText w:val="%8."/>
+      <w:lvlJc w:val="left"/>
+      <w:pPr>
+        <w:ind w:left="5760" w:hanging="360"/>
+      </w:pPr>
+    </w:lvl>
+    <w:lvl w:ilvl="8" w:tplc="0409001B" w:tentative="1">
+      <w:start w:val="1"/>
+      <w:numFmt w:val="lowerRoman"/>
+      <w:lvlText w:val="%9."/>
+      <w:lvlJc w:val="right"/>
+      <w:pPr>
+        <w:ind w:left="6480" w:hanging="180"/>
+      </w:pPr>
+    </w:lvl>
+  </w:abstractNum>
+  <w:abstractNum w:abstractNumId="8" w15:restartNumberingAfterBreak="0">
     <w:nsid w:val="51D05AD7"/>
     <w:multiLevelType w:val="hybridMultilevel"/>
     <w:tmpl w:val="4E4AE5C8"/>
@@ -3381,7 +3824,7 @@
       </w:rPr>
     </w:lvl>
   </w:abstractNum>
-  <w:abstractNum w:abstractNumId="7" w15:restartNumberingAfterBreak="0">
+  <w:abstractNum w:abstractNumId="9" w15:restartNumberingAfterBreak="0">
     <w:nsid w:val="56861723"/>
     <w:multiLevelType w:val="hybridMultilevel"/>
     <w:tmpl w:val="670E0DC8"/>
@@ -3470,7 +3913,7 @@
       </w:pPr>
     </w:lvl>
   </w:abstractNum>
-  <w:abstractNum w:abstractNumId="8" w15:restartNumberingAfterBreak="0">
+  <w:abstractNum w:abstractNumId="10" w15:restartNumberingAfterBreak="0">
     <w:nsid w:val="70D03AEC"/>
     <w:multiLevelType w:val="hybridMultilevel"/>
     <w:tmpl w:val="670E0DC8"/>
@@ -3559,7 +4002,96 @@
       </w:pPr>
     </w:lvl>
   </w:abstractNum>
-  <w:abstractNum w:abstractNumId="9" w15:restartNumberingAfterBreak="0">
+  <w:abstractNum w:abstractNumId="11" w15:restartNumberingAfterBreak="0">
+    <w:nsid w:val="73C94564"/>
+    <w:multiLevelType w:val="hybridMultilevel"/>
+    <w:tmpl w:val="657830A4"/>
+    <w:lvl w:ilvl="0" w:tplc="C6C2743A">
+      <w:start w:val="1"/>
+      <w:numFmt w:val="decimal"/>
+      <w:lvlText w:val="%1-"/>
+      <w:lvlJc w:val="left"/>
+      <w:pPr>
+        <w:ind w:left="1440" w:hanging="360"/>
+      </w:pPr>
+      <w:rPr>
+        <w:rFonts w:hint="default"/>
+      </w:rPr>
+    </w:lvl>
+    <w:lvl w:ilvl="1" w:tplc="04090019" w:tentative="1">
+      <w:start w:val="1"/>
+      <w:numFmt w:val="lowerLetter"/>
+      <w:lvlText w:val="%2."/>
+      <w:lvlJc w:val="left"/>
+      <w:pPr>
+        <w:ind w:left="2160" w:hanging="360"/>
+      </w:pPr>
+    </w:lvl>
+    <w:lvl w:ilvl="2" w:tplc="0409001B" w:tentative="1">
+      <w:start w:val="1"/>
+      <w:numFmt w:val="lowerRoman"/>
+      <w:lvlText w:val="%3."/>
+      <w:lvlJc w:val="right"/>
+      <w:pPr>
+        <w:ind w:left="2880" w:hanging="180"/>
+      </w:pPr>
+    </w:lvl>
+    <w:lvl w:ilvl="3" w:tplc="0409000F" w:tentative="1">
+      <w:start w:val="1"/>
+      <w:numFmt w:val="decimal"/>
+      <w:lvlText w:val="%4."/>
+      <w:lvlJc w:val="left"/>
+      <w:pPr>
+        <w:ind w:left="3600" w:hanging="360"/>
+      </w:pPr>
+    </w:lvl>
+    <w:lvl w:ilvl="4" w:tplc="04090019" w:tentative="1">
+      <w:start w:val="1"/>
+      <w:numFmt w:val="lowerLetter"/>
+      <w:lvlText w:val="%5."/>
+      <w:lvlJc w:val="left"/>
+      <w:pPr>
+        <w:ind w:left="4320" w:hanging="360"/>
+      </w:pPr>
+    </w:lvl>
+    <w:lvl w:ilvl="5" w:tplc="0409001B" w:tentative="1">
+      <w:start w:val="1"/>
+      <w:numFmt w:val="lowerRoman"/>
+      <w:lvlText w:val="%6."/>
+      <w:lvlJc w:val="right"/>
+      <w:pPr>
+        <w:ind w:left="5040" w:hanging="180"/>
+      </w:pPr>
+    </w:lvl>
+    <w:lvl w:ilvl="6" w:tplc="0409000F" w:tentative="1">
+      <w:start w:val="1"/>
+      <w:numFmt w:val="decimal"/>
+      <w:lvlText w:val="%7."/>
+      <w:lvlJc w:val="left"/>
+      <w:pPr>
+        <w:ind w:left="5760" w:hanging="360"/>
+      </w:pPr>
+    </w:lvl>
+    <w:lvl w:ilvl="7" w:tplc="04090019" w:tentative="1">
+      <w:start w:val="1"/>
+      <w:numFmt w:val="lowerLetter"/>
+      <w:lvlText w:val="%8."/>
+      <w:lvlJc w:val="left"/>
+      <w:pPr>
+        <w:ind w:left="6480" w:hanging="360"/>
+      </w:pPr>
+    </w:lvl>
+    <w:lvl w:ilvl="8" w:tplc="0409001B" w:tentative="1">
+      <w:start w:val="1"/>
+      <w:numFmt w:val="lowerRoman"/>
+      <w:lvlText w:val="%9."/>
+      <w:lvlJc w:val="right"/>
+      <w:pPr>
+        <w:ind w:left="7200" w:hanging="180"/>
+      </w:pPr>
+    </w:lvl>
+  </w:abstractNum>
+  <w:abstractNum w:abstractNumId="12" w15:restartNumberingAfterBreak="0">
     <w:nsid w:val="75B75134"/>
     <w:multiLevelType w:val="hybridMultilevel"/>
     <w:tmpl w:val="82044CE6"/>
@@ -3652,7 +4184,7 @@
     <w:abstractNumId w:val="0"/>
   </w:num>
   <w:num w:numId="2">
-    <w:abstractNumId w:val="6"/>
+    <w:abstractNumId w:val="8"/>
   </w:num>
   <w:num w:numId="3">
     <w:abstractNumId w:val="2"/>
@@ -3661,22 +4193,31 @@
     <w:abstractNumId w:val="4"/>
   </w:num>
   <w:num w:numId="5">
-    <w:abstractNumId w:val="7"/>
+    <w:abstractNumId w:val="9"/>
   </w:num>
   <w:num w:numId="6">
-    <w:abstractNumId w:val="8"/>
+    <w:abstractNumId w:val="10"/>
   </w:num>
   <w:num w:numId="7">
     <w:abstractNumId w:val="5"/>
   </w:num>
   <w:num w:numId="8">
-    <w:abstractNumId w:val="9"/>
+    <w:abstractNumId w:val="12"/>
   </w:num>
   <w:num w:numId="9">
     <w:abstractNumId w:val="3"/>
   </w:num>
   <w:num w:numId="10">
     <w:abstractNumId w:val="1"/>
+  </w:num>
+  <w:num w:numId="11">
+    <w:abstractNumId w:val="6"/>
+  </w:num>
+  <w:num w:numId="12">
+    <w:abstractNumId w:val="7"/>
+  </w:num>
+  <w:num w:numId="13">
+    <w:abstractNumId w:val="11"/>
   </w:num>
 </w:numbering>
 </file>
@@ -4074,7 +4615,7 @@
   <w:style w:type="paragraph" w:default="1" w:styleId="Normal">
     <w:name w:val="Normal"/>
     <w:qFormat/>
-    <w:rsid w:val="00C45870"/>
+    <w:rsid w:val="008D71A5"/>
   </w:style>
   <w:style w:type="character" w:default="1" w:styleId="DefaultParagraphFont">
     <w:name w:val="Default Paragraph Font"/>

</xml_diff>